<commit_message>
Editing: Laurel's sections and headers
Cleaned up the sections assigned to me and changed the document headers.
</commit_message>
<xml_diff>
--- a/srs_template(1).docx
+++ b/srs_template(1).docx
@@ -2013,23 +2013,6 @@
           <w:sz w:val="22"/>
         </w:rPr>
       </w:pPr>
-      <w:r>
-        <w:rPr>
-          <w:rFonts w:ascii="Arial" w:hAnsi="Arial"/>
-          <w:i/>
-          <w:sz w:val="22"/>
-        </w:rPr>
-        <w:t>&lt;TO DO: Please provide a brief introduction to your project and a brief overview of what the reader will find in this section.&gt;</w:t>
-      </w:r>
-    </w:p>
-    <w:p>
-      <w:pPr>
-        <w:rPr>
-          <w:rFonts w:ascii="Arial" w:hAnsi="Arial"/>
-          <w:i/>
-          <w:sz w:val="22"/>
-        </w:rPr>
-      </w:pPr>
     </w:p>
     <w:p>
       <w:pPr>
@@ -2153,7 +2136,6 @@
         </w:numPr>
         <w:rPr>
           <w:rFonts w:ascii="Arial" w:hAnsi="Arial"/>
-          <w:highlight w:val="lightGray"/>
         </w:rPr>
       </w:pPr>
       <w:bookmarkStart w:id="18" w:name="_Toc439994667"/>
@@ -2161,7 +2143,6 @@
       <w:r>
         <w:rPr>
           <w:rFonts w:ascii="Arial" w:hAnsi="Arial"/>
-          <w:highlight w:val="lightGray"/>
         </w:rPr>
         <w:t>Document Purpose</w:t>
       </w:r>
@@ -2172,64 +2153,22 @@
       <w:pPr>
         <w:pStyle w:val="template"/>
         <w:jc w:val="both"/>
-        <w:rPr>
-          <w:color w:val="0000FF"/>
-          <w:highlight w:val="lightGray"/>
-        </w:rPr>
-      </w:pPr>
-      <w:r>
-        <w:rPr>
-          <w:highlight w:val="lightGray"/>
-        </w:rPr>
-        <w:t>&lt;</w:t>
-      </w:r>
-      <w:r>
-        <w:rPr>
-          <w:color w:val="0000FF"/>
-          <w:highlight w:val="lightGray"/>
-        </w:rPr>
-        <w:t>Identify the product whose software requirements are specified in this document, including the revision or release number. Describe the scope of the product that is covered by this SRS, particularly if this SRS describes only part of the system or a single subsystem.</w:t>
-      </w:r>
-    </w:p>
-    <w:p>
-      <w:pPr>
-        <w:pStyle w:val="template"/>
+      </w:pPr>
+    </w:p>
+    <w:p>
+      <w:pPr>
         <w:jc w:val="both"/>
         <w:rPr>
-          <w:highlight w:val="lightGray"/>
-        </w:rPr>
-      </w:pPr>
-      <w:r>
-        <w:rPr>
-          <w:highlight w:val="lightGray"/>
-        </w:rPr>
-        <w:t>TO DO: Write 1-2 paragraphs describing the purpose of this document as explained above.&gt;</w:t>
-      </w:r>
-    </w:p>
-    <w:p>
-      <w:pPr>
-        <w:pStyle w:val="template"/>
-        <w:jc w:val="both"/>
-        <w:rPr>
-          <w:highlight w:val="lightGray"/>
-        </w:rPr>
-      </w:pPr>
-    </w:p>
-    <w:p>
-      <w:pPr>
-        <w:jc w:val="both"/>
-        <w:rPr>
-          <w:rFonts w:ascii="Arial" w:eastAsia="Arial" w:hAnsi="Arial" w:cs="Arial"/>
-          <w:sz w:val="22"/>
-          <w:szCs w:val="22"/>
-        </w:rPr>
-      </w:pPr>
-      <w:r>
-        <w:rPr>
-          <w:rFonts w:ascii="Arial" w:eastAsia="Arial" w:hAnsi="Arial" w:cs="Arial"/>
-          <w:sz w:val="22"/>
-          <w:szCs w:val="22"/>
-          <w:highlight w:val="lightGray"/>
+          <w:rFonts w:ascii="Arial" w:eastAsia="Arial" w:hAnsi="Arial" w:cs="Arial"/>
+          <w:sz w:val="22"/>
+          <w:szCs w:val="22"/>
+        </w:rPr>
+      </w:pPr>
+      <w:r>
+        <w:rPr>
+          <w:rFonts w:ascii="Arial" w:eastAsia="Arial" w:hAnsi="Arial" w:cs="Arial"/>
+          <w:sz w:val="22"/>
+          <w:szCs w:val="22"/>
         </w:rPr>
         <w:t xml:space="preserve">The product described in this document is </w:t>
       </w:r>
@@ -2238,7 +2177,6 @@
           <w:rFonts w:ascii="Arial" w:eastAsia="Arial" w:hAnsi="Arial" w:cs="Arial"/>
           <w:sz w:val="22"/>
           <w:szCs w:val="22"/>
-          <w:highlight w:val="lightGray"/>
         </w:rPr>
         <w:t>the</w:t>
       </w:r>
@@ -2247,7 +2185,6 @@
           <w:rFonts w:ascii="Arial" w:eastAsia="Arial" w:hAnsi="Arial" w:cs="Arial"/>
           <w:sz w:val="22"/>
           <w:szCs w:val="22"/>
-          <w:highlight w:val="lightGray"/>
         </w:rPr>
         <w:t xml:space="preserve"> web based personal journal site </w:t>
       </w:r>
@@ -2257,7 +2194,6 @@
           <w:rFonts w:ascii="Arial" w:eastAsia="Arial" w:hAnsi="Arial" w:cs="Arial"/>
           <w:sz w:val="22"/>
           <w:szCs w:val="22"/>
-          <w:highlight w:val="lightGray"/>
         </w:rPr>
         <w:t>JournalJay</w:t>
       </w:r>
@@ -2267,7 +2203,6 @@
           <w:rFonts w:ascii="Arial" w:eastAsia="Arial" w:hAnsi="Arial" w:cs="Arial"/>
           <w:sz w:val="22"/>
           <w:szCs w:val="22"/>
-          <w:highlight w:val="lightGray"/>
         </w:rPr>
         <w:t xml:space="preserve"> </w:t>
       </w:r>
@@ -2276,7 +2211,6 @@
           <w:rFonts w:ascii="Arial" w:eastAsia="Arial" w:hAnsi="Arial" w:cs="Arial"/>
           <w:sz w:val="22"/>
           <w:szCs w:val="22"/>
-          <w:highlight w:val="lightGray"/>
         </w:rPr>
         <w:t>version &lt;</w:t>
       </w:r>
@@ -2285,7 +2219,6 @@
           <w:rFonts w:ascii="Arial" w:eastAsia="Arial" w:hAnsi="Arial" w:cs="Arial"/>
           <w:sz w:val="22"/>
           <w:szCs w:val="22"/>
-          <w:highlight w:val="lightGray"/>
         </w:rPr>
         <w:t>1</w:t>
       </w:r>
@@ -2294,7 +2227,6 @@
           <w:rFonts w:ascii="Arial" w:eastAsia="Arial" w:hAnsi="Arial" w:cs="Arial"/>
           <w:sz w:val="22"/>
           <w:szCs w:val="22"/>
-          <w:highlight w:val="lightGray"/>
         </w:rPr>
         <w:t>.</w:t>
       </w:r>
@@ -2303,7 +2235,6 @@
           <w:rFonts w:ascii="Arial" w:eastAsia="Arial" w:hAnsi="Arial" w:cs="Arial"/>
           <w:sz w:val="22"/>
           <w:szCs w:val="22"/>
-          <w:highlight w:val="lightGray"/>
         </w:rPr>
         <w:t>1</w:t>
       </w:r>
@@ -2312,7 +2243,6 @@
           <w:rFonts w:ascii="Arial" w:eastAsia="Arial" w:hAnsi="Arial" w:cs="Arial"/>
           <w:sz w:val="22"/>
           <w:szCs w:val="22"/>
-          <w:highlight w:val="lightGray"/>
         </w:rPr>
         <w:t xml:space="preserve">&gt;. The purpose of this document is </w:t>
       </w:r>
@@ -2321,7 +2251,6 @@
           <w:rFonts w:ascii="Arial" w:eastAsia="Arial" w:hAnsi="Arial" w:cs="Arial"/>
           <w:sz w:val="22"/>
           <w:szCs w:val="22"/>
-          <w:highlight w:val="lightGray"/>
         </w:rPr>
         <w:t xml:space="preserve">to describe the scope of the </w:t>
       </w:r>
@@ -2331,7 +2260,6 @@
           <w:rFonts w:ascii="Arial" w:eastAsia="Arial" w:hAnsi="Arial" w:cs="Arial"/>
           <w:sz w:val="22"/>
           <w:szCs w:val="22"/>
-          <w:highlight w:val="lightGray"/>
         </w:rPr>
         <w:t>JournalJay</w:t>
       </w:r>
@@ -2341,7 +2269,6 @@
           <w:rFonts w:ascii="Arial" w:eastAsia="Arial" w:hAnsi="Arial" w:cs="Arial"/>
           <w:sz w:val="22"/>
           <w:szCs w:val="22"/>
-          <w:highlight w:val="lightGray"/>
         </w:rPr>
         <w:t xml:space="preserve"> to users, system administrators and </w:t>
       </w:r>
@@ -2350,7 +2277,6 @@
           <w:rFonts w:ascii="Arial" w:eastAsia="Arial" w:hAnsi="Arial" w:cs="Arial"/>
           <w:sz w:val="22"/>
           <w:szCs w:val="22"/>
-          <w:highlight w:val="lightGray"/>
         </w:rPr>
         <w:t xml:space="preserve">the development team. </w:t>
       </w:r>
@@ -2359,7 +2285,6 @@
           <w:rFonts w:ascii="Arial" w:eastAsia="Arial" w:hAnsi="Arial" w:cs="Arial"/>
           <w:sz w:val="22"/>
           <w:szCs w:val="22"/>
-          <w:highlight w:val="lightGray"/>
         </w:rPr>
         <w:t>A</w:t>
       </w:r>
@@ -2368,7 +2293,6 @@
           <w:rFonts w:ascii="Arial" w:eastAsia="Arial" w:hAnsi="Arial" w:cs="Arial"/>
           <w:sz w:val="22"/>
           <w:szCs w:val="22"/>
-          <w:highlight w:val="lightGray"/>
         </w:rPr>
         <w:t>spects of the system will be described in this document including</w:t>
       </w:r>
@@ -2377,7 +2301,6 @@
           <w:rFonts w:ascii="Arial" w:eastAsia="Arial" w:hAnsi="Arial" w:cs="Arial"/>
           <w:sz w:val="22"/>
           <w:szCs w:val="22"/>
-          <w:highlight w:val="lightGray"/>
         </w:rPr>
         <w:t xml:space="preserve"> but not limited </w:t>
       </w:r>
@@ -2386,7 +2309,6 @@
           <w:rFonts w:ascii="Arial" w:eastAsia="Arial" w:hAnsi="Arial" w:cs="Arial"/>
           <w:sz w:val="22"/>
           <w:szCs w:val="22"/>
-          <w:highlight w:val="lightGray"/>
         </w:rPr>
         <w:t>to,</w:t>
       </w:r>
@@ -2395,7 +2317,6 @@
           <w:rFonts w:ascii="Arial" w:eastAsia="Arial" w:hAnsi="Arial" w:cs="Arial"/>
           <w:sz w:val="22"/>
           <w:szCs w:val="22"/>
-          <w:highlight w:val="lightGray"/>
         </w:rPr>
         <w:t xml:space="preserve"> user in</w:t>
       </w:r>
@@ -2404,7 +2325,6 @@
           <w:rFonts w:ascii="Arial" w:eastAsia="Arial" w:hAnsi="Arial" w:cs="Arial"/>
           <w:sz w:val="22"/>
           <w:szCs w:val="22"/>
-          <w:highlight w:val="lightGray"/>
         </w:rPr>
         <w:t>teraction, s</w:t>
       </w:r>
@@ -2413,7 +2333,6 @@
           <w:rFonts w:ascii="Arial" w:eastAsia="Arial" w:hAnsi="Arial" w:cs="Arial"/>
           <w:sz w:val="22"/>
           <w:szCs w:val="22"/>
-          <w:highlight w:val="lightGray"/>
         </w:rPr>
         <w:t xml:space="preserve">ystem </w:t>
       </w:r>
@@ -2422,7 +2341,6 @@
           <w:rFonts w:ascii="Arial" w:eastAsia="Arial" w:hAnsi="Arial" w:cs="Arial"/>
           <w:sz w:val="22"/>
           <w:szCs w:val="22"/>
-          <w:highlight w:val="lightGray"/>
         </w:rPr>
         <w:t>con</w:t>
       </w:r>
@@ -2431,7 +2349,6 @@
           <w:rFonts w:ascii="Arial" w:eastAsia="Arial" w:hAnsi="Arial" w:cs="Arial"/>
           <w:sz w:val="22"/>
           <w:szCs w:val="22"/>
-          <w:highlight w:val="lightGray"/>
         </w:rPr>
         <w:t>straints</w:t>
       </w:r>
@@ -2440,7 +2357,6 @@
           <w:rFonts w:ascii="Arial" w:eastAsia="Arial" w:hAnsi="Arial" w:cs="Arial"/>
           <w:sz w:val="22"/>
           <w:szCs w:val="22"/>
-          <w:highlight w:val="lightGray"/>
         </w:rPr>
         <w:t>,</w:t>
       </w:r>
@@ -2449,7 +2365,6 @@
           <w:rFonts w:ascii="Arial" w:eastAsia="Arial" w:hAnsi="Arial" w:cs="Arial"/>
           <w:sz w:val="22"/>
           <w:szCs w:val="22"/>
-          <w:highlight w:val="lightGray"/>
         </w:rPr>
         <w:t xml:space="preserve"> and interfaces.</w:t>
       </w:r>
@@ -2490,33 +2405,6 @@
       <w:pPr>
         <w:pStyle w:val="template"/>
         <w:jc w:val="both"/>
-        <w:rPr>
-          <w:color w:val="0000FF"/>
-        </w:rPr>
-      </w:pPr>
-      <w:r>
-        <w:t>&lt;</w:t>
-      </w:r>
-      <w:r>
-        <w:rPr>
-          <w:color w:val="0000FF"/>
-        </w:rPr>
-        <w:t xml:space="preserve">Provide a short description of the software being specified and its purpose, including relevant benefits, objectives, and goals. </w:t>
-      </w:r>
-    </w:p>
-    <w:p>
-      <w:pPr>
-        <w:pStyle w:val="template"/>
-        <w:jc w:val="both"/>
-      </w:pPr>
-      <w:r>
-        <w:t>TO DO: 1-2 paragraphs describing the scope of the product. Make sure to describe the benefits associated with the product.&gt;</w:t>
-      </w:r>
-    </w:p>
-    <w:p>
-      <w:pPr>
-        <w:pStyle w:val="template"/>
-        <w:jc w:val="both"/>
       </w:pPr>
     </w:p>
     <w:p>
@@ -2657,40 +2545,10 @@
           <w:color w:val="0000FF"/>
         </w:rPr>
       </w:pPr>
-      <w:r>
-        <w:t>&lt;</w:t>
-      </w:r>
-      <w:r>
-        <w:rPr>
-          <w:color w:val="0000FF"/>
-        </w:rPr>
-        <w:t>Describe the different types of reader that the document is intended for, such as developers, project managers, marketing staff, users, testers, and documentation writers</w:t>
-      </w:r>
-      <w:r>
-        <w:t xml:space="preserve"> (In your case it would probably be the “client” and the professor). </w:t>
-      </w:r>
-      <w:r>
-        <w:rPr>
-          <w:color w:val="0000FF"/>
-        </w:rPr>
-        <w:t>Describe what the rest of this SRS contains and how it is organized. Suggest a sequence for reading the document, beginning with the overview sections and proceeding through the sections that are most pertinent to each reader type.</w:t>
-      </w:r>
-      <w:r>
-        <w:t>&gt;</w:t>
-      </w:r>
-    </w:p>
-    <w:p>
-      <w:pPr>
-        <w:pStyle w:val="template"/>
+    </w:p>
+    <w:p>
+      <w:pPr>
         <w:jc w:val="both"/>
-        <w:rPr>
-          <w:color w:val="0000FF"/>
-        </w:rPr>
-      </w:pPr>
-    </w:p>
-    <w:p>
-      <w:pPr>
-        <w:jc w:val="both"/>
       </w:pPr>
       <w:r>
         <w:rPr>
@@ -2724,16 +2582,7 @@
           <w:sz w:val="22"/>
           <w:szCs w:val="22"/>
         </w:rPr>
-        <w:t xml:space="preserve">users. The professor of CS 320 would look for the completeness of the entire document. The developers are Laurel Anderson and Irina Bejan, they would use this document to reference the project outline and requirements. The user would use this document to look up definitions used for the software (section 1.4) and the product functionality (section 2.2). This </w:t>
-      </w:r>
-      <w:r>
-        <w:rPr>
-          <w:rFonts w:ascii="Arial" w:eastAsia="Arial" w:hAnsi="Arial" w:cs="Arial"/>
-          <w:sz w:val="22"/>
-          <w:szCs w:val="22"/>
-        </w:rPr>
-        <w:lastRenderedPageBreak/>
-        <w:t>document is organized with the introduction first. The introduction includes the document specific requirements. The overall description section and the specific requirements section describes the software in its entirety. Section 4 describes the non-functional requirements.</w:t>
+        <w:t>users. The professor of CS 320 would look for the completeness of the entire document. The developers are Laurel Anderson and Irina Bejan, they would use this document to reference the project outline and requirements. The user would use this document to look up definitions used for the software (section 1.4) and the product functionality (section 2.2). This document is organized with the introduction first. The introduction includes the document specific requirements. The overall description section and the specific requirements section describes the software in its entirety. Section 4 describes the non-functional requirements.</w:t>
       </w:r>
     </w:p>
     <w:p>
@@ -2893,6 +2742,7 @@
                 <w:sz w:val="22"/>
                 <w:szCs w:val="22"/>
               </w:rPr>
+              <w:lastRenderedPageBreak/>
               <w:t>Admin/</w:t>
             </w:r>
           </w:p>
@@ -3649,6 +3499,7 @@
           <w:rFonts w:ascii="Arial" w:hAnsi="Arial"/>
           <w:color w:val="FFFFFF"/>
         </w:rPr>
+        <w:lastRenderedPageBreak/>
         <w:t>Overall Description</w:t>
       </w:r>
       <w:bookmarkEnd w:id="29"/>
@@ -3675,30 +3526,6 @@
       </w:r>
       <w:bookmarkEnd w:id="31"/>
       <w:bookmarkEnd w:id="32"/>
-    </w:p>
-    <w:p>
-      <w:pPr>
-        <w:pStyle w:val="template"/>
-        <w:jc w:val="both"/>
-      </w:pPr>
-      <w:r>
-        <w:t>&lt;</w:t>
-      </w:r>
-      <w:r>
-        <w:rPr>
-          <w:color w:val="0000FF"/>
-        </w:rPr>
-        <w:t xml:space="preserve">Describe the context and origin of the product being specified in this SRS. For example, state whether this product is a follow-on member of a product family, a replacement for certain existing systems, or a new, self-contained product. If the SRS defines a component of a larger system, relate the requirements of the larger system to the functionality of this software and identify interfaces between the two. In this part, make sure to include a simple diagram that shows the major components of the overall system, subsystem interconnections, and external interface. In this section it is crucial that you will be creative and provide as much information as possible. </w:t>
-      </w:r>
-    </w:p>
-    <w:p>
-      <w:pPr>
-        <w:pStyle w:val="template"/>
-        <w:jc w:val="both"/>
-      </w:pPr>
-      <w:r>
-        <w:t>TO DO: Provide at least one paragraph describing product perspective. Provide a general diagram that will illustrate how your product interacts with the environment and in what context it is being used, i.e., context diagram.&gt;</w:t>
-      </w:r>
     </w:p>
     <w:p>
       <w:pPr>
@@ -3873,89 +3700,6 @@
       <w:pPr>
         <w:pStyle w:val="template"/>
         <w:jc w:val="both"/>
-        <w:rPr>
-          <w:color w:val="0000FF"/>
-        </w:rPr>
-      </w:pPr>
-      <w:r>
-        <w:t>&lt;</w:t>
-      </w:r>
-      <w:r>
-        <w:rPr>
-          <w:color w:val="0000FF"/>
-        </w:rPr>
-        <w:t xml:space="preserve">Summarize the major functions the product must perform or must let the user perform. Details will be provided in Section 3, so only a </w:t>
-      </w:r>
-      <w:proofErr w:type="gramStart"/>
-      <w:r>
-        <w:rPr>
-          <w:color w:val="0000FF"/>
-        </w:rPr>
-        <w:t>high level</w:t>
-      </w:r>
-      <w:proofErr w:type="gramEnd"/>
-      <w:r>
-        <w:rPr>
-          <w:color w:val="0000FF"/>
-        </w:rPr>
-        <w:t xml:space="preserve"> summary is needed here. Organize the functions to make them understandable to any reader of the SRS. A picture of the major groups of related requirements and how they relate, such as a </w:t>
-      </w:r>
-      <w:proofErr w:type="gramStart"/>
-      <w:r>
-        <w:rPr>
-          <w:color w:val="0000FF"/>
-        </w:rPr>
-        <w:t>top level</w:t>
-      </w:r>
-      <w:proofErr w:type="gramEnd"/>
-      <w:r>
-        <w:rPr>
-          <w:color w:val="0000FF"/>
-        </w:rPr>
-        <w:t xml:space="preserve"> data flow diagram or object class diagram, will be effective.</w:t>
-      </w:r>
-    </w:p>
-    <w:p>
-      <w:pPr>
-        <w:pStyle w:val="template"/>
-        <w:jc w:val="both"/>
-      </w:pPr>
-      <w:r>
-        <w:t xml:space="preserve">TO DO: </w:t>
-      </w:r>
-    </w:p>
-    <w:p>
-      <w:pPr>
-        <w:pStyle w:val="template"/>
-        <w:jc w:val="both"/>
-      </w:pPr>
-      <w:r>
-        <w:lastRenderedPageBreak/>
-        <w:t>1. Provide a bulleted list of all the major functions of the system</w:t>
-      </w:r>
-    </w:p>
-    <w:p>
-      <w:pPr>
-        <w:pStyle w:val="template"/>
-        <w:jc w:val="both"/>
-      </w:pPr>
-      <w:r>
-        <w:t xml:space="preserve">2. </w:t>
-      </w:r>
-      <w:r>
-        <w:rPr>
-          <w:b/>
-        </w:rPr>
-        <w:t xml:space="preserve">(Optional) </w:t>
-      </w:r>
-      <w:r>
-        <w:t>Provide a Data Flow Diagram of the system to show how these functions relate to each other. This is useful when there is a clear sequence for the functions being performed.&gt;</w:t>
-      </w:r>
-    </w:p>
-    <w:p>
-      <w:pPr>
-        <w:pStyle w:val="template"/>
-        <w:jc w:val="both"/>
       </w:pPr>
     </w:p>
     <w:p>
@@ -4176,56 +3920,11 @@
       <w:pPr>
         <w:pStyle w:val="template"/>
         <w:jc w:val="both"/>
-        <w:rPr>
-          <w:color w:val="0000FF"/>
-        </w:rPr>
-      </w:pPr>
-      <w:r>
-        <w:t>&lt;</w:t>
-      </w:r>
-      <w:r>
-        <w:rPr>
-          <w:color w:val="0000FF"/>
-        </w:rPr>
-        <w:t xml:space="preserve">Identify the various users that you anticipate will use this product. Users may be differentiated based on frequency of use, subset of product functions used, technical expertise, security or privilege levels, educational level, or experience. </w:t>
-      </w:r>
-    </w:p>
-    <w:p>
-      <w:pPr>
-        <w:pStyle w:val="template"/>
+      </w:pPr>
+    </w:p>
+    <w:p>
+      <w:pPr>
         <w:jc w:val="both"/>
-      </w:pPr>
-      <w:r>
-        <w:t xml:space="preserve">TO DO: </w:t>
-      </w:r>
-    </w:p>
-    <w:p>
-      <w:pPr>
-        <w:pStyle w:val="template"/>
-        <w:jc w:val="both"/>
-      </w:pPr>
-      <w:r>
-        <w:t xml:space="preserve">1. Describe the pertinent characteristics of each user. Certain requirements may pertain only to certain users. </w:t>
-      </w:r>
-    </w:p>
-    <w:p>
-      <w:pPr>
-        <w:pStyle w:val="template"/>
-        <w:jc w:val="both"/>
-      </w:pPr>
-      <w:r>
-        <w:t>3. Distinguish the most important users for this product from those who are less important to satisfy.&gt;</w:t>
-      </w:r>
-    </w:p>
-    <w:p>
-      <w:pPr>
-        <w:pStyle w:val="template"/>
-        <w:jc w:val="both"/>
-      </w:pPr>
-    </w:p>
-    <w:p>
-      <w:pPr>
-        <w:jc w:val="both"/>
         <w:rPr>
           <w:rFonts w:ascii="Arial" w:eastAsia="Arial" w:hAnsi="Arial" w:cs="Arial"/>
           <w:sz w:val="22"/>
@@ -4264,13 +3963,23 @@
         </w:rPr>
         <w:t xml:space="preserve">general </w:t>
       </w:r>
-      <w:r>
-        <w:rPr>
-          <w:rFonts w:ascii="Arial" w:eastAsia="Arial" w:hAnsi="Arial" w:cs="Arial"/>
-          <w:sz w:val="22"/>
-          <w:szCs w:val="22"/>
-        </w:rPr>
-        <w:t xml:space="preserve">users and system administrators. </w:t>
+      <w:proofErr w:type="gramStart"/>
+      <w:r>
+        <w:rPr>
+          <w:rFonts w:ascii="Arial" w:eastAsia="Arial" w:hAnsi="Arial" w:cs="Arial"/>
+          <w:sz w:val="22"/>
+          <w:szCs w:val="22"/>
+        </w:rPr>
+        <w:t>users</w:t>
+      </w:r>
+      <w:proofErr w:type="gramEnd"/>
+      <w:r>
+        <w:rPr>
+          <w:rFonts w:ascii="Arial" w:eastAsia="Arial" w:hAnsi="Arial" w:cs="Arial"/>
+          <w:sz w:val="22"/>
+          <w:szCs w:val="22"/>
+        </w:rPr>
+        <w:t xml:space="preserve"> and system administrators. </w:t>
       </w:r>
       <w:r>
         <w:rPr>
@@ -4464,6 +4173,7 @@
         <w:rPr>
           <w:rFonts w:ascii="Arial" w:hAnsi="Arial"/>
         </w:rPr>
+        <w:lastRenderedPageBreak/>
         <w:t>Operating Environment</w:t>
       </w:r>
       <w:bookmarkEnd w:id="37"/>
@@ -4566,7 +4276,6 @@
           <w:i w:val="0"/>
           <w:iCs w:val="0"/>
         </w:rPr>
-        <w:lastRenderedPageBreak/>
         <w:t xml:space="preserve">Apple Safari </w:t>
       </w:r>
       <w:r>
@@ -4701,33 +4410,6 @@
       <w:pPr>
         <w:pStyle w:val="template"/>
         <w:jc w:val="both"/>
-        <w:rPr>
-          <w:color w:val="0000FF"/>
-        </w:rPr>
-      </w:pPr>
-      <w:r>
-        <w:t>&lt;</w:t>
-      </w:r>
-      <w:r>
-        <w:rPr>
-          <w:color w:val="0000FF"/>
-        </w:rPr>
-        <w:t>Describe any items or issues that will limit the options available to the developers. These might include: hardware limitations (timing requirements, memory requirements); interfaces to other applications; specific technologies, tools, and databases to be used; parallel operations; language requirements; communications protocols; security considerations; design conventions or programming standards (for example, if the customer’s organization will be responsible for maintaining the delivered software).</w:t>
-      </w:r>
-    </w:p>
-    <w:p>
-      <w:pPr>
-        <w:pStyle w:val="template"/>
-        <w:jc w:val="both"/>
-      </w:pPr>
-      <w:r>
-        <w:t>TO DO: In this section you need to consider all of the information you gathered so far, analyze it and correctly identify relevant constraints.&gt;</w:t>
-      </w:r>
-    </w:p>
-    <w:p>
-      <w:pPr>
-        <w:pStyle w:val="template"/>
-        <w:jc w:val="both"/>
       </w:pPr>
     </w:p>
     <w:p>
@@ -5156,33 +4838,6 @@
     <w:p>
       <w:pPr>
         <w:pStyle w:val="template"/>
-        <w:jc w:val="both"/>
-        <w:rPr>
-          <w:color w:val="0000FF"/>
-        </w:rPr>
-      </w:pPr>
-      <w:r>
-        <w:t>&lt;</w:t>
-      </w:r>
-      <w:r>
-        <w:rPr>
-          <w:color w:val="0000FF"/>
-        </w:rPr>
-        <w:t xml:space="preserve">List any assumed factors (as opposed to known facts) that could affect the requirements stated in the SRS. These could include third-party or commercial components that you plan to use, issues around the development or operating environment, or constraints. The project could be affected if these assumptions are incorrect, are not shared, or change. Also identify any dependencies the project has on external factors, such as software components that you intend to reuse from another project. </w:t>
-      </w:r>
-    </w:p>
-    <w:p>
-      <w:pPr>
-        <w:pStyle w:val="template"/>
-        <w:jc w:val="both"/>
-      </w:pPr>
-      <w:r>
-        <w:t>TO DO: Provide a short list of some major assumptions that might significantly affect your design. For example, you can assume that your client will have 1, 2 or at most 50 Automated Banking Machines. Every number has a significant effect on the design of your system. &gt;</w:t>
-      </w:r>
-    </w:p>
-    <w:p>
-      <w:pPr>
-        <w:pStyle w:val="template"/>
         <w:rPr>
           <w:i w:val="0"/>
         </w:rPr>
@@ -5320,6 +4975,7 @@
           <w:sz w:val="22"/>
           <w:szCs w:val="22"/>
         </w:rPr>
+        <w:lastRenderedPageBreak/>
         <w:t xml:space="preserve">The browser should be able to handle the underscore.js library.  </w:t>
       </w:r>
     </w:p>
@@ -5769,140 +5425,122 @@
         <w:pStyle w:val="template"/>
         <w:jc w:val="both"/>
       </w:pPr>
-      <w:r>
+    </w:p>
+    <w:p>
+      <w:pPr>
+        <w:jc w:val="both"/>
+        <w:rPr>
+          <w:iCs/>
+        </w:rPr>
+      </w:pPr>
+      <w:r>
+        <w:rPr>
+          <w:rFonts w:ascii="Arial" w:eastAsia="Arial" w:hAnsi="Arial" w:cs="Arial"/>
+          <w:iCs/>
+          <w:sz w:val="22"/>
+          <w:szCs w:val="22"/>
+        </w:rPr>
+        <w:t xml:space="preserve">The user will have a </w:t>
+      </w:r>
+      <w:r>
+        <w:rPr>
+          <w:rFonts w:ascii="Arial" w:eastAsia="Arial" w:hAnsi="Arial" w:cs="Arial"/>
+          <w:iCs/>
+          <w:sz w:val="22"/>
+          <w:szCs w:val="22"/>
+        </w:rPr>
+        <w:t xml:space="preserve">computer with a keyboard, mouse, and monitor. The keyboard will be used to input </w:t>
+      </w:r>
+      <w:r>
+        <w:rPr>
+          <w:rFonts w:ascii="Arial" w:eastAsia="Arial" w:hAnsi="Arial" w:cs="Arial"/>
+          <w:iCs/>
+          <w:sz w:val="22"/>
+          <w:szCs w:val="22"/>
+        </w:rPr>
+        <w:t xml:space="preserve">journal entries, </w:t>
+      </w:r>
+      <w:r>
+        <w:rPr>
+          <w:rFonts w:ascii="Arial" w:eastAsia="Arial" w:hAnsi="Arial" w:cs="Arial"/>
+          <w:iCs/>
+          <w:sz w:val="22"/>
+          <w:szCs w:val="22"/>
+        </w:rPr>
+        <w:t>usernames</w:t>
+      </w:r>
+      <w:r>
+        <w:rPr>
+          <w:rFonts w:ascii="Arial" w:eastAsia="Arial" w:hAnsi="Arial" w:cs="Arial"/>
+          <w:iCs/>
+          <w:sz w:val="22"/>
+          <w:szCs w:val="22"/>
+        </w:rPr>
+        <w:t xml:space="preserve">, and </w:t>
+      </w:r>
+      <w:r>
+        <w:rPr>
+          <w:rFonts w:ascii="Arial" w:eastAsia="Arial" w:hAnsi="Arial" w:cs="Arial"/>
+          <w:iCs/>
+          <w:sz w:val="22"/>
+          <w:szCs w:val="22"/>
+        </w:rPr>
+        <w:t>passwords.</w:t>
+      </w:r>
+      <w:r>
+        <w:rPr>
+          <w:rFonts w:ascii="Arial" w:eastAsia="Arial" w:hAnsi="Arial" w:cs="Arial"/>
+          <w:iCs/>
+          <w:sz w:val="22"/>
+          <w:szCs w:val="22"/>
+        </w:rPr>
+        <w:t xml:space="preserve"> The </w:t>
+      </w:r>
+      <w:r>
+        <w:rPr>
+          <w:rFonts w:ascii="Arial" w:eastAsia="Arial" w:hAnsi="Arial" w:cs="Arial"/>
+          <w:iCs/>
+          <w:sz w:val="22"/>
+          <w:szCs w:val="22"/>
+        </w:rPr>
+        <w:t xml:space="preserve">mouse will be used to validate any fields such as accepting a username and password. </w:t>
+      </w:r>
+      <w:r>
+        <w:rPr>
+          <w:rFonts w:ascii="Arial" w:eastAsia="Arial" w:hAnsi="Arial" w:cs="Arial"/>
+          <w:iCs/>
+          <w:sz w:val="22"/>
+          <w:szCs w:val="22"/>
+        </w:rPr>
+        <w:t xml:space="preserve">The mouse will also be used to choose </w:t>
+      </w:r>
+      <w:r>
+        <w:rPr>
+          <w:rFonts w:ascii="Arial" w:eastAsia="Arial" w:hAnsi="Arial" w:cs="Arial"/>
+          <w:iCs/>
+          <w:sz w:val="22"/>
+          <w:szCs w:val="22"/>
+        </w:rPr>
+        <w:t xml:space="preserve">from any options given to the user such as choosing a mood for the day. The monitor will </w:t>
+      </w:r>
+      <w:r>
+        <w:rPr>
+          <w:rFonts w:ascii="Arial" w:eastAsia="Arial" w:hAnsi="Arial" w:cs="Arial"/>
+          <w:iCs/>
+          <w:sz w:val="22"/>
+          <w:szCs w:val="22"/>
+        </w:rPr>
+        <w:t xml:space="preserve">show the site, any </w:t>
+      </w:r>
+      <w:r>
+        <w:rPr>
+          <w:rFonts w:ascii="Arial" w:eastAsia="Arial" w:hAnsi="Arial" w:cs="Arial"/>
+          <w:iCs/>
+          <w:sz w:val="22"/>
+          <w:szCs w:val="22"/>
+        </w:rPr>
         <w:lastRenderedPageBreak/>
-        <w:t>&lt;</w:t>
-      </w:r>
-      <w:r>
-        <w:rPr>
-          <w:color w:val="0000FF"/>
-        </w:rPr>
-        <w:t>Describe the logical and physical characteristics of each interface between the software product and the hardware components of the system. This may include the supported device types, the nature of the data and control interactions between the software and the hardware.</w:t>
-      </w:r>
-      <w:r>
-        <w:t xml:space="preserve"> You are not required to specify what protocols you will be using to communicate with the hardware, but it will be usually included in this part as well.</w:t>
-      </w:r>
-    </w:p>
-    <w:p>
-      <w:pPr>
-        <w:pStyle w:val="template"/>
-        <w:jc w:val="both"/>
-      </w:pPr>
-      <w:r>
-        <w:t>TO DO: Please provide a short description of the different hardware interfaces. If you will be using some special libraries to communicate with your software mention them here. In case you have more than one hardware interface divide this section into subsections.&gt;</w:t>
-      </w:r>
-    </w:p>
-    <w:p>
-      <w:pPr>
-        <w:pStyle w:val="template"/>
-        <w:jc w:val="both"/>
-      </w:pPr>
-    </w:p>
-    <w:p>
-      <w:pPr>
-        <w:jc w:val="both"/>
-        <w:rPr>
-          <w:iCs/>
-        </w:rPr>
-      </w:pPr>
-      <w:r>
-        <w:rPr>
-          <w:rFonts w:ascii="Arial" w:eastAsia="Arial" w:hAnsi="Arial" w:cs="Arial"/>
-          <w:iCs/>
-          <w:sz w:val="22"/>
-          <w:szCs w:val="22"/>
-        </w:rPr>
-        <w:t xml:space="preserve">The user will have a </w:t>
-      </w:r>
-      <w:r>
-        <w:rPr>
-          <w:rFonts w:ascii="Arial" w:eastAsia="Arial" w:hAnsi="Arial" w:cs="Arial"/>
-          <w:iCs/>
-          <w:sz w:val="22"/>
-          <w:szCs w:val="22"/>
-        </w:rPr>
-        <w:t xml:space="preserve">computer with a keyboard, mouse, and monitor. The keyboard will be used to input </w:t>
-      </w:r>
-      <w:r>
-        <w:rPr>
-          <w:rFonts w:ascii="Arial" w:eastAsia="Arial" w:hAnsi="Arial" w:cs="Arial"/>
-          <w:iCs/>
-          <w:sz w:val="22"/>
-          <w:szCs w:val="22"/>
-        </w:rPr>
-        <w:t xml:space="preserve">journal entries, </w:t>
-      </w:r>
-      <w:r>
-        <w:rPr>
-          <w:rFonts w:ascii="Arial" w:eastAsia="Arial" w:hAnsi="Arial" w:cs="Arial"/>
-          <w:iCs/>
-          <w:sz w:val="22"/>
-          <w:szCs w:val="22"/>
-        </w:rPr>
-        <w:t>usernames</w:t>
-      </w:r>
-      <w:r>
-        <w:rPr>
-          <w:rFonts w:ascii="Arial" w:eastAsia="Arial" w:hAnsi="Arial" w:cs="Arial"/>
-          <w:iCs/>
-          <w:sz w:val="22"/>
-          <w:szCs w:val="22"/>
-        </w:rPr>
-        <w:t xml:space="preserve">, and </w:t>
-      </w:r>
-      <w:r>
-        <w:rPr>
-          <w:rFonts w:ascii="Arial" w:eastAsia="Arial" w:hAnsi="Arial" w:cs="Arial"/>
-          <w:iCs/>
-          <w:sz w:val="22"/>
-          <w:szCs w:val="22"/>
-        </w:rPr>
-        <w:t>passwords.</w:t>
-      </w:r>
-      <w:r>
-        <w:rPr>
-          <w:rFonts w:ascii="Arial" w:eastAsia="Arial" w:hAnsi="Arial" w:cs="Arial"/>
-          <w:iCs/>
-          <w:sz w:val="22"/>
-          <w:szCs w:val="22"/>
-        </w:rPr>
-        <w:t xml:space="preserve"> The </w:t>
-      </w:r>
-      <w:r>
-        <w:rPr>
-          <w:rFonts w:ascii="Arial" w:eastAsia="Arial" w:hAnsi="Arial" w:cs="Arial"/>
-          <w:iCs/>
-          <w:sz w:val="22"/>
-          <w:szCs w:val="22"/>
-        </w:rPr>
-        <w:t xml:space="preserve">mouse will be used to validate any fields such as accepting a username and password. </w:t>
-      </w:r>
-      <w:r>
-        <w:rPr>
-          <w:rFonts w:ascii="Arial" w:eastAsia="Arial" w:hAnsi="Arial" w:cs="Arial"/>
-          <w:iCs/>
-          <w:sz w:val="22"/>
-          <w:szCs w:val="22"/>
-        </w:rPr>
-        <w:t xml:space="preserve">The mouse will also be used to choose </w:t>
-      </w:r>
-      <w:r>
-        <w:rPr>
-          <w:rFonts w:ascii="Arial" w:eastAsia="Arial" w:hAnsi="Arial" w:cs="Arial"/>
-          <w:iCs/>
-          <w:sz w:val="22"/>
-          <w:szCs w:val="22"/>
-        </w:rPr>
-        <w:t xml:space="preserve">from any options given to the user such as choosing a mood for the day. The monitor will </w:t>
-      </w:r>
-      <w:r>
-        <w:rPr>
-          <w:rFonts w:ascii="Arial" w:eastAsia="Arial" w:hAnsi="Arial" w:cs="Arial"/>
-          <w:iCs/>
-          <w:sz w:val="22"/>
-          <w:szCs w:val="22"/>
-        </w:rPr>
-        <w:t xml:space="preserve">show the site, any messages from the site to the user, and the journal entries. </w:t>
+        <w:t xml:space="preserve">messages from the site to the user, and the journal entries. </w:t>
       </w:r>
       <w:proofErr w:type="spellStart"/>
       <w:r>
@@ -6054,54 +5692,6 @@
       <w:pPr>
         <w:pStyle w:val="template"/>
         <w:jc w:val="both"/>
-        <w:rPr>
-          <w:color w:val="0000FF"/>
-        </w:rPr>
-      </w:pPr>
-      <w:r>
-        <w:t>&lt;</w:t>
-      </w:r>
-      <w:r>
-        <w:rPr>
-          <w:color w:val="0000FF"/>
-        </w:rPr>
-        <w:t>Describe the requirements associated with any communications functions required by this product, including e-mail, web browser, network server communications protocols, electronic forms, and so on. Define any pertinent message formatting. Identify any communication standards that will be used, such as FTP or HTTP. Specify any communication security or encryption issues, data transfer rates, and synchronization mechanisms.</w:t>
-      </w:r>
-    </w:p>
-    <w:p>
-      <w:pPr>
-        <w:pStyle w:val="template"/>
-        <w:jc w:val="both"/>
-        <w:rPr>
-          <w:color w:val="0000FF"/>
-        </w:rPr>
-      </w:pPr>
-    </w:p>
-    <w:p>
-      <w:pPr>
-        <w:pStyle w:val="template"/>
-        <w:jc w:val="both"/>
-      </w:pPr>
-      <w:r>
-        <w:t xml:space="preserve">TO DO: Do not go into too much </w:t>
-      </w:r>
-      <w:r>
-        <w:t>detail but</w:t>
-      </w:r>
-      <w:r>
-        <w:t xml:space="preserve"> provide 1-2 paragraphs </w:t>
-      </w:r>
-      <w:r>
-        <w:t>where</w:t>
-      </w:r>
-      <w:r>
-        <w:t xml:space="preserve"> you will outline the major communication standards. For example, if you decide to use encryption there is no need to specify the exact encryption standards, but rather, specify the fact that the data will be encrypted and name what standards you consider using. &gt;</w:t>
-      </w:r>
-    </w:p>
-    <w:p>
-      <w:pPr>
-        <w:pStyle w:val="template"/>
-        <w:jc w:val="both"/>
       </w:pPr>
     </w:p>
     <w:p>
@@ -6212,76 +5802,11 @@
         <w:rPr>
           <w:rFonts w:ascii="Arial" w:hAnsi="Arial"/>
         </w:rPr>
-        <w:lastRenderedPageBreak/>
         <w:t>Functional Requirements</w:t>
       </w:r>
       <w:bookmarkEnd w:id="51"/>
     </w:p>
-    <w:p>
-      <w:pPr>
-        <w:pStyle w:val="NormalWeb"/>
-        <w:spacing w:beforeAutospacing="0" w:afterAutospacing="0"/>
-        <w:rPr>
-          <w:rFonts w:ascii="Arial" w:hAnsi="Arial"/>
-          <w:i/>
-          <w:sz w:val="22"/>
-        </w:rPr>
-      </w:pPr>
-      <w:r>
-        <w:rPr>
-          <w:i/>
-        </w:rPr>
-        <w:t xml:space="preserve">&lt; </w:t>
-      </w:r>
-      <w:r>
-        <w:rPr>
-          <w:rFonts w:ascii="Arial" w:hAnsi="Arial"/>
-          <w:i/>
-          <w:color w:val="0000FF"/>
-          <w:sz w:val="22"/>
-        </w:rPr>
-        <w:t>Functional requirements capture the intended behavior of the system. This behavior may be expressed as services, tasks or functions the system is required to perform. This section is the direct continuation of section 2.2 where you have specified the general functional requirements. Here, you should list in detail the different product functions with specific explanations regarding every function.</w:t>
-      </w:r>
-      <w:r>
-        <w:rPr>
-          <w:rFonts w:ascii="Arial" w:hAnsi="Arial"/>
-          <w:i/>
-          <w:sz w:val="22"/>
-        </w:rPr>
-        <w:t xml:space="preserve"> </w:t>
-      </w:r>
-    </w:p>
-    <w:p>
-      <w:pPr>
-        <w:rPr>
-          <w:rFonts w:ascii="Arial" w:hAnsi="Arial"/>
-          <w:i/>
-          <w:sz w:val="22"/>
-        </w:rPr>
-      </w:pPr>
-    </w:p>
-    <w:p>
-      <w:r>
-        <w:rPr>
-          <w:rFonts w:ascii="Arial" w:hAnsi="Arial"/>
-          <w:i/>
-          <w:sz w:val="22"/>
-          <w:szCs w:val="22"/>
-        </w:rPr>
-        <w:t>TO DO: Break the functional requirements to several functional areas and divide this section into subsections accordingly. Provide a detailed list of all product operations related to these functional areas.&gt;</w:t>
-      </w:r>
-    </w:p>
-    <w:p>
-      <w:pPr>
-        <w:rPr>
-          <w:rFonts w:ascii="Arial" w:hAnsi="Arial"/>
-          <w:i/>
-          <w:iCs/>
-          <w:sz w:val="22"/>
-          <w:szCs w:val="22"/>
-        </w:rPr>
-      </w:pPr>
-    </w:p>
+    <w:p/>
     <w:p>
       <w:r>
         <w:rPr>
@@ -6617,6 +6142,7 @@
           <w:sz w:val="22"/>
           <w:szCs w:val="22"/>
         </w:rPr>
+        <w:lastRenderedPageBreak/>
         <w:t xml:space="preserve">While the user is creating the journal entry, they can choose the background and typeface of the entry window from a group of presets. </w:t>
       </w:r>
     </w:p>
@@ -6716,45 +6242,12 @@
         <w:spacing w:line="240" w:lineRule="auto"/>
         <w:jc w:val="both"/>
       </w:pPr>
-      <w:r>
-        <w:t>&lt;</w:t>
-      </w:r>
-      <w:r>
-        <w:rPr>
-          <w:color w:val="0000FF"/>
-        </w:rPr>
-        <w:t xml:space="preserve">A use case defines a goal-oriented set of interactions between external actors and the system under consideration. </w:t>
-      </w:r>
     </w:p>
     <w:p>
       <w:pPr>
         <w:pStyle w:val="template"/>
         <w:spacing w:line="240" w:lineRule="auto"/>
         <w:jc w:val="both"/>
-      </w:pPr>
-    </w:p>
-    <w:p>
-      <w:pPr>
-        <w:pStyle w:val="template"/>
-        <w:spacing w:line="240" w:lineRule="auto"/>
-        <w:jc w:val="both"/>
-      </w:pPr>
-      <w:r>
-        <w:t>TO DO: Provide a use case diagram which shows the entire system and all possible actors. Do not include detailed use case descriptions (these will be needed when you will be working on the Test Plan), but make sure to include a short description of what every use-case is, who are the actors in your diagram.&gt;</w:t>
-      </w:r>
-    </w:p>
-    <w:p>
-      <w:pPr>
-        <w:pStyle w:val="template"/>
-        <w:spacing w:line="240" w:lineRule="auto"/>
-        <w:jc w:val="both"/>
-      </w:pPr>
-    </w:p>
-    <w:p>
-      <w:pPr>
-        <w:pStyle w:val="template"/>
-        <w:spacing w:line="240" w:lineRule="auto"/>
-        <w:jc w:val="both"/>
         <w:rPr>
           <w:i w:val="0"/>
           <w:iCs w:val="0"/>
@@ -6802,15 +6295,7 @@
           <w:i w:val="0"/>
           <w:iCs w:val="0"/>
         </w:rPr>
-        <w:t xml:space="preserve"> instructed to create a new password. Once a new user creates their </w:t>
-      </w:r>
-      <w:r>
-        <w:rPr>
-          <w:i w:val="0"/>
-          <w:iCs w:val="0"/>
-        </w:rPr>
-        <w:lastRenderedPageBreak/>
-        <w:t xml:space="preserve">username and password, they </w:t>
+        <w:t xml:space="preserve"> instructed to create a new password. Once a new user creates their username and password, they </w:t>
       </w:r>
       <w:r>
         <w:rPr>
@@ -7044,57 +6529,11 @@
         <w:pStyle w:val="template"/>
         <w:jc w:val="both"/>
       </w:pPr>
-      <w:r>
-        <w:t>&lt;</w:t>
-      </w:r>
-      <w:r>
-        <w:rPr>
-          <w:color w:val="0000FF"/>
-        </w:rPr>
-        <w:t>Specify those requirements that are concerned with possible loss, damage, or harm that could result from the use of the product. Define any safeguards or actions that must be taken, as well as actions that must be prevented. Refer to any external policies or regulations that state safety issues that affect the product’s design or use. Define any safety certifications that must be satisfied</w:t>
-      </w:r>
-      <w:r>
-        <w:t xml:space="preserve">. </w:t>
-      </w:r>
-      <w:r>
-        <w:rPr>
-          <w:color w:val="0000FF"/>
-        </w:rPr>
-        <w:t>Specify any requirements regarding security or privacy issues surrounding use of the product or protection of the data used or created by the product. Define any user identity authentication requirements.</w:t>
-      </w:r>
     </w:p>
     <w:p>
       <w:pPr>
         <w:pStyle w:val="template"/>
         <w:jc w:val="both"/>
-      </w:pPr>
-      <w:r>
-        <w:t>TODO:</w:t>
-      </w:r>
-    </w:p>
-    <w:p>
-      <w:pPr>
-        <w:pStyle w:val="template"/>
-        <w:numPr>
-          <w:ilvl w:val="0"/>
-          <w:numId w:val="3"/>
-        </w:numPr>
-        <w:jc w:val="both"/>
-      </w:pPr>
-      <w:r>
-        <w:t>Provide relevant safety requirements based on your interview with the client or, on your expectation for the product.</w:t>
-      </w:r>
-    </w:p>
-    <w:p>
-      <w:pPr>
-        <w:pStyle w:val="template"/>
-        <w:jc w:val="both"/>
-      </w:pPr>
-    </w:p>
-    <w:p>
-      <w:pPr>
-        <w:pStyle w:val="template"/>
-        <w:jc w:val="both"/>
         <w:rPr>
           <w:i w:val="0"/>
           <w:iCs w:val="0"/>
@@ -7138,25 +6577,6 @@
           <w:iCs w:val="0"/>
         </w:rPr>
         <w:t>.</w:t>
-      </w:r>
-    </w:p>
-    <w:p>
-      <w:pPr>
-        <w:pStyle w:val="template"/>
-        <w:jc w:val="both"/>
-      </w:pPr>
-    </w:p>
-    <w:p>
-      <w:pPr>
-        <w:pStyle w:val="template"/>
-        <w:numPr>
-          <w:ilvl w:val="0"/>
-          <w:numId w:val="3"/>
-        </w:numPr>
-        <w:jc w:val="both"/>
-      </w:pPr>
-      <w:r>
-        <w:t>Describe briefly what level of security is expected from this product by your client and provide a bulleted (or numbered) list of the major security requirements.&gt;</w:t>
       </w:r>
     </w:p>
     <w:p>
@@ -7394,6 +6814,7 @@
       <w:pPr>
         <w:pStyle w:val="template"/>
       </w:pPr>
+      <w:bookmarkStart w:id="60" w:name="_Toc439994696"/>
     </w:p>
     <w:p>
       <w:pPr>
@@ -7410,166 +6831,7 @@
         <w:pStyle w:val="template"/>
       </w:pPr>
     </w:p>
-    <w:p>
-      <w:pPr>
-        <w:pStyle w:val="Heading1"/>
-        <w:numPr>
-          <w:ilvl w:val="0"/>
-          <w:numId w:val="2"/>
-        </w:numPr>
-        <w:pBdr>
-          <w:top w:val="single" w:sz="4" w:space="1" w:color="000000"/>
-          <w:left w:val="single" w:sz="4" w:space="4" w:color="000000"/>
-          <w:bottom w:val="single" w:sz="4" w:space="1" w:color="000000"/>
-          <w:right w:val="single" w:sz="4" w:space="4" w:color="000000"/>
-        </w:pBdr>
-        <w:shd w:val="clear" w:color="auto" w:fill="4C4C4C"/>
-        <w:jc w:val="center"/>
-        <w:rPr>
-          <w:rFonts w:ascii="Arial" w:hAnsi="Arial"/>
-          <w:color w:val="FFFFFF"/>
-        </w:rPr>
-      </w:pPr>
-      <w:bookmarkStart w:id="60" w:name="_Toc439994695"/>
-      <w:bookmarkStart w:id="61" w:name="_Toc113291712"/>
-      <w:r>
-        <w:rPr>
-          <w:rFonts w:ascii="Arial" w:hAnsi="Arial"/>
-          <w:color w:val="FFFFFF"/>
-        </w:rPr>
-        <w:t>Other Requirements</w:t>
-      </w:r>
-      <w:bookmarkEnd w:id="60"/>
-      <w:bookmarkEnd w:id="61"/>
-    </w:p>
-    <w:p>
-      <w:pPr>
-        <w:pStyle w:val="template"/>
-        <w:jc w:val="both"/>
-      </w:pPr>
-      <w:r>
-        <w:t xml:space="preserve">&lt;This section is </w:t>
-      </w:r>
-      <w:r>
-        <w:rPr>
-          <w:b/>
-          <w:u w:val="single"/>
-        </w:rPr>
-        <w:t>Optional</w:t>
-      </w:r>
-      <w:r>
-        <w:rPr>
-          <w:b/>
-        </w:rPr>
-        <w:t xml:space="preserve">. </w:t>
-      </w:r>
-      <w:r>
-        <w:rPr>
-          <w:color w:val="0000FF"/>
-        </w:rPr>
-        <w:t>Define any other requirements not covered elsewhere in the SRS. This might include database requirements, internationalization requirements, legal requirements, reuse objectives for the project, and so on. Add any new sections that are pertinent to the project.</w:t>
-      </w:r>
-      <w:r>
-        <w:t>&gt;</w:t>
-      </w:r>
-      <w:bookmarkStart w:id="62" w:name="_Toc439994696"/>
-    </w:p>
-    <w:p>
-      <w:pPr>
-        <w:pStyle w:val="template"/>
-      </w:pPr>
-    </w:p>
-    <w:p>
-      <w:pPr>
-        <w:pStyle w:val="template"/>
-      </w:pPr>
-    </w:p>
-    <w:p>
-      <w:pPr>
-        <w:pStyle w:val="template"/>
-      </w:pPr>
-    </w:p>
-    <w:p>
-      <w:pPr>
-        <w:pStyle w:val="template"/>
-      </w:pPr>
-    </w:p>
-    <w:p>
-      <w:pPr>
-        <w:pStyle w:val="template"/>
-      </w:pPr>
-    </w:p>
-    <w:p>
-      <w:pPr>
-        <w:pStyle w:val="template"/>
-      </w:pPr>
-    </w:p>
-    <w:p>
-      <w:pPr>
-        <w:pStyle w:val="template"/>
-      </w:pPr>
-    </w:p>
-    <w:p>
-      <w:pPr>
-        <w:pStyle w:val="template"/>
-      </w:pPr>
-    </w:p>
-    <w:p>
-      <w:pPr>
-        <w:pStyle w:val="template"/>
-      </w:pPr>
-    </w:p>
-    <w:p>
-      <w:pPr>
-        <w:pStyle w:val="template"/>
-      </w:pPr>
-    </w:p>
-    <w:p>
-      <w:pPr>
-        <w:pStyle w:val="template"/>
-      </w:pPr>
-    </w:p>
-    <w:p>
-      <w:pPr>
-        <w:pStyle w:val="template"/>
-      </w:pPr>
-    </w:p>
-    <w:p>
-      <w:pPr>
-        <w:pStyle w:val="template"/>
-      </w:pPr>
-    </w:p>
-    <w:p>
-      <w:pPr>
-        <w:pStyle w:val="template"/>
-      </w:pPr>
-    </w:p>
-    <w:p>
-      <w:pPr>
-        <w:pStyle w:val="template"/>
-      </w:pPr>
-    </w:p>
-    <w:p>
-      <w:pPr>
-        <w:pStyle w:val="template"/>
-      </w:pPr>
-    </w:p>
-    <w:p>
-      <w:pPr>
-        <w:pStyle w:val="template"/>
-      </w:pPr>
-    </w:p>
-    <w:p>
-      <w:pPr>
-        <w:pStyle w:val="template"/>
-      </w:pPr>
-    </w:p>
-    <w:p>
-      <w:pPr>
-        <w:pStyle w:val="template"/>
-      </w:pPr>
-    </w:p>
-    <w:bookmarkEnd w:id="62"/>
+    <w:bookmarkEnd w:id="60"/>
     <w:p/>
     <w:p/>
     <w:p/>
@@ -7590,7 +6852,7 @@
           <w:color w:val="FFFFFF"/>
         </w:rPr>
       </w:pPr>
-      <w:bookmarkStart w:id="63" w:name="_Toc113291713"/>
+      <w:bookmarkStart w:id="61" w:name="_Toc113291713"/>
       <w:r>
         <w:rPr>
           <w:rFonts w:ascii="Arial" w:hAnsi="Arial"/>
@@ -7598,7 +6860,7 @@
         </w:rPr>
         <w:t>Appendix A – Data Dictionary</w:t>
       </w:r>
-      <w:bookmarkEnd w:id="63"/>
+      <w:bookmarkEnd w:id="61"/>
     </w:p>
     <w:p>
       <w:pPr>
@@ -8125,7 +7387,6 @@
                 <w:sz w:val="22"/>
                 <w:szCs w:val="22"/>
               </w:rPr>
-              <w:lastRenderedPageBreak/>
               <w:t xml:space="preserve">describe the presentation of a </w:t>
             </w:r>
             <w:r>
@@ -8164,7 +7425,6 @@
                 <w:sz w:val="22"/>
                 <w:szCs w:val="22"/>
               </w:rPr>
-              <w:lastRenderedPageBreak/>
               <w:t>IEEE</w:t>
             </w:r>
           </w:p>
@@ -8457,17 +7717,16 @@
           <w:color w:val="FFFFFF"/>
         </w:rPr>
       </w:pPr>
-      <w:bookmarkStart w:id="64" w:name="_Toc439994698"/>
-      <w:bookmarkStart w:id="65" w:name="_Toc113291714"/>
+      <w:bookmarkStart w:id="62" w:name="_Toc439994698"/>
+      <w:bookmarkStart w:id="63" w:name="_Toc113291714"/>
       <w:r>
         <w:rPr>
           <w:rFonts w:ascii="Arial" w:hAnsi="Arial"/>
           <w:color w:val="FFFFFF"/>
         </w:rPr>
-        <w:lastRenderedPageBreak/>
         <w:t>Appendix B</w:t>
       </w:r>
-      <w:bookmarkEnd w:id="64"/>
+      <w:bookmarkEnd w:id="62"/>
       <w:r>
         <w:rPr>
           <w:rFonts w:ascii="Arial" w:hAnsi="Arial"/>
@@ -8475,7 +7734,7 @@
         </w:rPr>
         <w:t xml:space="preserve"> - Group Log</w:t>
       </w:r>
-      <w:bookmarkEnd w:id="65"/>
+      <w:bookmarkEnd w:id="63"/>
     </w:p>
     <w:p>
       <w:pPr>
@@ -8998,8 +8257,13 @@
       <w:t xml:space="preserve"> </w:t>
     </w:r>
     <w:r>
-      <w:t>Requirements Specification for &lt;Project&gt;</w:t>
+      <w:t xml:space="preserve">Requirements Specification for </w:t>
     </w:r>
+    <w:proofErr w:type="spellStart"/>
+    <w:r>
+      <w:t>JournalJay</w:t>
+    </w:r>
+    <w:proofErr w:type="spellEnd"/>
     <w:r>
       <w:tab/>
     </w:r>
@@ -9051,8 +8315,13 @@
       <w:t xml:space="preserve"> </w:t>
     </w:r>
     <w:r>
-      <w:t>Requirements Specification for &lt;Project&gt;</w:t>
+      <w:t xml:space="preserve">Requirements Specification for </w:t>
     </w:r>
+    <w:proofErr w:type="spellStart"/>
+    <w:r>
+      <w:t>JournalJay</w:t>
+    </w:r>
+    <w:proofErr w:type="spellEnd"/>
     <w:r>
       <w:tab/>
     </w:r>
@@ -9108,8 +8377,13 @@
       <w:t xml:space="preserve"> </w:t>
     </w:r>
     <w:r>
-      <w:t>Requirements Specification for &lt;Project&gt;</w:t>
+      <w:t xml:space="preserve">Requirements Specification for </w:t>
     </w:r>
+    <w:proofErr w:type="spellStart"/>
+    <w:r>
+      <w:t>JournalJay</w:t>
+    </w:r>
+    <w:proofErr w:type="spellEnd"/>
     <w:r>
       <w:tab/>
     </w:r>

</xml_diff>

<commit_message>
Edit: Appendix A and B
Added info in appendix A and B. Also adjusted formatting.
</commit_message>
<xml_diff>
--- a/srs_template(1).docx
+++ b/srs_template(1).docx
@@ -1817,11 +1817,9 @@
             <w:r>
               <w:t xml:space="preserve">The first draft has the </w:t>
             </w:r>
-            <w:proofErr w:type="spellStart"/>
             <w:r>
-              <w:t>teams</w:t>
+              <w:t>team’s</w:t>
             </w:r>
-            <w:proofErr w:type="spellEnd"/>
             <w:r>
               <w:t xml:space="preserve"> first attempt at each section. </w:t>
             </w:r>
@@ -2151,12 +2149,6 @@
     </w:p>
     <w:p>
       <w:pPr>
-        <w:pStyle w:val="template"/>
-        <w:jc w:val="both"/>
-      </w:pPr>
-    </w:p>
-    <w:p>
-      <w:pPr>
         <w:jc w:val="both"/>
         <w:rPr>
           <w:rFonts w:ascii="Arial" w:eastAsia="Arial" w:hAnsi="Arial" w:cs="Arial"/>
@@ -2403,12 +2395,6 @@
     </w:p>
     <w:p>
       <w:pPr>
-        <w:pStyle w:val="template"/>
-        <w:jc w:val="both"/>
-      </w:pPr>
-    </w:p>
-    <w:p>
-      <w:pPr>
         <w:jc w:val="both"/>
         <w:rPr>
           <w:rFonts w:ascii="Arial" w:eastAsia="Arial" w:hAnsi="Arial" w:cs="Arial"/>
@@ -2536,15 +2522,6 @@
         <w:t>Document Overview</w:t>
       </w:r>
       <w:bookmarkEnd w:id="23"/>
-    </w:p>
-    <w:p>
-      <w:pPr>
-        <w:pStyle w:val="template"/>
-        <w:jc w:val="both"/>
-        <w:rPr>
-          <w:color w:val="0000FF"/>
-        </w:rPr>
-      </w:pPr>
     </w:p>
     <w:p>
       <w:pPr>
@@ -2742,7 +2719,6 @@
                 <w:sz w:val="22"/>
                 <w:szCs w:val="22"/>
               </w:rPr>
-              <w:lastRenderedPageBreak/>
               <w:t>Admin/</w:t>
             </w:r>
           </w:p>
@@ -2852,6 +2828,7 @@
                 <w:sz w:val="22"/>
                 <w:szCs w:val="22"/>
               </w:rPr>
+              <w:lastRenderedPageBreak/>
               <w:t>CS</w:t>
             </w:r>
           </w:p>
@@ -3529,12 +3506,6 @@
     </w:p>
     <w:p>
       <w:pPr>
-        <w:pStyle w:val="template"/>
-        <w:jc w:val="both"/>
-      </w:pPr>
-    </w:p>
-    <w:p>
-      <w:pPr>
         <w:jc w:val="both"/>
       </w:pPr>
       <w:proofErr w:type="spellStart"/>
@@ -3698,10 +3669,40 @@
     </w:p>
     <w:p>
       <w:pPr>
-        <w:pStyle w:val="template"/>
-        <w:jc w:val="both"/>
-      </w:pPr>
-    </w:p>
+        <w:rPr>
+          <w:rFonts w:ascii="Arial" w:hAnsi="Arial" w:cs="Arial"/>
+          <w:sz w:val="22"/>
+          <w:szCs w:val="22"/>
+        </w:rPr>
+      </w:pPr>
+      <w:r>
+        <w:rPr>
+          <w:rFonts w:ascii="Arial" w:hAnsi="Arial" w:cs="Arial"/>
+          <w:sz w:val="22"/>
+          <w:szCs w:val="22"/>
+        </w:rPr>
+        <w:t xml:space="preserve">Here are some of the functionality of </w:t>
+      </w:r>
+      <w:proofErr w:type="spellStart"/>
+      <w:r>
+        <w:rPr>
+          <w:rFonts w:ascii="Arial" w:hAnsi="Arial" w:cs="Arial"/>
+          <w:sz w:val="22"/>
+          <w:szCs w:val="22"/>
+        </w:rPr>
+        <w:t>JournalJay</w:t>
+      </w:r>
+      <w:proofErr w:type="spellEnd"/>
+      <w:r>
+        <w:rPr>
+          <w:rFonts w:ascii="Arial" w:hAnsi="Arial" w:cs="Arial"/>
+          <w:sz w:val="22"/>
+          <w:szCs w:val="22"/>
+        </w:rPr>
+        <w:t xml:space="preserve">: </w:t>
+      </w:r>
+    </w:p>
+    <w:p/>
     <w:p>
       <w:pPr>
         <w:pStyle w:val="template"/>
@@ -3918,12 +3919,6 @@
     </w:p>
     <w:p>
       <w:pPr>
-        <w:pStyle w:val="template"/>
-        <w:jc w:val="both"/>
-      </w:pPr>
-    </w:p>
-    <w:p>
-      <w:pPr>
         <w:jc w:val="both"/>
         <w:rPr>
           <w:rFonts w:ascii="Arial" w:eastAsia="Arial" w:hAnsi="Arial" w:cs="Arial"/>
@@ -4408,12 +4403,6 @@
     </w:p>
     <w:p>
       <w:pPr>
-        <w:pStyle w:val="template"/>
-        <w:jc w:val="both"/>
-      </w:pPr>
-    </w:p>
-    <w:p>
-      <w:pPr>
         <w:jc w:val="both"/>
       </w:pPr>
       <w:r>
@@ -4837,14 +4826,6 @@
     </w:p>
     <w:p>
       <w:pPr>
-        <w:pStyle w:val="template"/>
-        <w:rPr>
-          <w:i w:val="0"/>
-        </w:rPr>
-      </w:pPr>
-    </w:p>
-    <w:p>
-      <w:pPr>
         <w:rPr>
           <w:rFonts w:eastAsia="Times"/>
           <w:iCs/>
@@ -4975,7 +4956,6 @@
           <w:sz w:val="22"/>
           <w:szCs w:val="22"/>
         </w:rPr>
-        <w:lastRenderedPageBreak/>
         <w:t xml:space="preserve">The browser should be able to handle the underscore.js library.  </w:t>
       </w:r>
     </w:p>
@@ -5422,13 +5402,7 @@
     </w:p>
     <w:p>
       <w:pPr>
-        <w:pStyle w:val="template"/>
         <w:jc w:val="both"/>
-      </w:pPr>
-    </w:p>
-    <w:p>
-      <w:pPr>
-        <w:jc w:val="both"/>
         <w:rPr>
           <w:iCs/>
         </w:rPr>
@@ -5530,17 +5504,7 @@
           <w:sz w:val="22"/>
           <w:szCs w:val="22"/>
         </w:rPr>
-        <w:t xml:space="preserve">show the site, any </w:t>
-      </w:r>
-      <w:r>
-        <w:rPr>
-          <w:rFonts w:ascii="Arial" w:eastAsia="Arial" w:hAnsi="Arial" w:cs="Arial"/>
-          <w:iCs/>
-          <w:sz w:val="22"/>
-          <w:szCs w:val="22"/>
-        </w:rPr>
-        <w:lastRenderedPageBreak/>
-        <w:t xml:space="preserve">messages from the site to the user, and the journal entries. </w:t>
+        <w:t xml:space="preserve">show the site, any messages from the site to the user, and the journal entries. </w:t>
       </w:r>
       <w:proofErr w:type="spellStart"/>
       <w:r>
@@ -5689,12 +5653,6 @@
       <w:bookmarkEnd w:id="50"/>
     </w:p>
     <w:p>
-      <w:pPr>
-        <w:pStyle w:val="template"/>
-        <w:jc w:val="both"/>
-      </w:pPr>
-    </w:p>
-    <w:p>
       <w:proofErr w:type="spellStart"/>
       <w:r>
         <w:rPr>
@@ -5806,7 +5764,6 @@
       </w:r>
       <w:bookmarkEnd w:id="51"/>
     </w:p>
-    <w:p/>
     <w:p>
       <w:r>
         <w:rPr>
@@ -6142,7 +6099,6 @@
           <w:sz w:val="22"/>
           <w:szCs w:val="22"/>
         </w:rPr>
-        <w:lastRenderedPageBreak/>
         <w:t xml:space="preserve">While the user is creating the journal entry, they can choose the background and typeface of the entry window from a group of presets. </w:t>
       </w:r>
     </w:p>
@@ -6214,6 +6170,7 @@
         <w:rPr>
           <w:rFonts w:ascii="Arial" w:hAnsi="Arial"/>
         </w:rPr>
+        <w:lastRenderedPageBreak/>
         <w:t>Behavior Requirements</w:t>
       </w:r>
       <w:bookmarkEnd w:id="52"/>
@@ -6235,13 +6192,6 @@
         </w:rPr>
         <w:t>Use Case View</w:t>
       </w:r>
-    </w:p>
-    <w:p>
-      <w:pPr>
-        <w:pStyle w:val="template"/>
-        <w:spacing w:line="240" w:lineRule="auto"/>
-        <w:jc w:val="both"/>
-      </w:pPr>
     </w:p>
     <w:p>
       <w:pPr>
@@ -6528,12 +6478,6 @@
       <w:pPr>
         <w:pStyle w:val="template"/>
         <w:jc w:val="both"/>
-      </w:pPr>
-    </w:p>
-    <w:p>
-      <w:pPr>
-        <w:pStyle w:val="template"/>
-        <w:jc w:val="both"/>
         <w:rPr>
           <w:i w:val="0"/>
           <w:iCs w:val="0"/>
@@ -6858,6 +6802,7 @@
           <w:rFonts w:ascii="Arial" w:hAnsi="Arial"/>
           <w:color w:val="FFFFFF"/>
         </w:rPr>
+        <w:lastRenderedPageBreak/>
         <w:t>Appendix A – Data Dictionary</w:t>
       </w:r>
       <w:bookmarkEnd w:id="61"/>
@@ -6912,7 +6857,7 @@
                 <w:sz w:val="22"/>
                 <w:szCs w:val="22"/>
               </w:rPr>
-              <w:t>Acronym</w:t>
+              <w:t>Shortened Term</w:t>
             </w:r>
           </w:p>
         </w:tc>
@@ -7148,6 +7093,33 @@
                 <w:szCs w:val="22"/>
               </w:rPr>
             </w:pPr>
+            <w:r>
+              <w:rPr>
+                <w:rFonts w:ascii="Arial" w:hAnsi="Arial"/>
+                <w:iCs/>
+                <w:sz w:val="22"/>
+                <w:szCs w:val="22"/>
+              </w:rPr>
+              <w:t>The study of</w:t>
+            </w:r>
+            <w:r>
+              <w:rPr>
+                <w:rFonts w:ascii="Arial" w:hAnsi="Arial"/>
+                <w:iCs/>
+                <w:sz w:val="22"/>
+                <w:szCs w:val="22"/>
+              </w:rPr>
+              <w:t xml:space="preserve"> computational</w:t>
+            </w:r>
+            <w:r>
+              <w:rPr>
+                <w:rFonts w:ascii="Arial" w:hAnsi="Arial"/>
+                <w:iCs/>
+                <w:sz w:val="22"/>
+                <w:szCs w:val="22"/>
+              </w:rPr>
+              <w:t xml:space="preserve"> systems and algorithmic methods. </w:t>
+            </w:r>
           </w:p>
         </w:tc>
       </w:tr>
@@ -7559,7 +7531,6 @@
             <w:tcW w:w="2178" w:type="dxa"/>
             <w:tcBorders>
               <w:left w:val="single" w:sz="12" w:space="0" w:color="auto"/>
-              <w:bottom w:val="single" w:sz="12" w:space="0" w:color="auto"/>
             </w:tcBorders>
           </w:tcPr>
           <w:p>
@@ -7585,9 +7556,6 @@
         <w:tc>
           <w:tcPr>
             <w:tcW w:w="4140" w:type="dxa"/>
-            <w:tcBorders>
-              <w:bottom w:val="single" w:sz="12" w:space="0" w:color="auto"/>
-            </w:tcBorders>
           </w:tcPr>
           <w:p>
             <w:pPr>
@@ -7615,7 +7583,6 @@
           <w:tcPr>
             <w:tcW w:w="3546" w:type="dxa"/>
             <w:tcBorders>
-              <w:bottom w:val="single" w:sz="12" w:space="0" w:color="auto"/>
               <w:right w:val="single" w:sz="12" w:space="0" w:color="auto"/>
             </w:tcBorders>
           </w:tcPr>
@@ -7649,6 +7616,241 @@
           </w:p>
         </w:tc>
       </w:tr>
+      <w:tr>
+        <w:tc>
+          <w:tcPr>
+            <w:tcW w:w="2178" w:type="dxa"/>
+            <w:tcBorders>
+              <w:left w:val="single" w:sz="12" w:space="0" w:color="auto"/>
+            </w:tcBorders>
+          </w:tcPr>
+          <w:p>
+            <w:pPr>
+              <w:rPr>
+                <w:rFonts w:ascii="Arial" w:hAnsi="Arial"/>
+                <w:iCs/>
+                <w:sz w:val="22"/>
+                <w:szCs w:val="22"/>
+              </w:rPr>
+            </w:pPr>
+            <w:r>
+              <w:rPr>
+                <w:rFonts w:ascii="Arial" w:hAnsi="Arial" w:cs="Arial"/>
+                <w:sz w:val="22"/>
+                <w:szCs w:val="22"/>
+              </w:rPr>
+              <w:t>Admin</w:t>
+            </w:r>
+          </w:p>
+        </w:tc>
+        <w:tc>
+          <w:tcPr>
+            <w:tcW w:w="4140" w:type="dxa"/>
+          </w:tcPr>
+          <w:p>
+            <w:pPr>
+              <w:rPr>
+                <w:rFonts w:ascii="Arial" w:hAnsi="Arial" w:cs="Arial"/>
+                <w:sz w:val="22"/>
+                <w:szCs w:val="22"/>
+              </w:rPr>
+            </w:pPr>
+            <w:r>
+              <w:rPr>
+                <w:rFonts w:ascii="Arial" w:hAnsi="Arial" w:cs="Arial"/>
+                <w:sz w:val="22"/>
+                <w:szCs w:val="22"/>
+              </w:rPr>
+              <w:t>Administrator</w:t>
+            </w:r>
+          </w:p>
+        </w:tc>
+        <w:tc>
+          <w:tcPr>
+            <w:tcW w:w="3546" w:type="dxa"/>
+            <w:tcBorders>
+              <w:right w:val="single" w:sz="12" w:space="0" w:color="auto"/>
+            </w:tcBorders>
+          </w:tcPr>
+          <w:p>
+            <w:pPr>
+              <w:rPr>
+                <w:rFonts w:ascii="Arial" w:hAnsi="Arial"/>
+                <w:iCs/>
+                <w:sz w:val="22"/>
+                <w:szCs w:val="22"/>
+              </w:rPr>
+            </w:pPr>
+            <w:r>
+              <w:rPr>
+                <w:rFonts w:ascii="Arial" w:hAnsi="Arial" w:cs="Arial"/>
+                <w:sz w:val="22"/>
+                <w:szCs w:val="22"/>
+              </w:rPr>
+              <w:t>Someone who is given specific permissions to manage and control the system.</w:t>
+            </w:r>
+          </w:p>
+        </w:tc>
+      </w:tr>
+      <w:tr>
+        <w:tc>
+          <w:tcPr>
+            <w:tcW w:w="2178" w:type="dxa"/>
+            <w:tcBorders>
+              <w:left w:val="single" w:sz="12" w:space="0" w:color="auto"/>
+            </w:tcBorders>
+          </w:tcPr>
+          <w:p>
+            <w:pPr>
+              <w:rPr>
+                <w:rFonts w:ascii="Arial" w:hAnsi="Arial"/>
+                <w:iCs/>
+                <w:sz w:val="22"/>
+                <w:szCs w:val="22"/>
+              </w:rPr>
+            </w:pPr>
+            <w:r>
+              <w:rPr>
+                <w:rFonts w:ascii="Arial" w:hAnsi="Arial" w:cs="Arial"/>
+                <w:sz w:val="22"/>
+                <w:szCs w:val="22"/>
+              </w:rPr>
+              <w:t>App</w:t>
+            </w:r>
+          </w:p>
+        </w:tc>
+        <w:tc>
+          <w:tcPr>
+            <w:tcW w:w="4140" w:type="dxa"/>
+          </w:tcPr>
+          <w:p>
+            <w:pPr>
+              <w:rPr>
+                <w:rFonts w:ascii="Arial" w:hAnsi="Arial"/>
+                <w:iCs/>
+                <w:sz w:val="22"/>
+                <w:szCs w:val="22"/>
+              </w:rPr>
+            </w:pPr>
+            <w:r>
+              <w:rPr>
+                <w:rFonts w:ascii="Arial" w:hAnsi="Arial" w:cs="Arial"/>
+                <w:sz w:val="22"/>
+                <w:szCs w:val="22"/>
+              </w:rPr>
+              <w:t>Application</w:t>
+            </w:r>
+          </w:p>
+        </w:tc>
+        <w:tc>
+          <w:tcPr>
+            <w:tcW w:w="3546" w:type="dxa"/>
+            <w:tcBorders>
+              <w:right w:val="single" w:sz="12" w:space="0" w:color="auto"/>
+            </w:tcBorders>
+          </w:tcPr>
+          <w:p>
+            <w:pPr>
+              <w:rPr>
+                <w:rFonts w:ascii="Arial" w:hAnsi="Arial"/>
+                <w:iCs/>
+                <w:sz w:val="22"/>
+                <w:szCs w:val="22"/>
+              </w:rPr>
+            </w:pPr>
+            <w:r>
+              <w:rPr>
+                <w:rFonts w:ascii="Arial" w:hAnsi="Arial"/>
+                <w:iCs/>
+                <w:sz w:val="22"/>
+                <w:szCs w:val="22"/>
+              </w:rPr>
+              <w:t>Software or program developed for users.</w:t>
+            </w:r>
+          </w:p>
+        </w:tc>
+      </w:tr>
+      <w:tr>
+        <w:tc>
+          <w:tcPr>
+            <w:tcW w:w="2178" w:type="dxa"/>
+            <w:tcBorders>
+              <w:left w:val="single" w:sz="12" w:space="0" w:color="auto"/>
+              <w:bottom w:val="single" w:sz="12" w:space="0" w:color="auto"/>
+            </w:tcBorders>
+          </w:tcPr>
+          <w:p>
+            <w:pPr>
+              <w:rPr>
+                <w:rFonts w:ascii="Arial" w:hAnsi="Arial" w:cs="Arial"/>
+                <w:sz w:val="22"/>
+                <w:szCs w:val="22"/>
+              </w:rPr>
+            </w:pPr>
+            <w:r>
+              <w:rPr>
+                <w:rFonts w:ascii="Arial" w:hAnsi="Arial" w:cs="Arial"/>
+                <w:sz w:val="22"/>
+                <w:szCs w:val="22"/>
+              </w:rPr>
+              <w:t>N/A</w:t>
+            </w:r>
+          </w:p>
+        </w:tc>
+        <w:tc>
+          <w:tcPr>
+            <w:tcW w:w="4140" w:type="dxa"/>
+            <w:tcBorders>
+              <w:bottom w:val="single" w:sz="12" w:space="0" w:color="auto"/>
+            </w:tcBorders>
+          </w:tcPr>
+          <w:p>
+            <w:pPr>
+              <w:rPr>
+                <w:rFonts w:ascii="Arial" w:hAnsi="Arial" w:cs="Arial"/>
+                <w:sz w:val="22"/>
+                <w:szCs w:val="22"/>
+              </w:rPr>
+            </w:pPr>
+            <w:r>
+              <w:rPr>
+                <w:rFonts w:ascii="Arial" w:hAnsi="Arial" w:cs="Arial"/>
+                <w:sz w:val="22"/>
+                <w:szCs w:val="22"/>
+              </w:rPr>
+              <w:t>User</w:t>
+            </w:r>
+          </w:p>
+        </w:tc>
+        <w:tc>
+          <w:tcPr>
+            <w:tcW w:w="3546" w:type="dxa"/>
+            <w:tcBorders>
+              <w:bottom w:val="single" w:sz="12" w:space="0" w:color="auto"/>
+              <w:right w:val="single" w:sz="12" w:space="0" w:color="auto"/>
+            </w:tcBorders>
+          </w:tcPr>
+          <w:p>
+            <w:pPr>
+              <w:rPr>
+                <w:rFonts w:ascii="Arial" w:hAnsi="Arial"/>
+                <w:iCs/>
+                <w:sz w:val="22"/>
+                <w:szCs w:val="22"/>
+              </w:rPr>
+            </w:pPr>
+            <w:r>
+              <w:rPr>
+                <w:rFonts w:ascii="Arial" w:hAnsi="Arial"/>
+                <w:iCs/>
+                <w:sz w:val="22"/>
+                <w:szCs w:val="22"/>
+              </w:rPr>
+              <w:t xml:space="preserve">Someone who interacts with an application in a meaningful way. </w:t>
+            </w:r>
+          </w:p>
+        </w:tc>
+      </w:tr>
     </w:tbl>
     <w:p>
       <w:pPr>
@@ -7686,21 +7888,6 @@
     <w:p/>
     <w:p/>
     <w:p/>
-    <w:p/>
-    <w:p/>
-    <w:p/>
-    <w:p/>
-    <w:p/>
-    <w:p/>
-    <w:p/>
-    <w:p/>
-    <w:p/>
-    <w:p/>
-    <w:p/>
-    <w:p/>
-    <w:p/>
-    <w:p/>
-    <w:p/>
     <w:p>
       <w:pPr>
         <w:pStyle w:val="TOCEntry"/>
@@ -7740,21 +7927,69 @@
       <w:pPr>
         <w:pStyle w:val="template"/>
         <w:jc w:val="both"/>
-      </w:pPr>
-      <w:r>
-        <w:t>&lt;Please include here all the minutes from your group meetings, your group activities, and any other relevant information that will assist the</w:t>
-      </w:r>
-      <w:r>
-        <w:t xml:space="preserve"> </w:t>
-      </w:r>
-      <w:r>
-        <w:t>Teaching Assistant to determine the effort put forth to produce this document&gt;</w:t>
+        <w:rPr>
+          <w:i w:val="0"/>
+          <w:iCs w:val="0"/>
+        </w:rPr>
+      </w:pPr>
+      <w:r>
+        <w:rPr>
+          <w:i w:val="0"/>
+          <w:iCs w:val="0"/>
+        </w:rPr>
+        <w:t>10-2-20 10:00</w:t>
+      </w:r>
+      <w:r>
+        <w:rPr>
+          <w:i w:val="0"/>
+          <w:iCs w:val="0"/>
+        </w:rPr>
+        <w:t>am</w:t>
+      </w:r>
+      <w:r>
+        <w:rPr>
+          <w:i w:val="0"/>
+          <w:iCs w:val="0"/>
+        </w:rPr>
+        <w:t xml:space="preserve">–10:20am </w:t>
+      </w:r>
+      <w:r>
+        <w:rPr>
+          <w:i w:val="0"/>
+          <w:iCs w:val="0"/>
+        </w:rPr>
+        <w:t>F</w:t>
+      </w:r>
+      <w:r>
+        <w:rPr>
+          <w:i w:val="0"/>
+          <w:iCs w:val="0"/>
+        </w:rPr>
+        <w:t>ill</w:t>
+      </w:r>
+      <w:r>
+        <w:rPr>
+          <w:i w:val="0"/>
+          <w:iCs w:val="0"/>
+        </w:rPr>
+        <w:t>ed</w:t>
+      </w:r>
+      <w:r>
+        <w:rPr>
+          <w:i w:val="0"/>
+          <w:iCs w:val="0"/>
+        </w:rPr>
+        <w:t xml:space="preserve"> out the team agreement form. </w:t>
       </w:r>
     </w:p>
     <w:p>
       <w:pPr>
         <w:pStyle w:val="template"/>
         <w:jc w:val="both"/>
+        <w:rPr>
+          <w:i w:val="0"/>
+          <w:iCs w:val="0"/>
+        </w:rPr>
       </w:pPr>
     </w:p>
     <w:p>
@@ -7771,7 +8006,7 @@
           <w:i w:val="0"/>
           <w:iCs w:val="0"/>
         </w:rPr>
-        <w:t>10-2-20 10:00</w:t>
+        <w:t>10-9-20 9:00</w:t>
       </w:r>
       <w:r>
         <w:rPr>
@@ -7785,21 +8020,21 @@
           <w:i w:val="0"/>
           <w:iCs w:val="0"/>
         </w:rPr>
-        <w:t xml:space="preserve">–10:20am </w:t>
-      </w:r>
-      <w:r>
-        <w:rPr>
-          <w:i w:val="0"/>
-          <w:iCs w:val="0"/>
-        </w:rPr>
-        <w:t>F</w:t>
-      </w:r>
-      <w:r>
-        <w:rPr>
-          <w:i w:val="0"/>
-          <w:iCs w:val="0"/>
-        </w:rPr>
-        <w:t>ill</w:t>
+        <w:t xml:space="preserve">-9:25am </w:t>
+      </w:r>
+      <w:r>
+        <w:rPr>
+          <w:i w:val="0"/>
+          <w:iCs w:val="0"/>
+        </w:rPr>
+        <w:t>D</w:t>
+      </w:r>
+      <w:r>
+        <w:rPr>
+          <w:i w:val="0"/>
+          <w:iCs w:val="0"/>
+        </w:rPr>
+        <w:t>raft</w:t>
       </w:r>
       <w:r>
         <w:rPr>
@@ -7813,7 +8048,21 @@
           <w:i w:val="0"/>
           <w:iCs w:val="0"/>
         </w:rPr>
-        <w:t xml:space="preserve"> out the team agreement form. </w:t>
+        <w:t xml:space="preserve"> a schedule and rough timeline</w:t>
+      </w:r>
+      <w:r>
+        <w:rPr>
+          <w:i w:val="0"/>
+          <w:iCs w:val="0"/>
+        </w:rPr>
+        <w:t xml:space="preserve"> to complete the SRS document. </w:t>
+      </w:r>
+      <w:r>
+        <w:rPr>
+          <w:i w:val="0"/>
+          <w:iCs w:val="0"/>
+        </w:rPr>
+        <w:t>Discussed concerns and initial ideas in our project requirements.</w:t>
       </w:r>
     </w:p>
     <w:p>
@@ -7840,7 +8089,7 @@
           <w:i w:val="0"/>
           <w:iCs w:val="0"/>
         </w:rPr>
-        <w:t>10-9-20 9:00</w:t>
+        <w:t>10-16-20 9:00</w:t>
       </w:r>
       <w:r>
         <w:rPr>
@@ -7854,49 +8103,77 @@
           <w:i w:val="0"/>
           <w:iCs w:val="0"/>
         </w:rPr>
-        <w:t xml:space="preserve">-9:25am </w:t>
-      </w:r>
-      <w:r>
-        <w:rPr>
-          <w:i w:val="0"/>
-          <w:iCs w:val="0"/>
-        </w:rPr>
-        <w:t>D</w:t>
-      </w:r>
-      <w:r>
-        <w:rPr>
-          <w:i w:val="0"/>
-          <w:iCs w:val="0"/>
-        </w:rPr>
-        <w:t>raft</w:t>
-      </w:r>
-      <w:r>
-        <w:rPr>
-          <w:i w:val="0"/>
-          <w:iCs w:val="0"/>
-        </w:rPr>
-        <w:t>ed</w:t>
-      </w:r>
-      <w:r>
-        <w:rPr>
-          <w:i w:val="0"/>
-          <w:iCs w:val="0"/>
-        </w:rPr>
-        <w:t xml:space="preserve"> a schedule and rough timeline</w:t>
-      </w:r>
-      <w:r>
-        <w:rPr>
-          <w:i w:val="0"/>
-          <w:iCs w:val="0"/>
-        </w:rPr>
-        <w:t xml:space="preserve"> to complete the SRS document. </w:t>
-      </w:r>
-      <w:r>
-        <w:rPr>
-          <w:i w:val="0"/>
-          <w:iCs w:val="0"/>
-        </w:rPr>
-        <w:t>Discussed concerns and initial ideas in our project requirements.</w:t>
+        <w:t xml:space="preserve">-9:45am </w:t>
+      </w:r>
+      <w:r>
+        <w:rPr>
+          <w:i w:val="0"/>
+          <w:iCs w:val="0"/>
+        </w:rPr>
+        <w:t>S</w:t>
+      </w:r>
+      <w:r>
+        <w:rPr>
+          <w:i w:val="0"/>
+          <w:iCs w:val="0"/>
+        </w:rPr>
+        <w:t xml:space="preserve">ectioned out the SRS document. </w:t>
+      </w:r>
+      <w:r>
+        <w:rPr>
+          <w:i w:val="0"/>
+          <w:iCs w:val="0"/>
+        </w:rPr>
+        <w:t>Set</w:t>
+      </w:r>
+      <w:r>
+        <w:rPr>
+          <w:i w:val="0"/>
+          <w:iCs w:val="0"/>
+        </w:rPr>
+        <w:t xml:space="preserve"> </w:t>
+      </w:r>
+      <w:r>
+        <w:rPr>
+          <w:i w:val="0"/>
+          <w:iCs w:val="0"/>
+        </w:rPr>
+        <w:t>in</w:t>
+      </w:r>
+      <w:r>
+        <w:rPr>
+          <w:i w:val="0"/>
+          <w:iCs w:val="0"/>
+        </w:rPr>
+        <w:t>itial</w:t>
+      </w:r>
+      <w:r>
+        <w:rPr>
+          <w:i w:val="0"/>
+          <w:iCs w:val="0"/>
+        </w:rPr>
+        <w:t xml:space="preserve"> deadline </w:t>
+      </w:r>
+      <w:r>
+        <w:rPr>
+          <w:i w:val="0"/>
+          <w:iCs w:val="0"/>
+        </w:rPr>
+        <w:t>of</w:t>
+      </w:r>
+      <w:r>
+        <w:rPr>
+          <w:i w:val="0"/>
+          <w:iCs w:val="0"/>
+        </w:rPr>
+        <w:t xml:space="preserve"> first draft</w:t>
+      </w:r>
+      <w:r>
+        <w:rPr>
+          <w:i w:val="0"/>
+          <w:iCs w:val="0"/>
+        </w:rPr>
+        <w:t>.</w:t>
       </w:r>
     </w:p>
     <w:p>
@@ -7923,7 +8200,14 @@
           <w:i w:val="0"/>
           <w:iCs w:val="0"/>
         </w:rPr>
-        <w:t>10-16-20 9:00</w:t>
+        <w:t>10-30-20 9:</w:t>
+      </w:r>
+      <w:r>
+        <w:rPr>
+          <w:i w:val="0"/>
+          <w:iCs w:val="0"/>
+        </w:rPr>
+        <w:t>45</w:t>
       </w:r>
       <w:r>
         <w:rPr>
@@ -7937,84 +8221,14 @@
           <w:i w:val="0"/>
           <w:iCs w:val="0"/>
         </w:rPr>
-        <w:t xml:space="preserve">-9:45am </w:t>
-      </w:r>
-      <w:r>
-        <w:rPr>
-          <w:i w:val="0"/>
-          <w:iCs w:val="0"/>
-        </w:rPr>
-        <w:t>S</w:t>
-      </w:r>
-      <w:r>
-        <w:rPr>
-          <w:i w:val="0"/>
-          <w:iCs w:val="0"/>
-        </w:rPr>
-        <w:t xml:space="preserve">ectioned out the SRS document. </w:t>
-      </w:r>
-      <w:r>
-        <w:rPr>
-          <w:i w:val="0"/>
-          <w:iCs w:val="0"/>
-        </w:rPr>
-        <w:t>Set</w:t>
-      </w:r>
-      <w:r>
-        <w:rPr>
-          <w:i w:val="0"/>
-          <w:iCs w:val="0"/>
-        </w:rPr>
-        <w:t xml:space="preserve"> </w:t>
-      </w:r>
-      <w:r>
-        <w:rPr>
-          <w:i w:val="0"/>
-          <w:iCs w:val="0"/>
-        </w:rPr>
-        <w:t>in</w:t>
-      </w:r>
-      <w:r>
-        <w:rPr>
-          <w:i w:val="0"/>
-          <w:iCs w:val="0"/>
-        </w:rPr>
-        <w:t>itial</w:t>
-      </w:r>
-      <w:r>
-        <w:rPr>
-          <w:i w:val="0"/>
-          <w:iCs w:val="0"/>
-        </w:rPr>
-        <w:t xml:space="preserve"> deadline </w:t>
-      </w:r>
-      <w:r>
-        <w:rPr>
-          <w:i w:val="0"/>
-          <w:iCs w:val="0"/>
-        </w:rPr>
-        <w:t>of</w:t>
-      </w:r>
-      <w:r>
-        <w:rPr>
-          <w:i w:val="0"/>
-          <w:iCs w:val="0"/>
-        </w:rPr>
-        <w:t xml:space="preserve"> first draft </w:t>
-      </w:r>
-      <w:r>
-        <w:rPr>
-          <w:i w:val="0"/>
-          <w:iCs w:val="0"/>
-        </w:rPr>
-        <w:t>for</w:t>
-      </w:r>
-      <w:r>
-        <w:rPr>
-          <w:i w:val="0"/>
-          <w:iCs w:val="0"/>
-        </w:rPr>
-        <w:t xml:space="preserve"> 10-25-20).   </w:t>
+        <w:t>-10:30</w:t>
+      </w:r>
+      <w:r>
+        <w:rPr>
+          <w:i w:val="0"/>
+          <w:iCs w:val="0"/>
+        </w:rPr>
+        <w:t xml:space="preserve">am Talked about project specifications and worked on the SRS document. </w:t>
       </w:r>
     </w:p>
     <w:p>
@@ -8041,61 +8255,6 @@
           <w:i w:val="0"/>
           <w:iCs w:val="0"/>
         </w:rPr>
-        <w:t>10-30-20 9:</w:t>
-      </w:r>
-      <w:r>
-        <w:rPr>
-          <w:i w:val="0"/>
-          <w:iCs w:val="0"/>
-        </w:rPr>
-        <w:t>45</w:t>
-      </w:r>
-      <w:r>
-        <w:rPr>
-          <w:i w:val="0"/>
-          <w:iCs w:val="0"/>
-        </w:rPr>
-        <w:t>am</w:t>
-      </w:r>
-      <w:r>
-        <w:rPr>
-          <w:i w:val="0"/>
-          <w:iCs w:val="0"/>
-        </w:rPr>
-        <w:t>-10:30</w:t>
-      </w:r>
-      <w:r>
-        <w:rPr>
-          <w:i w:val="0"/>
-          <w:iCs w:val="0"/>
-        </w:rPr>
-        <w:t xml:space="preserve">am Talked about project specifications and worked on the SRS document. </w:t>
-      </w:r>
-    </w:p>
-    <w:p>
-      <w:pPr>
-        <w:pStyle w:val="template"/>
-        <w:jc w:val="both"/>
-        <w:rPr>
-          <w:i w:val="0"/>
-          <w:iCs w:val="0"/>
-        </w:rPr>
-      </w:pPr>
-    </w:p>
-    <w:p>
-      <w:pPr>
-        <w:pStyle w:val="template"/>
-        <w:jc w:val="both"/>
-        <w:rPr>
-          <w:i w:val="0"/>
-          <w:iCs w:val="0"/>
-        </w:rPr>
-      </w:pPr>
-      <w:r>
-        <w:rPr>
-          <w:i w:val="0"/>
-          <w:iCs w:val="0"/>
-        </w:rPr>
         <w:t>11-</w:t>
       </w:r>
       <w:r>
@@ -8125,6 +8284,13 @@
           <w:iCs w:val="0"/>
         </w:rPr>
         <w:t xml:space="preserve"> </w:t>
+      </w:r>
+      <w:r>
+        <w:rPr>
+          <w:i w:val="0"/>
+          <w:iCs w:val="0"/>
+        </w:rPr>
+        <w:t xml:space="preserve">Set up and figured out GitHub project. </w:t>
       </w:r>
     </w:p>
     <w:sectPr>

</xml_diff>

<commit_message>
Edit: Added GenDiagram other small changes
Added a general diagram for section 2.1 and did overall editing of sections.
</commit_message>
<xml_diff>
--- a/srs_template(1).docx
+++ b/srs_template(1).docx
@@ -546,6 +546,7 @@
           <w:docPartUnique/>
         </w:docPartObj>
       </w:sdtPr>
+      <w:sdtEndPr/>
       <w:sdtContent>
         <w:p>
           <w:pPr>
@@ -2873,13 +2874,23 @@
           <w:szCs w:val="22"/>
         </w:rPr>
       </w:pPr>
+      <w:proofErr w:type="spellStart"/>
       <w:r>
         <w:rPr>
           <w:rFonts w:ascii="Arial" w:eastAsia="Arial" w:hAnsi="Arial" w:cs="Arial"/>
           <w:sz w:val="22"/>
           <w:szCs w:val="22"/>
         </w:rPr>
-        <w:t>JournalJay is an online application that allows users to create personalized journal entries in an easy way. When the user goes to the website, they will be prompted to sign in or create username and password. Once signed in, the user will be able to create one journal entry a day. The user will also be able customize their journal entries and pick a mood for the day from a list of presets while they are creating their entry. The user will be able to revisit entries later.</w:t>
+        <w:t>JournalJay</w:t>
+      </w:r>
+      <w:proofErr w:type="spellEnd"/>
+      <w:r>
+        <w:rPr>
+          <w:rFonts w:ascii="Arial" w:eastAsia="Arial" w:hAnsi="Arial" w:cs="Arial"/>
+          <w:sz w:val="22"/>
+          <w:szCs w:val="22"/>
+        </w:rPr>
+        <w:t xml:space="preserve"> is an online application that allows users to create personalized journal entries in an easy way. When the user goes to the website, they will be prompted to sign in or create username and password. Once signed in, the user will be able to create one journal entry a day. The user will also be able customize their journal entries and pick a mood for the day from a list of presets while they are creating their entry. The user will be able to revisit entries later.</w:t>
       </w:r>
     </w:p>
     <w:p>
@@ -2890,15 +2901,117 @@
     <w:p>
       <w:pPr>
         <w:jc w:val="both"/>
-      </w:pPr>
-      <w:r>
         <w:rPr>
           <w:rFonts w:ascii="Arial" w:eastAsia="Arial" w:hAnsi="Arial" w:cs="Arial"/>
           <w:sz w:val="22"/>
           <w:szCs w:val="22"/>
         </w:rPr>
+      </w:pPr>
+      <w:r>
+        <w:rPr>
+          <w:rFonts w:ascii="Arial" w:eastAsia="Arial" w:hAnsi="Arial" w:cs="Arial"/>
+          <w:sz w:val="22"/>
+          <w:szCs w:val="22"/>
+        </w:rPr>
         <w:t>The user will also be able to get help regarding the site from a help button on each screen. The help button will show the user a quick tutorial that describes the different functions of the site. JournalJay is a self-contained product, a digital conversion of a traditional medium. The usernames, passwords, and journal entries will be stored on a simple database client side.</w:t>
       </w:r>
+    </w:p>
+    <w:p>
+      <w:pPr>
+        <w:jc w:val="both"/>
+        <w:rPr>
+          <w:rFonts w:ascii="Arial" w:eastAsia="Arial" w:hAnsi="Arial" w:cs="Arial"/>
+          <w:sz w:val="22"/>
+          <w:szCs w:val="22"/>
+        </w:rPr>
+      </w:pPr>
+    </w:p>
+    <w:p>
+      <w:pPr>
+        <w:jc w:val="both"/>
+        <w:rPr>
+          <w:rFonts w:ascii="Arial" w:eastAsia="Arial" w:hAnsi="Arial" w:cs="Arial"/>
+          <w:sz w:val="22"/>
+          <w:szCs w:val="22"/>
+        </w:rPr>
+      </w:pPr>
+      <w:r>
+        <w:rPr>
+          <w:rFonts w:ascii="Arial" w:eastAsia="Arial" w:hAnsi="Arial" w:cs="Arial"/>
+          <w:noProof/>
+          <w:sz w:val="22"/>
+          <w:szCs w:val="22"/>
+        </w:rPr>
+        <w:drawing>
+          <wp:anchor distT="0" distB="0" distL="114300" distR="114300" simplePos="0" relativeHeight="251657728" behindDoc="0" locked="0" layoutInCell="1" allowOverlap="1" wp14:anchorId="6449D545" wp14:editId="764AE093">
+            <wp:simplePos x="0" y="0"/>
+            <wp:positionH relativeFrom="column">
+              <wp:posOffset>91440</wp:posOffset>
+            </wp:positionH>
+            <wp:positionV relativeFrom="paragraph">
+              <wp:posOffset>238760</wp:posOffset>
+            </wp:positionV>
+            <wp:extent cx="6126480" cy="2682240"/>
+            <wp:effectExtent l="0" t="0" r="7620" b="3810"/>
+            <wp:wrapSquare wrapText="bothSides"/>
+            <wp:docPr id="2" name="Picture 2"/>
+            <wp:cNvGraphicFramePr>
+              <a:graphicFrameLocks xmlns:a="http://schemas.openxmlformats.org/drawingml/2006/main" noChangeAspect="1"/>
+            </wp:cNvGraphicFramePr>
+            <a:graphic xmlns:a="http://schemas.openxmlformats.org/drawingml/2006/main">
+              <a:graphicData uri="http://schemas.openxmlformats.org/drawingml/2006/picture">
+                <pic:pic xmlns:pic="http://schemas.openxmlformats.org/drawingml/2006/picture">
+                  <pic:nvPicPr>
+                    <pic:cNvPr id="0" name="Picture 1"/>
+                    <pic:cNvPicPr>
+                      <a:picLocks noChangeAspect="1" noChangeArrowheads="1"/>
+                    </pic:cNvPicPr>
+                  </pic:nvPicPr>
+                  <pic:blipFill>
+                    <a:blip r:embed="rId12">
+                      <a:extLst>
+                        <a:ext uri="{28A0092B-C50C-407E-A947-70E740481C1C}">
+                          <a14:useLocalDpi xmlns:a14="http://schemas.microsoft.com/office/drawing/2010/main" val="0"/>
+                        </a:ext>
+                      </a:extLst>
+                    </a:blip>
+                    <a:srcRect/>
+                    <a:stretch>
+                      <a:fillRect/>
+                    </a:stretch>
+                  </pic:blipFill>
+                  <pic:spPr bwMode="auto">
+                    <a:xfrm>
+                      <a:off x="0" y="0"/>
+                      <a:ext cx="6126480" cy="2682240"/>
+                    </a:xfrm>
+                    <a:prstGeom prst="rect">
+                      <a:avLst/>
+                    </a:prstGeom>
+                    <a:noFill/>
+                    <a:ln>
+                      <a:noFill/>
+                    </a:ln>
+                  </pic:spPr>
+                </pic:pic>
+              </a:graphicData>
+            </a:graphic>
+          </wp:anchor>
+        </w:drawing>
+      </w:r>
+      <w:r>
+        <w:rPr>
+          <w:rFonts w:ascii="Arial" w:eastAsia="Arial" w:hAnsi="Arial" w:cs="Arial"/>
+          <w:sz w:val="22"/>
+          <w:szCs w:val="22"/>
+        </w:rPr>
+        <w:t xml:space="preserve">A simple diagram showing the project perspective is as follows: </w:t>
+      </w:r>
+    </w:p>
+    <w:p>
+      <w:pPr>
+        <w:jc w:val="both"/>
+      </w:pPr>
     </w:p>
     <w:p>
       <w:pPr>
@@ -2917,6 +3030,7 @@
         <w:rPr>
           <w:rFonts w:ascii="Arial" w:hAnsi="Arial"/>
         </w:rPr>
+        <w:lastRenderedPageBreak/>
         <w:t>Product Functionality</w:t>
       </w:r>
       <w:bookmarkEnd w:id="28"/>
@@ -3151,7 +3265,6 @@
           <w:sz w:val="22"/>
           <w:szCs w:val="22"/>
         </w:rPr>
-        <w:lastRenderedPageBreak/>
         <w:t>The general users will most likely have mid-level to advanced technical experience because they use an online journal instead of a traditional journal medium. Avid users can sign in once a day to put their thoughts down in an entry. They may come back in the same day to review entries and moods from other days. They also may decide to use the entry customization in its entirety. Secondary users may only use the site to make an entry 3 to 5 times a week. They would not use the mood tracker or customization options. They may, however, sign in to review their previous journal entries.</w:t>
       </w:r>
     </w:p>
@@ -3179,7 +3292,35 @@
           <w:i w:val="0"/>
           <w:iCs w:val="0"/>
         </w:rPr>
-        <w:t>The system administrators can access the internal logic of the site and make any changes they see fit. Administrators can also see all the current users and passwords stored on the database.</w:t>
+        <w:t>The system administrators can access the internal logic of the site and make any changes they see fit. Administrators can also see all the current users</w:t>
+      </w:r>
+      <w:r>
+        <w:rPr>
+          <w:i w:val="0"/>
+          <w:iCs w:val="0"/>
+        </w:rPr>
+        <w:t xml:space="preserve">, </w:t>
+      </w:r>
+      <w:r>
+        <w:rPr>
+          <w:i w:val="0"/>
+          <w:iCs w:val="0"/>
+        </w:rPr>
+        <w:t>passwords</w:t>
+      </w:r>
+      <w:r>
+        <w:rPr>
+          <w:i w:val="0"/>
+          <w:iCs w:val="0"/>
+        </w:rPr>
+        <w:t>, and journal entries</w:t>
+      </w:r>
+      <w:r>
+        <w:rPr>
+          <w:i w:val="0"/>
+          <w:iCs w:val="0"/>
+        </w:rPr>
+        <w:t xml:space="preserve"> stored on the database.</w:t>
       </w:r>
     </w:p>
     <w:p>
@@ -3399,7 +3540,42 @@
           <w:sz w:val="22"/>
           <w:szCs w:val="22"/>
         </w:rPr>
-        <w:t>Due to the lack of database experience of the developers of this project, the journal site application will use a basic database to manage the usernames, passwords, and journal entries. The database will rely on the user’s browser having JavaScript functionality. The database will also reside locally on the user’s computer. The application uses a model view control system to organize the code. The languages used for the application are JavaScript and HTML/CSS.</w:t>
+        <w:t xml:space="preserve">Due to the lack of database experience of the developers of this project, the journal site application will use a basic database to manage the usernames, passwords, and journal entries. The database </w:t>
+      </w:r>
+      <w:r>
+        <w:rPr>
+          <w:rFonts w:ascii="Arial" w:eastAsia="Arial" w:hAnsi="Arial" w:cs="Arial"/>
+          <w:sz w:val="22"/>
+          <w:szCs w:val="22"/>
+        </w:rPr>
+        <w:lastRenderedPageBreak/>
+        <w:t>will rely on the user’s browser having JavaScript functionality. The database will also reside locally on the user’s computer. The application uses a model view control system to organize the code. The languages used for the application are JavaScript and HTML/CSS.</w:t>
+      </w:r>
+      <w:r>
+        <w:rPr>
+          <w:rFonts w:ascii="Arial" w:eastAsia="Arial" w:hAnsi="Arial" w:cs="Arial"/>
+          <w:sz w:val="22"/>
+          <w:szCs w:val="22"/>
+        </w:rPr>
+        <w:t xml:space="preserve"> Additional libraries will include underscore.js and </w:t>
+      </w:r>
+      <w:proofErr w:type="spellStart"/>
+      <w:r>
+        <w:rPr>
+          <w:rFonts w:ascii="Arial" w:eastAsia="Arial" w:hAnsi="Arial" w:cs="Arial"/>
+          <w:sz w:val="22"/>
+          <w:szCs w:val="22"/>
+        </w:rPr>
+        <w:t>bcrypt</w:t>
+      </w:r>
+      <w:proofErr w:type="spellEnd"/>
+      <w:r>
+        <w:rPr>
+          <w:rFonts w:ascii="Arial" w:eastAsia="Arial" w:hAnsi="Arial" w:cs="Arial"/>
+          <w:sz w:val="22"/>
+          <w:szCs w:val="22"/>
+        </w:rPr>
+        <w:t xml:space="preserve">. </w:t>
       </w:r>
     </w:p>
     <w:p>
@@ -3577,7 +3753,6 @@
           <w:sz w:val="22"/>
           <w:szCs w:val="22"/>
         </w:rPr>
-        <w:lastRenderedPageBreak/>
         <w:t xml:space="preserve">If we decide to encrypt the usernames and password, we will (probably) use the bcrypt libraries for JavaScript. The browser should support bcrypt. </w:t>
       </w:r>
     </w:p>
@@ -4077,14 +4252,10 @@
     </w:p>
     <w:p>
       <w:pPr>
-        <w:pStyle w:val="template"/>
         <w:jc w:val="both"/>
-      </w:pPr>
-    </w:p>
-    <w:p>
-      <w:pPr>
-        <w:pStyle w:val="template"/>
-        <w:jc w:val="both"/>
+        <w:rPr>
+          <w:iCs/>
+        </w:rPr>
       </w:pPr>
     </w:p>
     <w:p>
@@ -4165,7 +4336,39 @@
           <w:sz w:val="22"/>
           <w:szCs w:val="22"/>
         </w:rPr>
-        <w:t>JournalJay will be web based so we will use browser handled encryption (HTTPS). JournalJay will interact with the user though an internet browser, but the database used will be client side on their computer. We may decide to encrypt the passwords when they are stored on the client computer. If we encrypt the passwords, we will consider using bcrypt.</w:t>
+        <w:t xml:space="preserve">JournalJay will be web based so </w:t>
+      </w:r>
+      <w:r>
+        <w:rPr>
+          <w:rFonts w:ascii="Arial" w:eastAsia="Arial" w:hAnsi="Arial" w:cs="Arial"/>
+          <w:sz w:val="22"/>
+          <w:szCs w:val="22"/>
+        </w:rPr>
+        <w:t>the</w:t>
+      </w:r>
+      <w:r>
+        <w:rPr>
+          <w:rFonts w:ascii="Arial" w:eastAsia="Arial" w:hAnsi="Arial" w:cs="Arial"/>
+          <w:sz w:val="22"/>
+          <w:szCs w:val="22"/>
+        </w:rPr>
+        <w:t xml:space="preserve"> browser </w:t>
+      </w:r>
+      <w:r>
+        <w:rPr>
+          <w:rFonts w:ascii="Arial" w:eastAsia="Arial" w:hAnsi="Arial" w:cs="Arial"/>
+          <w:sz w:val="22"/>
+          <w:szCs w:val="22"/>
+        </w:rPr>
+        <w:t>will handle</w:t>
+      </w:r>
+      <w:r>
+        <w:rPr>
+          <w:rFonts w:ascii="Arial" w:eastAsia="Arial" w:hAnsi="Arial" w:cs="Arial"/>
+          <w:sz w:val="22"/>
+          <w:szCs w:val="22"/>
+        </w:rPr>
+        <w:t xml:space="preserve"> encryption (HTTPS). JournalJay will interact with the user though an internet browser, but the database used will be client side on their computer. We may decide to encrypt the passwords when they are stored on the client computer. If we encrypt the passwords, we will consider using bcrypt.</w:t>
       </w:r>
     </w:p>
     <w:p>
@@ -4757,6 +4960,7 @@
           <w:sz w:val="22"/>
           <w:szCs w:val="22"/>
         </w:rPr>
+        <w:lastRenderedPageBreak/>
         <w:t xml:space="preserve">While the user is creating the journal entry, they </w:t>
       </w:r>
       <w:r>
@@ -4947,7 +5151,6 @@
         <w:rPr>
           <w:noProof/>
         </w:rPr>
-        <w:lastRenderedPageBreak/>
         <w:drawing>
           <wp:anchor distT="0" distB="0" distL="114300" distR="114300" simplePos="0" relativeHeight="251659264" behindDoc="0" locked="0" layoutInCell="1" allowOverlap="1" wp14:anchorId="6E07DCE8" wp14:editId="3EB299A1">
             <wp:simplePos x="0" y="0"/>
@@ -4972,7 +5175,7 @@
                     <pic:cNvPicPr/>
                   </pic:nvPicPr>
                   <pic:blipFill>
-                    <a:blip r:embed="rId12">
+                    <a:blip r:embed="rId13">
                       <a:extLst>
                         <a:ext uri="{28A0092B-C50C-407E-A947-70E740481C1C}">
                           <a14:useLocalDpi xmlns:a14="http://schemas.microsoft.com/office/drawing/2010/main" val="0"/>
@@ -5030,28 +5233,6 @@
     <w:p/>
     <w:p/>
     <w:p/>
-    <w:p/>
-    <w:p/>
-    <w:p/>
-    <w:p/>
-    <w:p/>
-    <w:p/>
-    <w:p/>
-    <w:p/>
-    <w:p/>
-    <w:p/>
-    <w:p/>
-    <w:p/>
-    <w:p/>
-    <w:p/>
-    <w:p/>
-    <w:p/>
-    <w:p/>
-    <w:p/>
-    <w:p/>
-    <w:p/>
-    <w:p/>
-    <w:p/>
     <w:p>
       <w:pPr>
         <w:pStyle w:val="Heading1"/>
@@ -5201,7 +5382,21 @@
           <w:i w:val="0"/>
           <w:iCs w:val="0"/>
         </w:rPr>
-        <w:t>No personal information including email address or phone numbers will be stored on the site. Each user will have a unique identifier. Due to the limited scope of this project, the username and password will not heavily protected. The journal entries, username, and password will be stored locally. Optional security requirements include having a way to reset the password and lightly encrypting the usernames and passwords using bcrypt.</w:t>
+        <w:t xml:space="preserve">No personal information including email address or phone numbers will be stored on the site. Each user will have a unique identifier. Due to the limited scope of this project, the username and password will not </w:t>
+      </w:r>
+      <w:r>
+        <w:rPr>
+          <w:i w:val="0"/>
+          <w:iCs w:val="0"/>
+        </w:rPr>
+        <w:t xml:space="preserve">be </w:t>
+      </w:r>
+      <w:r>
+        <w:rPr>
+          <w:i w:val="0"/>
+          <w:iCs w:val="0"/>
+        </w:rPr>
+        <w:t>heavily protected. The journal entries, username, and password will be stored locally. Optional security requirements include having a way to reset the password and lightly encrypting the usernames and passwords using bcrypt.</w:t>
       </w:r>
     </w:p>
     <w:p>
@@ -6638,10 +6833,27 @@
       </w:r>
     </w:p>
     <w:p/>
+    <w:p>
+      <w:pPr>
+        <w:rPr>
+          <w:rFonts w:ascii="Arial" w:hAnsi="Arial" w:cs="Arial"/>
+          <w:sz w:val="22"/>
+          <w:szCs w:val="22"/>
+        </w:rPr>
+      </w:pPr>
+      <w:r>
+        <w:rPr>
+          <w:rFonts w:ascii="Arial" w:hAnsi="Arial" w:cs="Arial"/>
+          <w:sz w:val="22"/>
+          <w:szCs w:val="22"/>
+        </w:rPr>
+        <w:t>11-06-20 12:00pm-</w:t>
+      </w:r>
+    </w:p>
     <w:p/>
     <w:sectPr>
-      <w:headerReference w:type="default" r:id="rId13"/>
-      <w:footerReference w:type="default" r:id="rId14"/>
+      <w:headerReference w:type="default" r:id="rId14"/>
+      <w:footerReference w:type="default" r:id="rId15"/>
       <w:pgSz w:w="12240" w:h="15840"/>
       <w:pgMar w:top="1440" w:right="1296" w:bottom="1440" w:left="1296" w:header="720" w:footer="720" w:gutter="0"/>
       <w:pgNumType w:start="1"/>
@@ -6788,13 +7000,8 @@
       <w:fldChar w:fldCharType="separate"/>
     </w:r>
     <w:r>
-      <w:t>ii</w:t>
+      <w:t>iii</w:t>
     </w:r>
-    <w:proofErr w:type="spellStart"/>
-    <w:r>
-      <w:t>i</w:t>
-    </w:r>
-    <w:proofErr w:type="spellEnd"/>
     <w:r>
       <w:fldChar w:fldCharType="end"/>
     </w:r>
@@ -6841,13 +7048,8 @@
       <w:fldChar w:fldCharType="separate"/>
     </w:r>
     <w:r>
-      <w:t>ii</w:t>
+      <w:t>iii</w:t>
     </w:r>
-    <w:proofErr w:type="spellStart"/>
-    <w:r>
-      <w:t>i</w:t>
-    </w:r>
-    <w:proofErr w:type="spellEnd"/>
     <w:r>
       <w:fldChar w:fldCharType="end"/>
     </w:r>

</xml_diff>

<commit_message>
Finished User Interfaces Figures
Also made diagram for operating environment; formatted final document.
</commit_message>
<xml_diff>
--- a/srs_template(1).docx
+++ b/srs_template(1).docx
@@ -139,7 +139,7 @@
         <w:spacing w:before="120" w:after="240"/>
       </w:pPr>
       <w:r>
-        <w:t>Version &lt;1.1&gt;</w:t>
+        <w:t>Version 1.1</w:t>
       </w:r>
     </w:p>
     <w:p>
@@ -799,6 +799,8 @@
       </w:r>
       <w:r>
         <w:tab/>
+      </w:r>
+      <w:r>
         <w:t>1</w:t>
       </w:r>
     </w:p>
@@ -835,7 +837,9 @@
       </w:r>
       <w:r>
         <w:tab/>
-        <w:t>1</w:t>
+      </w:r>
+      <w:r>
+        <w:t>2</w:t>
       </w:r>
     </w:p>
     <w:p>
@@ -1017,7 +1021,9 @@
       </w:r>
       <w:r>
         <w:tab/>
-        <w:t>3</w:t>
+      </w:r>
+      <w:r>
+        <w:t>4</w:t>
       </w:r>
     </w:p>
     <w:p>
@@ -1053,7 +1059,9 @@
       </w:r>
       <w:r>
         <w:tab/>
-        <w:t>3</w:t>
+      </w:r>
+      <w:r>
+        <w:t>4</w:t>
       </w:r>
     </w:p>
     <w:p>
@@ -1125,7 +1133,9 @@
       </w:r>
       <w:r>
         <w:tab/>
-        <w:t>4</w:t>
+      </w:r>
+      <w:r>
+        <w:t>5</w:t>
       </w:r>
     </w:p>
     <w:p>
@@ -1161,7 +1171,9 @@
       </w:r>
       <w:r>
         <w:tab/>
-        <w:t>4</w:t>
+      </w:r>
+      <w:r>
+        <w:t>5</w:t>
       </w:r>
     </w:p>
     <w:p>
@@ -1199,7 +1211,9 @@
       </w:r>
       <w:r>
         <w:tab/>
-        <w:t>5</w:t>
+      </w:r>
+      <w:r>
+        <w:t>6</w:t>
       </w:r>
     </w:p>
     <w:p>
@@ -1235,7 +1249,9 @@
       </w:r>
       <w:r>
         <w:tab/>
-        <w:t>5</w:t>
+      </w:r>
+      <w:r>
+        <w:t>6</w:t>
       </w:r>
     </w:p>
     <w:p>
@@ -1271,7 +1287,9 @@
       </w:r>
       <w:r>
         <w:tab/>
-        <w:t>6</w:t>
+      </w:r>
+      <w:r>
+        <w:t>8</w:t>
       </w:r>
     </w:p>
     <w:p>
@@ -1303,7 +1321,9 @@
       </w:r>
       <w:r>
         <w:tab/>
-        <w:t>6</w:t>
+      </w:r>
+      <w:r>
+        <w:t>8</w:t>
       </w:r>
     </w:p>
     <w:p>
@@ -1341,7 +1361,9 @@
       </w:r>
       <w:r>
         <w:tab/>
-        <w:t>7</w:t>
+      </w:r>
+      <w:r>
+        <w:t>9</w:t>
       </w:r>
     </w:p>
     <w:p>
@@ -1377,7 +1399,9 @@
       </w:r>
       <w:r>
         <w:tab/>
-        <w:t>7</w:t>
+      </w:r>
+      <w:r>
+        <w:t>9</w:t>
       </w:r>
     </w:p>
     <w:p>
@@ -1413,7 +1437,9 @@
       </w:r>
       <w:r>
         <w:tab/>
-        <w:t>7</w:t>
+      </w:r>
+      <w:r>
+        <w:t>9</w:t>
       </w:r>
     </w:p>
     <w:p>
@@ -1449,45 +1475,9 @@
       </w:r>
       <w:r>
         <w:tab/>
-        <w:t>7</w:t>
-      </w:r>
-    </w:p>
-    <w:p>
-      <w:pPr>
-        <w:pStyle w:val="TOC1"/>
-        <w:tabs>
-          <w:tab w:val="left" w:pos="480"/>
-          <w:tab w:val="right" w:leader="dot" w:pos="9350"/>
-        </w:tabs>
-        <w:rPr>
-          <w:b w:val="0"/>
-          <w:caps w:val="0"/>
-          <w:sz w:val="24"/>
-        </w:rPr>
-      </w:pPr>
-      <w:r>
-        <w:rPr>
-          <w:rFonts w:ascii="Arial" w:hAnsi="Arial"/>
-        </w:rPr>
-        <w:t>5</w:t>
-      </w:r>
-      <w:r>
-        <w:rPr>
-          <w:b w:val="0"/>
-          <w:caps w:val="0"/>
-          <w:sz w:val="24"/>
-        </w:rPr>
-        <w:tab/>
-      </w:r>
-      <w:r>
-        <w:rPr>
-          <w:rFonts w:ascii="Arial" w:hAnsi="Arial"/>
-        </w:rPr>
-        <w:t>Other Requirements</w:t>
-      </w:r>
-      <w:r>
-        <w:tab/>
-        <w:t>8</w:t>
+      </w:r>
+      <w:r>
+        <w:t>9</w:t>
       </w:r>
     </w:p>
     <w:p>
@@ -1510,7 +1500,9 @@
       </w:r>
       <w:r>
         <w:tab/>
-        <w:t>9</w:t>
+      </w:r>
+      <w:r>
+        <w:t>11</w:t>
       </w:r>
     </w:p>
     <w:p>
@@ -1533,7 +1525,10 @@
       </w:r>
       <w:r>
         <w:tab/>
-        <w:t>10</w:t>
+        <w:t>1</w:t>
+      </w:r>
+      <w:r>
+        <w:t>2</w:t>
       </w:r>
     </w:p>
     <w:p/>
@@ -1555,11 +1550,19 @@
     </w:p>
     <w:p>
       <w:pPr>
+        <w:spacing w:line="240" w:lineRule="auto"/>
         <w:rPr>
           <w:rFonts w:ascii="Times New Roman" w:hAnsi="Times New Roman"/>
           <w:b/>
         </w:rPr>
       </w:pPr>
+      <w:r>
+        <w:rPr>
+          <w:rFonts w:ascii="Times New Roman" w:hAnsi="Times New Roman"/>
+          <w:b/>
+        </w:rPr>
+        <w:br w:type="page"/>
+      </w:r>
     </w:p>
     <w:p>
       <w:pPr>
@@ -1930,7 +1933,23 @@
           <w:sz w:val="22"/>
           <w:szCs w:val="22"/>
         </w:rPr>
-        <w:t>The product described in this document is the web based personal journal site JournalJay version &lt;1.1&gt;. The purpose of this document is to describe the scope of the JournalJay to users, system administrators and the development team. Aspects of the system will be described in this document including but not limited to, user interaction, system constraints, and interfaces.</w:t>
+        <w:t xml:space="preserve">The product described in this document is the web based personal journal site JournalJay </w:t>
+      </w:r>
+      <w:r>
+        <w:rPr>
+          <w:rFonts w:ascii="Arial" w:eastAsia="Arial" w:hAnsi="Arial" w:cs="Arial"/>
+          <w:sz w:val="22"/>
+          <w:szCs w:val="22"/>
+        </w:rPr>
+        <w:t>V</w:t>
+      </w:r>
+      <w:r>
+        <w:rPr>
+          <w:rFonts w:ascii="Arial" w:eastAsia="Arial" w:hAnsi="Arial" w:cs="Arial"/>
+          <w:sz w:val="22"/>
+          <w:szCs w:val="22"/>
+        </w:rPr>
+        <w:t>ersion 1.1. The purpose of this document is to describe the scope of the JournalJay to users, system administrators and the development team. Aspects of the system will be described in this document including but not limited to, user interaction, system constraints, and interfaces.</w:t>
       </w:r>
     </w:p>
     <w:p>
@@ -2524,6 +2543,14 @@
               </w:rPr>
               <w:t>HTTP</w:t>
             </w:r>
+            <w:r>
+              <w:rPr>
+                <w:rFonts w:ascii="Arial" w:hAnsi="Arial" w:cs="Arial"/>
+                <w:sz w:val="22"/>
+                <w:szCs w:val="22"/>
+              </w:rPr>
+              <w:t>S</w:t>
+            </w:r>
           </w:p>
         </w:tc>
         <w:tc>
@@ -2544,7 +2571,23 @@
                 <w:sz w:val="22"/>
                 <w:szCs w:val="22"/>
               </w:rPr>
-              <w:t>(Hypertext Transfer Protocol) The data transfer protocol used on the World Wide Web.</w:t>
+              <w:t>(Hypertext Transfer Protocol</w:t>
+            </w:r>
+            <w:r>
+              <w:rPr>
+                <w:rFonts w:ascii="Arial" w:hAnsi="Arial" w:cs="Arial"/>
+                <w:sz w:val="22"/>
+                <w:szCs w:val="22"/>
+              </w:rPr>
+              <w:t xml:space="preserve"> Secure</w:t>
+            </w:r>
+            <w:r>
+              <w:rPr>
+                <w:rFonts w:ascii="Arial" w:hAnsi="Arial" w:cs="Arial"/>
+                <w:sz w:val="22"/>
+                <w:szCs w:val="22"/>
+              </w:rPr>
+              <w:t>) The data transfer protocol used on the World Wide Web.</w:t>
             </w:r>
           </w:p>
         </w:tc>
@@ -2650,6 +2693,52 @@
             <w:pPr>
               <w:rPr>
                 <w:rFonts w:ascii="Arial" w:hAnsi="Arial" w:cs="Arial"/>
+                <w:sz w:val="22"/>
+                <w:szCs w:val="22"/>
+              </w:rPr>
+            </w:pPr>
+            <w:r>
+              <w:rPr>
+                <w:rFonts w:ascii="Arial" w:hAnsi="Arial" w:cs="Arial"/>
+                <w:sz w:val="22"/>
+                <w:szCs w:val="22"/>
+              </w:rPr>
+              <w:t>UI</w:t>
+            </w:r>
+          </w:p>
+        </w:tc>
+        <w:tc>
+          <w:tcPr>
+            <w:tcW w:w="7995" w:type="dxa"/>
+          </w:tcPr>
+          <w:p>
+            <w:pPr>
+              <w:rPr>
+                <w:rFonts w:ascii="Arial" w:hAnsi="Arial" w:cs="Arial"/>
+                <w:sz w:val="22"/>
+                <w:szCs w:val="22"/>
+              </w:rPr>
+            </w:pPr>
+            <w:r>
+              <w:rPr>
+                <w:rFonts w:ascii="Arial" w:hAnsi="Arial" w:cs="Arial"/>
+                <w:sz w:val="22"/>
+                <w:szCs w:val="22"/>
+              </w:rPr>
+              <w:t>User interface</w:t>
+            </w:r>
+          </w:p>
+        </w:tc>
+      </w:tr>
+      <w:tr>
+        <w:tc>
+          <w:tcPr>
+            <w:tcW w:w="1650" w:type="dxa"/>
+          </w:tcPr>
+          <w:p>
+            <w:pPr>
+              <w:rPr>
+                <w:rFonts w:ascii="Arial" w:hAnsi="Arial" w:cs="Arial"/>
                 <w:b/>
                 <w:sz w:val="22"/>
                 <w:szCs w:val="22"/>
@@ -2727,7 +2816,49 @@
           <w:sz w:val="22"/>
           <w:szCs w:val="22"/>
         </w:rPr>
-        <w:t>This document follows the IEEE formatting requirements. This includes size 11 Arial font for text, single spaces, and 1” margins. Italics are used only for comments. Sections are labeled by size 18 bolded text and centered on a dark background. Subtitles are labeled by size 14 bolded text, justified left.</w:t>
+        <w:t>This document follows the IEEE formatting requirements. This includes size 11 Arial font for text, single spaces, and 1” margins. Italics are used only for comments.</w:t>
+      </w:r>
+    </w:p>
+    <w:p>
+      <w:pPr>
+        <w:rPr>
+          <w:rFonts w:ascii="Arial" w:hAnsi="Arial" w:cs="Arial"/>
+          <w:sz w:val="22"/>
+          <w:szCs w:val="22"/>
+        </w:rPr>
+      </w:pPr>
+    </w:p>
+    <w:p>
+      <w:pPr>
+        <w:rPr>
+          <w:rFonts w:ascii="Arial" w:hAnsi="Arial" w:cs="Arial"/>
+          <w:sz w:val="22"/>
+          <w:szCs w:val="22"/>
+        </w:rPr>
+      </w:pPr>
+      <w:r>
+        <w:rPr>
+          <w:rFonts w:ascii="Arial" w:hAnsi="Arial" w:cs="Arial"/>
+          <w:sz w:val="22"/>
+          <w:szCs w:val="22"/>
+        </w:rPr>
+        <w:t xml:space="preserve">Sections are labeled by size 18 bolded </w:t>
+      </w:r>
+      <w:r>
+        <w:rPr>
+          <w:rFonts w:ascii="Arial" w:hAnsi="Arial" w:cs="Arial"/>
+          <w:sz w:val="22"/>
+          <w:szCs w:val="22"/>
+        </w:rPr>
+        <w:t xml:space="preserve">white </w:t>
+      </w:r>
+      <w:r>
+        <w:rPr>
+          <w:rFonts w:ascii="Arial" w:hAnsi="Arial" w:cs="Arial"/>
+          <w:sz w:val="22"/>
+          <w:szCs w:val="22"/>
+        </w:rPr>
+        <w:t>text and centered on a dark background. Subtitles are labeled by size 14 bolded text, justified left.</w:t>
       </w:r>
     </w:p>
     <w:p>
@@ -2809,6 +2940,23 @@
           <w:iCs w:val="0"/>
         </w:rPr>
         <w:t>Practice for Software Requirements Specifications”, October 20, 1998.</w:t>
+      </w:r>
+    </w:p>
+    <w:p>
+      <w:pPr>
+        <w:spacing w:line="240" w:lineRule="auto"/>
+        <w:rPr>
+          <w:rFonts w:ascii="Arial" w:hAnsi="Arial" w:cs="Arial"/>
+          <w:sz w:val="22"/>
+          <w:szCs w:val="22"/>
+        </w:rPr>
+      </w:pPr>
+      <w:r>
+        <w:rPr>
+          <w:i/>
+          <w:iCs/>
+        </w:rPr>
+        <w:br w:type="page"/>
       </w:r>
     </w:p>
     <w:p>
@@ -2838,6 +2986,7 @@
           <w:rFonts w:ascii="Arial" w:hAnsi="Arial"/>
           <w:color w:val="FFFFFF"/>
         </w:rPr>
+        <w:lastRenderedPageBreak/>
         <w:t>Overall Description</w:t>
       </w:r>
       <w:bookmarkEnd w:id="24"/>
@@ -2874,28 +3023,46 @@
           <w:szCs w:val="22"/>
         </w:rPr>
       </w:pPr>
-      <w:proofErr w:type="spellStart"/>
       <w:r>
         <w:rPr>
           <w:rFonts w:ascii="Arial" w:eastAsia="Arial" w:hAnsi="Arial" w:cs="Arial"/>
           <w:sz w:val="22"/>
           <w:szCs w:val="22"/>
         </w:rPr>
-        <w:t>JournalJay</w:t>
-      </w:r>
-      <w:proofErr w:type="spellEnd"/>
-      <w:r>
+        <w:t>JournalJay is an online application that allows users to create personalized journal entries in an easy way. When the user goes to the website, they will be prompted to sign in or create username and password. Once signed in, the user will be able to create one journal entry a day. The user will also be able customize their journal entries and pick a mood for the day from a list of presets while they are creating their entry. The user will be able to revisit entries later.</w:t>
+      </w:r>
+    </w:p>
+    <w:p>
+      <w:pPr>
+        <w:jc w:val="both"/>
+      </w:pPr>
+    </w:p>
+    <w:p>
+      <w:pPr>
+        <w:jc w:val="both"/>
         <w:rPr>
           <w:rFonts w:ascii="Arial" w:eastAsia="Arial" w:hAnsi="Arial" w:cs="Arial"/>
           <w:sz w:val="22"/>
           <w:szCs w:val="22"/>
         </w:rPr>
-        <w:t xml:space="preserve"> is an online application that allows users to create personalized journal entries in an easy way. When the user goes to the website, they will be prompted to sign in or create username and password. Once signed in, the user will be able to create one journal entry a day. The user will also be able customize their journal entries and pick a mood for the day from a list of presets while they are creating their entry. The user will be able to revisit entries later.</w:t>
+      </w:pPr>
+      <w:r>
+        <w:rPr>
+          <w:rFonts w:ascii="Arial" w:eastAsia="Arial" w:hAnsi="Arial" w:cs="Arial"/>
+          <w:sz w:val="22"/>
+          <w:szCs w:val="22"/>
+        </w:rPr>
+        <w:t>The user will also be able to get help regarding the site from a help button on each screen. The help button will show the user a quick tutorial that describes the different functions of the site. JournalJay is a self-contained product, a digital conversion of a traditional medium. The usernames, passwords, and journal entries will be stored on a simple database client side.</w:t>
       </w:r>
     </w:p>
     <w:p>
       <w:pPr>
         <w:jc w:val="both"/>
+        <w:rPr>
+          <w:rFonts w:ascii="Arial" w:eastAsia="Arial" w:hAnsi="Arial" w:cs="Arial"/>
+          <w:sz w:val="22"/>
+          <w:szCs w:val="22"/>
+        </w:rPr>
       </w:pPr>
     </w:p>
     <w:p>
@@ -2909,32 +3076,198 @@
       </w:pPr>
       <w:r>
         <w:rPr>
-          <w:rFonts w:ascii="Arial" w:eastAsia="Arial" w:hAnsi="Arial" w:cs="Arial"/>
-          <w:sz w:val="22"/>
-          <w:szCs w:val="22"/>
-        </w:rPr>
-        <w:t>The user will also be able to get help regarding the site from a help button on each screen. The help button will show the user a quick tutorial that describes the different functions of the site. JournalJay is a self-contained product, a digital conversion of a traditional medium. The usernames, passwords, and journal entries will be stored on a simple database client side.</w:t>
-      </w:r>
-    </w:p>
-    <w:p>
-      <w:pPr>
-        <w:jc w:val="both"/>
-        <w:rPr>
-          <w:rFonts w:ascii="Arial" w:eastAsia="Arial" w:hAnsi="Arial" w:cs="Arial"/>
-          <w:sz w:val="22"/>
-          <w:szCs w:val="22"/>
-        </w:rPr>
-      </w:pPr>
-    </w:p>
-    <w:p>
-      <w:pPr>
-        <w:jc w:val="both"/>
-        <w:rPr>
-          <w:rFonts w:ascii="Arial" w:eastAsia="Arial" w:hAnsi="Arial" w:cs="Arial"/>
-          <w:sz w:val="22"/>
-          <w:szCs w:val="22"/>
-        </w:rPr>
-      </w:pPr>
+          <w:noProof/>
+        </w:rPr>
+        <mc:AlternateContent>
+          <mc:Choice Requires="wps">
+            <w:drawing>
+              <wp:anchor distT="0" distB="0" distL="114300" distR="114300" simplePos="0" relativeHeight="251669504" behindDoc="0" locked="0" layoutInCell="1" allowOverlap="1" wp14:anchorId="07816690" wp14:editId="61FEEC60">
+                <wp:simplePos x="0" y="0"/>
+                <wp:positionH relativeFrom="column">
+                  <wp:posOffset>91440</wp:posOffset>
+                </wp:positionH>
+                <wp:positionV relativeFrom="paragraph">
+                  <wp:posOffset>2978150</wp:posOffset>
+                </wp:positionV>
+                <wp:extent cx="6126480" cy="635"/>
+                <wp:effectExtent l="0" t="0" r="0" b="12065"/>
+                <wp:wrapSquare wrapText="bothSides"/>
+                <wp:docPr id="13" name="Text Box 13"/>
+                <wp:cNvGraphicFramePr/>
+                <a:graphic xmlns:a="http://schemas.openxmlformats.org/drawingml/2006/main">
+                  <a:graphicData uri="http://schemas.microsoft.com/office/word/2010/wordprocessingShape">
+                    <wps:wsp>
+                      <wps:cNvSpPr txBox="1"/>
+                      <wps:spPr>
+                        <a:xfrm>
+                          <a:off x="0" y="0"/>
+                          <a:ext cx="6126480" cy="635"/>
+                        </a:xfrm>
+                        <a:prstGeom prst="rect">
+                          <a:avLst/>
+                        </a:prstGeom>
+                        <a:solidFill>
+                          <a:prstClr val="white"/>
+                        </a:solidFill>
+                        <a:ln>
+                          <a:noFill/>
+                        </a:ln>
+                      </wps:spPr>
+                      <wps:txbx>
+                        <w:txbxContent>
+                          <w:p>
+                            <w:pPr>
+                              <w:pStyle w:val="Caption"/>
+                              <w:jc w:val="center"/>
+                              <w:rPr>
+                                <w:rFonts w:ascii="Arial" w:eastAsia="Arial" w:hAnsi="Arial"/>
+                                <w:noProof/>
+                                <w:sz w:val="21"/>
+                                <w:szCs w:val="21"/>
+                              </w:rPr>
+                            </w:pPr>
+                            <w:r>
+                              <w:rPr>
+                                <w:rFonts w:ascii="Arial" w:hAnsi="Arial"/>
+                                <w:sz w:val="22"/>
+                                <w:szCs w:val="22"/>
+                              </w:rPr>
+                              <w:t xml:space="preserve">Figure </w:t>
+                            </w:r>
+                            <w:r>
+                              <w:rPr>
+                                <w:rFonts w:ascii="Arial" w:hAnsi="Arial"/>
+                                <w:sz w:val="22"/>
+                                <w:szCs w:val="22"/>
+                              </w:rPr>
+                              <w:fldChar w:fldCharType="begin"/>
+                            </w:r>
+                            <w:r>
+                              <w:rPr>
+                                <w:rFonts w:ascii="Arial" w:hAnsi="Arial"/>
+                                <w:sz w:val="22"/>
+                                <w:szCs w:val="22"/>
+                              </w:rPr>
+                              <w:instrText xml:space="preserve"> SEQ Figure \* ARABIC </w:instrText>
+                            </w:r>
+                            <w:r>
+                              <w:rPr>
+                                <w:rFonts w:ascii="Arial" w:hAnsi="Arial"/>
+                                <w:sz w:val="22"/>
+                                <w:szCs w:val="22"/>
+                              </w:rPr>
+                              <w:fldChar w:fldCharType="separate"/>
+                            </w:r>
+                            <w:r>
+                              <w:rPr>
+                                <w:rFonts w:ascii="Arial" w:hAnsi="Arial"/>
+                                <w:noProof/>
+                                <w:sz w:val="22"/>
+                                <w:szCs w:val="22"/>
+                              </w:rPr>
+                              <w:t>1</w:t>
+                            </w:r>
+                            <w:r>
+                              <w:rPr>
+                                <w:rFonts w:ascii="Arial" w:hAnsi="Arial"/>
+                                <w:sz w:val="22"/>
+                                <w:szCs w:val="22"/>
+                              </w:rPr>
+                              <w:fldChar w:fldCharType="end"/>
+                            </w:r>
+                          </w:p>
+                        </w:txbxContent>
+                      </wps:txbx>
+                      <wps:bodyPr rot="0" spcFirstLastPara="0" vertOverflow="overflow" horzOverflow="overflow" vert="horz" wrap="square" lIns="0" tIns="0" rIns="0" bIns="0" numCol="1" spcCol="0" rtlCol="0" fromWordArt="0" anchor="t" anchorCtr="0" forceAA="0" compatLnSpc="1">
+                        <a:prstTxWarp prst="textNoShape">
+                          <a:avLst/>
+                        </a:prstTxWarp>
+                        <a:spAutoFit/>
+                      </wps:bodyPr>
+                    </wps:wsp>
+                  </a:graphicData>
+                </a:graphic>
+              </wp:anchor>
+            </w:drawing>
+          </mc:Choice>
+          <mc:Fallback>
+            <w:pict>
+              <v:shapetype w14:anchorId="07816690" id="_x0000_t202" coordsize="21600,21600" o:spt="202" path="m,l,21600r21600,l21600,xe">
+                <v:stroke joinstyle="miter"/>
+                <v:path gradientshapeok="t" o:connecttype="rect"/>
+              </v:shapetype>
+              <v:shape id="Text Box 13" o:spid="_x0000_s1026" type="#_x0000_t202" style="position:absolute;left:0;text-align:left;margin-left:7.2pt;margin-top:234.5pt;width:482.4pt;height:.05pt;z-index:251669504;visibility:visible;mso-wrap-style:square;mso-wrap-distance-left:9pt;mso-wrap-distance-top:0;mso-wrap-distance-right:9pt;mso-wrap-distance-bottom:0;mso-position-horizontal:absolute;mso-position-horizontal-relative:text;mso-position-vertical:absolute;mso-position-vertical-relative:text;v-text-anchor:top" o:gfxdata="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" stroked="f">
+                <v:textbox style="mso-fit-shape-to-text:t" inset="0,0,0,0">
+                  <w:txbxContent>
+                    <w:p>
+                      <w:pPr>
+                        <w:pStyle w:val="Caption"/>
+                        <w:jc w:val="center"/>
+                        <w:rPr>
+                          <w:rFonts w:ascii="Arial" w:eastAsia="Arial" w:hAnsi="Arial"/>
+                          <w:noProof/>
+                          <w:sz w:val="21"/>
+                          <w:szCs w:val="21"/>
+                        </w:rPr>
+                      </w:pPr>
+                      <w:r>
+                        <w:rPr>
+                          <w:rFonts w:ascii="Arial" w:hAnsi="Arial"/>
+                          <w:sz w:val="22"/>
+                          <w:szCs w:val="22"/>
+                        </w:rPr>
+                        <w:t xml:space="preserve">Figure </w:t>
+                      </w:r>
+                      <w:r>
+                        <w:rPr>
+                          <w:rFonts w:ascii="Arial" w:hAnsi="Arial"/>
+                          <w:sz w:val="22"/>
+                          <w:szCs w:val="22"/>
+                        </w:rPr>
+                        <w:fldChar w:fldCharType="begin"/>
+                      </w:r>
+                      <w:r>
+                        <w:rPr>
+                          <w:rFonts w:ascii="Arial" w:hAnsi="Arial"/>
+                          <w:sz w:val="22"/>
+                          <w:szCs w:val="22"/>
+                        </w:rPr>
+                        <w:instrText xml:space="preserve"> SEQ Figure \* ARABIC </w:instrText>
+                      </w:r>
+                      <w:r>
+                        <w:rPr>
+                          <w:rFonts w:ascii="Arial" w:hAnsi="Arial"/>
+                          <w:sz w:val="22"/>
+                          <w:szCs w:val="22"/>
+                        </w:rPr>
+                        <w:fldChar w:fldCharType="separate"/>
+                      </w:r>
+                      <w:r>
+                        <w:rPr>
+                          <w:rFonts w:ascii="Arial" w:hAnsi="Arial"/>
+                          <w:noProof/>
+                          <w:sz w:val="22"/>
+                          <w:szCs w:val="22"/>
+                        </w:rPr>
+                        <w:t>1</w:t>
+                      </w:r>
+                      <w:r>
+                        <w:rPr>
+                          <w:rFonts w:ascii="Arial" w:hAnsi="Arial"/>
+                          <w:sz w:val="22"/>
+                          <w:szCs w:val="22"/>
+                        </w:rPr>
+                        <w:fldChar w:fldCharType="end"/>
+                      </w:r>
+                    </w:p>
+                  </w:txbxContent>
+                </v:textbox>
+                <w10:wrap type="square"/>
+              </v:shape>
+            </w:pict>
+          </mc:Fallback>
+        </mc:AlternateContent>
+      </w:r>
       <w:r>
         <w:rPr>
           <w:rFonts w:ascii="Arial" w:eastAsia="Arial" w:hAnsi="Arial" w:cs="Arial"/>
@@ -3030,7 +3363,6 @@
         <w:rPr>
           <w:rFonts w:ascii="Arial" w:hAnsi="Arial"/>
         </w:rPr>
-        <w:lastRenderedPageBreak/>
         <w:t>Product Functionality</w:t>
       </w:r>
       <w:bookmarkEnd w:id="28"/>
@@ -3201,6 +3533,7 @@
         <w:rPr>
           <w:rFonts w:ascii="Arial" w:hAnsi="Arial"/>
         </w:rPr>
+        <w:lastRenderedPageBreak/>
         <w:t>Users and Characteristics</w:t>
       </w:r>
       <w:bookmarkEnd w:id="30"/>
@@ -3344,39 +3677,6 @@
       </w:r>
       <w:bookmarkEnd w:id="32"/>
       <w:bookmarkEnd w:id="33"/>
-    </w:p>
-    <w:p>
-      <w:pPr>
-        <w:pStyle w:val="template"/>
-        <w:jc w:val="both"/>
-      </w:pPr>
-      <w:r>
-        <w:t>&lt;</w:t>
-      </w:r>
-      <w:r>
-        <w:rPr>
-          <w:color w:val="0000FF"/>
-        </w:rPr>
-        <w:t>Describe the environment in which the software will operate, including the hardware platform, operating system and versions, and any other software components or applications with which it must peacefully coexist. In this part, make sure to include a simple diagram that shows the major components of the overall system, subsystem interconnections, and external interface</w:t>
-      </w:r>
-    </w:p>
-    <w:p>
-      <w:pPr>
-        <w:pStyle w:val="template"/>
-        <w:jc w:val="both"/>
-        <w:rPr>
-          <w:color w:val="FF0000"/>
-        </w:rPr>
-      </w:pPr>
-      <w:r>
-        <w:t>TO DO: As stated above, in at least one paragraph, describe the environment your system will have to operate in. Make sure to include the minimum platform requirements for your system. &gt;</w:t>
-      </w:r>
-    </w:p>
-    <w:p>
-      <w:pPr>
-        <w:pStyle w:val="template"/>
-        <w:jc w:val="both"/>
-      </w:pPr>
     </w:p>
     <w:p>
       <w:pPr>
@@ -3439,6 +3739,263 @@
       </w:pPr>
       <w:r>
         <w:rPr>
+          <w:noProof/>
+        </w:rPr>
+        <mc:AlternateContent>
+          <mc:Choice Requires="wps">
+            <w:drawing>
+              <wp:anchor distT="0" distB="0" distL="114300" distR="114300" simplePos="0" relativeHeight="251671552" behindDoc="0" locked="0" layoutInCell="1" allowOverlap="1" wp14:anchorId="145D2DE6" wp14:editId="518D906C">
+                <wp:simplePos x="0" y="0"/>
+                <wp:positionH relativeFrom="column">
+                  <wp:posOffset>4145280</wp:posOffset>
+                </wp:positionH>
+                <wp:positionV relativeFrom="paragraph">
+                  <wp:posOffset>2445385</wp:posOffset>
+                </wp:positionV>
+                <wp:extent cx="2005330" cy="635"/>
+                <wp:effectExtent l="0" t="0" r="1270" b="12065"/>
+                <wp:wrapSquare wrapText="bothSides"/>
+                <wp:docPr id="14" name="Text Box 14"/>
+                <wp:cNvGraphicFramePr/>
+                <a:graphic xmlns:a="http://schemas.openxmlformats.org/drawingml/2006/main">
+                  <a:graphicData uri="http://schemas.microsoft.com/office/word/2010/wordprocessingShape">
+                    <wps:wsp>
+                      <wps:cNvSpPr txBox="1"/>
+                      <wps:spPr>
+                        <a:xfrm>
+                          <a:off x="0" y="0"/>
+                          <a:ext cx="2005330" cy="635"/>
+                        </a:xfrm>
+                        <a:prstGeom prst="rect">
+                          <a:avLst/>
+                        </a:prstGeom>
+                        <a:solidFill>
+                          <a:prstClr val="white"/>
+                        </a:solidFill>
+                        <a:ln>
+                          <a:noFill/>
+                        </a:ln>
+                      </wps:spPr>
+                      <wps:txbx>
+                        <w:txbxContent>
+                          <w:p>
+                            <w:pPr>
+                              <w:pStyle w:val="Caption"/>
+                              <w:jc w:val="center"/>
+                              <w:rPr>
+                                <w:rFonts w:ascii="Arial" w:eastAsia="Arial" w:hAnsi="Arial"/>
+                                <w:noProof/>
+                                <w:sz w:val="21"/>
+                                <w:szCs w:val="21"/>
+                              </w:rPr>
+                            </w:pPr>
+                            <w:r>
+                              <w:rPr>
+                                <w:rFonts w:ascii="Arial" w:hAnsi="Arial"/>
+                                <w:sz w:val="22"/>
+                                <w:szCs w:val="22"/>
+                              </w:rPr>
+                              <w:t xml:space="preserve">Figure </w:t>
+                            </w:r>
+                            <w:r>
+                              <w:rPr>
+                                <w:rFonts w:ascii="Arial" w:hAnsi="Arial"/>
+                                <w:sz w:val="22"/>
+                                <w:szCs w:val="22"/>
+                              </w:rPr>
+                              <w:fldChar w:fldCharType="begin"/>
+                            </w:r>
+                            <w:r>
+                              <w:rPr>
+                                <w:rFonts w:ascii="Arial" w:hAnsi="Arial"/>
+                                <w:sz w:val="22"/>
+                                <w:szCs w:val="22"/>
+                              </w:rPr>
+                              <w:instrText xml:space="preserve"> SEQ Figure \* ARABIC </w:instrText>
+                            </w:r>
+                            <w:r>
+                              <w:rPr>
+                                <w:rFonts w:ascii="Arial" w:hAnsi="Arial"/>
+                                <w:sz w:val="22"/>
+                                <w:szCs w:val="22"/>
+                              </w:rPr>
+                              <w:fldChar w:fldCharType="separate"/>
+                            </w:r>
+                            <w:r>
+                              <w:rPr>
+                                <w:rFonts w:ascii="Arial" w:hAnsi="Arial"/>
+                                <w:noProof/>
+                                <w:sz w:val="22"/>
+                                <w:szCs w:val="22"/>
+                              </w:rPr>
+                              <w:t>2</w:t>
+                            </w:r>
+                            <w:r>
+                              <w:rPr>
+                                <w:rFonts w:ascii="Arial" w:hAnsi="Arial"/>
+                                <w:sz w:val="22"/>
+                                <w:szCs w:val="22"/>
+                              </w:rPr>
+                              <w:fldChar w:fldCharType="end"/>
+                            </w:r>
+                          </w:p>
+                        </w:txbxContent>
+                      </wps:txbx>
+                      <wps:bodyPr rot="0" spcFirstLastPara="0" vertOverflow="overflow" horzOverflow="overflow" vert="horz" wrap="square" lIns="0" tIns="0" rIns="0" bIns="0" numCol="1" spcCol="0" rtlCol="0" fromWordArt="0" anchor="t" anchorCtr="0" forceAA="0" compatLnSpc="1">
+                        <a:prstTxWarp prst="textNoShape">
+                          <a:avLst/>
+                        </a:prstTxWarp>
+                        <a:spAutoFit/>
+                      </wps:bodyPr>
+                    </wps:wsp>
+                  </a:graphicData>
+                </a:graphic>
+              </wp:anchor>
+            </w:drawing>
+          </mc:Choice>
+          <mc:Fallback>
+            <w:pict>
+              <v:shape w14:anchorId="145D2DE6" id="Text Box 14" o:spid="_x0000_s1027" type="#_x0000_t202" style="position:absolute;left:0;text-align:left;margin-left:326.4pt;margin-top:192.55pt;width:157.9pt;height:.05pt;z-index:251671552;visibility:visible;mso-wrap-style:square;mso-wrap-distance-left:9pt;mso-wrap-distance-top:0;mso-wrap-distance-right:9pt;mso-wrap-distance-bottom:0;mso-position-horizontal:absolute;mso-position-horizontal-relative:text;mso-position-vertical:absolute;mso-position-vertical-relative:text;v-text-anchor:top" o:gfxdata="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" stroked="f">
+                <v:textbox style="mso-fit-shape-to-text:t" inset="0,0,0,0">
+                  <w:txbxContent>
+                    <w:p>
+                      <w:pPr>
+                        <w:pStyle w:val="Caption"/>
+                        <w:jc w:val="center"/>
+                        <w:rPr>
+                          <w:rFonts w:ascii="Arial" w:eastAsia="Arial" w:hAnsi="Arial"/>
+                          <w:noProof/>
+                          <w:sz w:val="21"/>
+                          <w:szCs w:val="21"/>
+                        </w:rPr>
+                      </w:pPr>
+                      <w:r>
+                        <w:rPr>
+                          <w:rFonts w:ascii="Arial" w:hAnsi="Arial"/>
+                          <w:sz w:val="22"/>
+                          <w:szCs w:val="22"/>
+                        </w:rPr>
+                        <w:t xml:space="preserve">Figure </w:t>
+                      </w:r>
+                      <w:r>
+                        <w:rPr>
+                          <w:rFonts w:ascii="Arial" w:hAnsi="Arial"/>
+                          <w:sz w:val="22"/>
+                          <w:szCs w:val="22"/>
+                        </w:rPr>
+                        <w:fldChar w:fldCharType="begin"/>
+                      </w:r>
+                      <w:r>
+                        <w:rPr>
+                          <w:rFonts w:ascii="Arial" w:hAnsi="Arial"/>
+                          <w:sz w:val="22"/>
+                          <w:szCs w:val="22"/>
+                        </w:rPr>
+                        <w:instrText xml:space="preserve"> SEQ Figure \* ARABIC </w:instrText>
+                      </w:r>
+                      <w:r>
+                        <w:rPr>
+                          <w:rFonts w:ascii="Arial" w:hAnsi="Arial"/>
+                          <w:sz w:val="22"/>
+                          <w:szCs w:val="22"/>
+                        </w:rPr>
+                        <w:fldChar w:fldCharType="separate"/>
+                      </w:r>
+                      <w:r>
+                        <w:rPr>
+                          <w:rFonts w:ascii="Arial" w:hAnsi="Arial"/>
+                          <w:noProof/>
+                          <w:sz w:val="22"/>
+                          <w:szCs w:val="22"/>
+                        </w:rPr>
+                        <w:t>2</w:t>
+                      </w:r>
+                      <w:r>
+                        <w:rPr>
+                          <w:rFonts w:ascii="Arial" w:hAnsi="Arial"/>
+                          <w:sz w:val="22"/>
+                          <w:szCs w:val="22"/>
+                        </w:rPr>
+                        <w:fldChar w:fldCharType="end"/>
+                      </w:r>
+                    </w:p>
+                  </w:txbxContent>
+                </v:textbox>
+                <w10:wrap type="square"/>
+              </v:shape>
+            </w:pict>
+          </mc:Fallback>
+        </mc:AlternateContent>
+      </w:r>
+      <w:r>
+        <w:rPr>
+          <w:rFonts w:eastAsia="Arial"/>
+          <w:noProof/>
+        </w:rPr>
+        <w:drawing>
+          <wp:anchor distT="0" distB="0" distL="114300" distR="114300" simplePos="0" relativeHeight="251661312" behindDoc="0" locked="0" layoutInCell="1" allowOverlap="1" wp14:anchorId="5D5AC3B4" wp14:editId="29779036">
+            <wp:simplePos x="0" y="0"/>
+            <wp:positionH relativeFrom="column">
+              <wp:posOffset>4145776</wp:posOffset>
+            </wp:positionH>
+            <wp:positionV relativeFrom="paragraph">
+              <wp:posOffset>120870</wp:posOffset>
+            </wp:positionV>
+            <wp:extent cx="2005563" cy="2267712"/>
+            <wp:effectExtent l="0" t="0" r="1270" b="5715"/>
+            <wp:wrapSquare wrapText="bothSides"/>
+            <wp:docPr id="5" name="Picture 5"/>
+            <wp:cNvGraphicFramePr>
+              <a:graphicFrameLocks xmlns:a="http://schemas.openxmlformats.org/drawingml/2006/main" noChangeAspect="1"/>
+            </wp:cNvGraphicFramePr>
+            <a:graphic xmlns:a="http://schemas.openxmlformats.org/drawingml/2006/main">
+              <a:graphicData uri="http://schemas.openxmlformats.org/drawingml/2006/picture">
+                <pic:pic xmlns:pic="http://schemas.openxmlformats.org/drawingml/2006/picture">
+                  <pic:nvPicPr>
+                    <pic:cNvPr id="5" name="Picture 5"/>
+                    <pic:cNvPicPr>
+                      <a:picLocks noChangeAspect="1" noChangeArrowheads="1"/>
+                    </pic:cNvPicPr>
+                  </pic:nvPicPr>
+                  <pic:blipFill>
+                    <a:blip r:embed="rId13">
+                      <a:extLst>
+                        <a:ext uri="{28A0092B-C50C-407E-A947-70E740481C1C}">
+                          <a14:useLocalDpi xmlns:a14="http://schemas.microsoft.com/office/drawing/2010/main" val="0"/>
+                        </a:ext>
+                      </a:extLst>
+                    </a:blip>
+                    <a:stretch>
+                      <a:fillRect/>
+                    </a:stretch>
+                  </pic:blipFill>
+                  <pic:spPr bwMode="auto">
+                    <a:xfrm>
+                      <a:off x="0" y="0"/>
+                      <a:ext cx="2005563" cy="2267712"/>
+                    </a:xfrm>
+                    <a:prstGeom prst="rect">
+                      <a:avLst/>
+                    </a:prstGeom>
+                    <a:noFill/>
+                    <a:ln>
+                      <a:noFill/>
+                    </a:ln>
+                  </pic:spPr>
+                </pic:pic>
+              </a:graphicData>
+            </a:graphic>
+            <wp14:sizeRelH relativeFrom="margin">
+              <wp14:pctWidth>0</wp14:pctWidth>
+            </wp14:sizeRelH>
+            <wp14:sizeRelV relativeFrom="margin">
+              <wp14:pctHeight>0</wp14:pctHeight>
+            </wp14:sizeRelV>
+          </wp:anchor>
+        </w:drawing>
+      </w:r>
+      <w:r>
+        <w:rPr>
           <w:i w:val="0"/>
           <w:iCs w:val="0"/>
         </w:rPr>
@@ -3510,6 +4067,93 @@
     </w:p>
     <w:p>
       <w:pPr>
+        <w:pStyle w:val="template"/>
+        <w:jc w:val="both"/>
+        <w:rPr>
+          <w:i w:val="0"/>
+          <w:iCs w:val="0"/>
+        </w:rPr>
+      </w:pPr>
+    </w:p>
+    <w:p>
+      <w:pPr>
+        <w:pStyle w:val="template"/>
+        <w:jc w:val="both"/>
+        <w:rPr>
+          <w:i w:val="0"/>
+          <w:iCs w:val="0"/>
+        </w:rPr>
+      </w:pPr>
+      <w:r>
+        <w:rPr>
+          <w:i w:val="0"/>
+          <w:iCs w:val="0"/>
+        </w:rPr>
+        <w:t>The provided diagram is a simple illustration of the interaction between the components, interface, and database.</w:t>
+      </w:r>
+    </w:p>
+    <w:p>
+      <w:pPr>
+        <w:pStyle w:val="template"/>
+        <w:jc w:val="both"/>
+        <w:rPr>
+          <w:i w:val="0"/>
+          <w:iCs w:val="0"/>
+        </w:rPr>
+      </w:pPr>
+    </w:p>
+    <w:p>
+      <w:pPr>
+        <w:pStyle w:val="template"/>
+        <w:jc w:val="both"/>
+        <w:rPr>
+          <w:i w:val="0"/>
+          <w:iCs w:val="0"/>
+        </w:rPr>
+      </w:pPr>
+    </w:p>
+    <w:p>
+      <w:pPr>
+        <w:pStyle w:val="template"/>
+        <w:jc w:val="both"/>
+        <w:rPr>
+          <w:i w:val="0"/>
+          <w:iCs w:val="0"/>
+        </w:rPr>
+      </w:pPr>
+    </w:p>
+    <w:p>
+      <w:pPr>
+        <w:pStyle w:val="template"/>
+        <w:jc w:val="both"/>
+        <w:rPr>
+          <w:i w:val="0"/>
+          <w:iCs w:val="0"/>
+        </w:rPr>
+      </w:pPr>
+    </w:p>
+    <w:p>
+      <w:pPr>
+        <w:pStyle w:val="template"/>
+        <w:jc w:val="both"/>
+        <w:rPr>
+          <w:i w:val="0"/>
+          <w:iCs w:val="0"/>
+        </w:rPr>
+      </w:pPr>
+    </w:p>
+    <w:p>
+      <w:pPr>
+        <w:pStyle w:val="template"/>
+        <w:jc w:val="both"/>
+        <w:rPr>
+          <w:i w:val="0"/>
+          <w:iCs w:val="0"/>
+        </w:rPr>
+      </w:pPr>
+    </w:p>
+    <w:p>
+      <w:pPr>
         <w:pStyle w:val="Heading2"/>
         <w:numPr>
           <w:ilvl w:val="1"/>
@@ -3540,7 +4184,7 @@
           <w:sz w:val="22"/>
           <w:szCs w:val="22"/>
         </w:rPr>
-        <w:t xml:space="preserve">Due to the lack of database experience of the developers of this project, the journal site application will use a basic database to manage the usernames, passwords, and journal entries. The database </w:t>
+        <w:t>Due to the lack of database experience of the developers of this project, the journal site application will use a basic database to manage the usernames, passwords, and journal entries. The database will rely on the user’s browser having JavaScript functionality. The database will also reside locally on the user’s computer. The application uses a model view control system to organize the code. The languages used for the application are JavaScript and HTML/CSS.</w:t>
       </w:r>
       <w:r>
         <w:rPr>
@@ -3548,34 +4192,7 @@
           <w:sz w:val="22"/>
           <w:szCs w:val="22"/>
         </w:rPr>
-        <w:lastRenderedPageBreak/>
-        <w:t>will rely on the user’s browser having JavaScript functionality. The database will also reside locally on the user’s computer. The application uses a model view control system to organize the code. The languages used for the application are JavaScript and HTML/CSS.</w:t>
-      </w:r>
-      <w:r>
-        <w:rPr>
-          <w:rFonts w:ascii="Arial" w:eastAsia="Arial" w:hAnsi="Arial" w:cs="Arial"/>
-          <w:sz w:val="22"/>
-          <w:szCs w:val="22"/>
-        </w:rPr>
-        <w:t xml:space="preserve"> Additional libraries will include underscore.js and </w:t>
-      </w:r>
-      <w:proofErr w:type="spellStart"/>
-      <w:r>
-        <w:rPr>
-          <w:rFonts w:ascii="Arial" w:eastAsia="Arial" w:hAnsi="Arial" w:cs="Arial"/>
-          <w:sz w:val="22"/>
-          <w:szCs w:val="22"/>
-        </w:rPr>
-        <w:t>bcrypt</w:t>
-      </w:r>
-      <w:proofErr w:type="spellEnd"/>
-      <w:r>
-        <w:rPr>
-          <w:rFonts w:ascii="Arial" w:eastAsia="Arial" w:hAnsi="Arial" w:cs="Arial"/>
-          <w:sz w:val="22"/>
-          <w:szCs w:val="22"/>
-        </w:rPr>
-        <w:t xml:space="preserve">. </w:t>
+        <w:t xml:space="preserve"> Additional libraries will include underscore.js and bcrypt.</w:t>
       </w:r>
     </w:p>
     <w:p>
@@ -3595,6 +4212,7 @@
         <w:rPr>
           <w:rFonts w:ascii="Arial" w:hAnsi="Arial"/>
         </w:rPr>
+        <w:lastRenderedPageBreak/>
         <w:t>User Documentation</w:t>
       </w:r>
       <w:bookmarkEnd w:id="36"/>
@@ -3614,7 +4232,63 @@
           <w:i w:val="0"/>
           <w:iCs w:val="0"/>
         </w:rPr>
-        <w:t>Because the system offers basic functionality, the user documentation component is a Help menu in a designated spot on the web application. Upon clicking the button, the user will get the option of viewing a tutorial with Jay, the Journaling Blue Jay, or submitting an on-line help request. The tutorial will be a separate page with screenshots of each button</w:t>
+        <w:t xml:space="preserve">Because the system offers basic functionality, the user documentation component is a </w:t>
+      </w:r>
+      <w:r>
+        <w:rPr>
+          <w:i w:val="0"/>
+          <w:iCs w:val="0"/>
+        </w:rPr>
+        <w:t>h</w:t>
+      </w:r>
+      <w:r>
+        <w:rPr>
+          <w:i w:val="0"/>
+          <w:iCs w:val="0"/>
+        </w:rPr>
+        <w:t xml:space="preserve">elp </w:t>
+      </w:r>
+      <w:r>
+        <w:rPr>
+          <w:i w:val="0"/>
+          <w:iCs w:val="0"/>
+        </w:rPr>
+        <w:t>button</w:t>
+      </w:r>
+      <w:r>
+        <w:rPr>
+          <w:i w:val="0"/>
+          <w:iCs w:val="0"/>
+        </w:rPr>
+        <w:t xml:space="preserve"> in a designated spot on the web application. Upon clicking the button, the user will get the option</w:t>
+      </w:r>
+      <w:r>
+        <w:rPr>
+          <w:i w:val="0"/>
+          <w:iCs w:val="0"/>
+        </w:rPr>
+        <w:t>s</w:t>
+      </w:r>
+      <w:r>
+        <w:rPr>
+          <w:i w:val="0"/>
+          <w:iCs w:val="0"/>
+        </w:rPr>
+        <w:t xml:space="preserve"> of viewing a tutorial with Jay, the Journaling Blue Jay, or submitting </w:t>
+      </w:r>
+      <w:r>
+        <w:rPr>
+          <w:i w:val="0"/>
+          <w:iCs w:val="0"/>
+        </w:rPr>
+        <w:t>a</w:t>
+      </w:r>
+      <w:r>
+        <w:rPr>
+          <w:i w:val="0"/>
+          <w:iCs w:val="0"/>
+        </w:rPr>
+        <w:t xml:space="preserve"> help request. The tutorial will be a separate page with screenshots of each button</w:t>
       </w:r>
       <w:r>
         <w:rPr>
@@ -3642,35 +4316,21 @@
           <w:i w:val="0"/>
           <w:iCs w:val="0"/>
         </w:rPr>
-        <w:t xml:space="preserve"> a screen-recording of a simulated user interacting with the system with a voice-over narrating the functionality. To submit a </w:t>
-      </w:r>
-      <w:r>
-        <w:rPr>
-          <w:i w:val="0"/>
-          <w:iCs w:val="0"/>
-        </w:rPr>
-        <w:t>‘</w:t>
-      </w:r>
-      <w:r>
-        <w:rPr>
-          <w:i w:val="0"/>
-          <w:iCs w:val="0"/>
-        </w:rPr>
-        <w:t>help</w:t>
-      </w:r>
-      <w:r>
-        <w:rPr>
-          <w:i w:val="0"/>
-          <w:iCs w:val="0"/>
-        </w:rPr>
-        <w:t>’</w:t>
-      </w:r>
-      <w:r>
-        <w:rPr>
-          <w:i w:val="0"/>
-          <w:iCs w:val="0"/>
-        </w:rPr>
-        <w:t xml:space="preserve"> request, the user will simply be instructed to email a specified help account.</w:t>
+        <w:t xml:space="preserve"> a screen-recording of a simulated user interacting with the system with a voice-over narrating the functionality. To submit a</w:t>
+      </w:r>
+      <w:r>
+        <w:rPr>
+          <w:i w:val="0"/>
+          <w:iCs w:val="0"/>
+        </w:rPr>
+        <w:t xml:space="preserve"> </w:t>
+      </w:r>
+      <w:r>
+        <w:rPr>
+          <w:i w:val="0"/>
+          <w:iCs w:val="0"/>
+        </w:rPr>
+        <w:t>request, the user will simply be instructed to email a specified help account.</w:t>
       </w:r>
     </w:p>
     <w:p>
@@ -3802,13 +4462,21 @@
     </w:p>
     <w:p>
       <w:pPr>
-        <w:pStyle w:val="template"/>
-      </w:pPr>
-    </w:p>
-    <w:p>
-      <w:pPr>
-        <w:pStyle w:val="template"/>
-      </w:pPr>
+        <w:spacing w:line="240" w:lineRule="auto"/>
+        <w:rPr>
+          <w:rFonts w:ascii="Arial" w:eastAsia="Arial" w:hAnsi="Arial" w:cs="Arial"/>
+          <w:sz w:val="22"/>
+          <w:szCs w:val="22"/>
+        </w:rPr>
+      </w:pPr>
+      <w:r>
+        <w:rPr>
+          <w:rFonts w:ascii="Arial" w:eastAsia="Arial" w:hAnsi="Arial" w:cs="Arial"/>
+          <w:sz w:val="22"/>
+          <w:szCs w:val="22"/>
+        </w:rPr>
+        <w:br w:type="page"/>
+      </w:r>
     </w:p>
     <w:p>
       <w:pPr>
@@ -3837,6 +4505,7 @@
           <w:rFonts w:ascii="Arial" w:hAnsi="Arial"/>
           <w:color w:val="FFFFFF"/>
         </w:rPr>
+        <w:lastRenderedPageBreak/>
         <w:t>Specific Requirements</w:t>
       </w:r>
       <w:bookmarkEnd w:id="40"/>
@@ -3885,32 +4554,338 @@
         <w:pStyle w:val="template"/>
         <w:jc w:val="both"/>
         <w:rPr>
-          <w:color w:val="0000FF"/>
-        </w:rPr>
-      </w:pPr>
-      <w:r>
-        <w:t>&lt;</w:t>
-      </w:r>
-      <w:r>
-        <w:rPr>
-          <w:color w:val="0000FF"/>
-        </w:rPr>
-        <w:t>Describe the logical characteristics of each interface between the software product and the users. This may include sample screen images, any GUI standards or product family style guides that are to be followed, screen layout constraints, standard buttons and functions (e.g., Cancel) that will appear on every screen, error message display standards, and so on. Define the software components for which a user interface is needed.</w:t>
+          <w:i w:val="0"/>
+          <w:iCs w:val="0"/>
+        </w:rPr>
+      </w:pPr>
+      <w:r>
+        <w:rPr>
+          <w:i w:val="0"/>
+          <w:iCs w:val="0"/>
+        </w:rPr>
+        <w:t xml:space="preserve">The user interface of JournalJay </w:t>
+      </w:r>
+      <w:r>
+        <w:rPr>
+          <w:i w:val="0"/>
+          <w:iCs w:val="0"/>
+        </w:rPr>
+        <w:t>has a</w:t>
+      </w:r>
+      <w:r>
+        <w:rPr>
+          <w:i w:val="0"/>
+          <w:iCs w:val="0"/>
+        </w:rPr>
+        <w:t xml:space="preserve"> minimalistic </w:t>
+      </w:r>
+      <w:r>
+        <w:rPr>
+          <w:i w:val="0"/>
+          <w:iCs w:val="0"/>
+        </w:rPr>
+        <w:t xml:space="preserve">design, </w:t>
+      </w:r>
+      <w:r>
+        <w:rPr>
+          <w:i w:val="0"/>
+          <w:iCs w:val="0"/>
+        </w:rPr>
+        <w:t>with light color</w:t>
+      </w:r>
+      <w:r>
+        <w:rPr>
+          <w:i w:val="0"/>
+          <w:iCs w:val="0"/>
+        </w:rPr>
+        <w:t xml:space="preserve">s </w:t>
+      </w:r>
+      <w:r>
+        <w:rPr>
+          <w:i w:val="0"/>
+          <w:iCs w:val="0"/>
+        </w:rPr>
+        <w:t xml:space="preserve">and basic styling to encourage a clean and de-stressed state of mind. </w:t>
+      </w:r>
+      <w:r>
+        <w:rPr>
+          <w:i w:val="0"/>
+          <w:iCs w:val="0"/>
+        </w:rPr>
+        <w:t xml:space="preserve">A user new to </w:t>
+      </w:r>
+      <w:r>
+        <w:rPr>
+          <w:i w:val="0"/>
+          <w:iCs w:val="0"/>
+        </w:rPr>
+        <w:t xml:space="preserve">JournalJay </w:t>
+      </w:r>
+      <w:r>
+        <w:rPr>
+          <w:i w:val="0"/>
+          <w:iCs w:val="0"/>
+        </w:rPr>
+        <w:t>will</w:t>
+      </w:r>
+      <w:r>
+        <w:rPr>
+          <w:i w:val="0"/>
+          <w:iCs w:val="0"/>
+        </w:rPr>
+        <w:t xml:space="preserve"> first see </w:t>
+      </w:r>
+      <w:r>
+        <w:rPr>
+          <w:i w:val="0"/>
+          <w:iCs w:val="0"/>
+        </w:rPr>
+        <w:t>the L</w:t>
+      </w:r>
+      <w:r>
+        <w:rPr>
+          <w:i w:val="0"/>
+          <w:iCs w:val="0"/>
+        </w:rPr>
+        <w:t xml:space="preserve">og-in </w:t>
+      </w:r>
+      <w:r>
+        <w:rPr>
+          <w:i w:val="0"/>
+          <w:iCs w:val="0"/>
+        </w:rPr>
+        <w:t>p</w:t>
+      </w:r>
+      <w:r>
+        <w:rPr>
+          <w:i w:val="0"/>
+          <w:iCs w:val="0"/>
+        </w:rPr>
+        <w:t>age</w:t>
+      </w:r>
+      <w:r>
+        <w:rPr>
+          <w:i w:val="0"/>
+          <w:iCs w:val="0"/>
+        </w:rPr>
+        <w:t xml:space="preserve"> (Figure 3)</w:t>
+      </w:r>
+      <w:r>
+        <w:rPr>
+          <w:i w:val="0"/>
+          <w:iCs w:val="0"/>
+        </w:rPr>
+        <w:t>.</w:t>
+      </w:r>
+      <w:r>
+        <w:rPr>
+          <w:i w:val="0"/>
+          <w:iCs w:val="0"/>
+        </w:rPr>
+        <w:t xml:space="preserve"> </w:t>
+      </w:r>
+      <w:r>
+        <w:rPr>
+          <w:i w:val="0"/>
+          <w:iCs w:val="0"/>
+        </w:rPr>
+        <w:t>To register, they will click a</w:t>
+      </w:r>
+      <w:r>
+        <w:rPr>
+          <w:i w:val="0"/>
+          <w:iCs w:val="0"/>
+        </w:rPr>
+        <w:t xml:space="preserve"> </w:t>
+      </w:r>
+      <w:r>
+        <w:rPr>
+          <w:i w:val="0"/>
+          <w:iCs w:val="0"/>
+        </w:rPr>
+        <w:t xml:space="preserve">button to go to </w:t>
+      </w:r>
+      <w:r>
+        <w:rPr>
+          <w:i w:val="0"/>
+          <w:iCs w:val="0"/>
+        </w:rPr>
+        <w:t>the R</w:t>
+      </w:r>
+      <w:r>
+        <w:rPr>
+          <w:i w:val="0"/>
+          <w:iCs w:val="0"/>
+        </w:rPr>
+        <w:t>egistration page</w:t>
+      </w:r>
+      <w:r>
+        <w:rPr>
+          <w:i w:val="0"/>
+          <w:iCs w:val="0"/>
+        </w:rPr>
+        <w:t xml:space="preserve"> (Figure 4)</w:t>
+      </w:r>
+      <w:r>
+        <w:rPr>
+          <w:i w:val="0"/>
+          <w:iCs w:val="0"/>
+        </w:rPr>
+        <w:t xml:space="preserve">. </w:t>
       </w:r>
     </w:p>
     <w:p>
       <w:pPr>
         <w:pStyle w:val="template"/>
         <w:jc w:val="both"/>
-      </w:pPr>
-      <w:r>
-        <w:t>TO DO: The least you can do for this section is to describe in words the different User Interfaces and the different screens that will be available to the user. Optional: You may also provide an initial Graphical User Interface design (does not have to be final).&gt;</w:t>
+        <w:rPr>
+          <w:i w:val="0"/>
+          <w:iCs w:val="0"/>
+        </w:rPr>
+      </w:pPr>
+      <w:r>
+        <w:rPr>
+          <w:rFonts w:eastAsia="Arial"/>
+          <w:noProof/>
+        </w:rPr>
+        <w:drawing>
+          <wp:anchor distT="0" distB="0" distL="114300" distR="114300" simplePos="0" relativeHeight="251665408" behindDoc="0" locked="0" layoutInCell="1" allowOverlap="1" wp14:anchorId="263D0276" wp14:editId="3D7B97EA">
+            <wp:simplePos x="0" y="0"/>
+            <wp:positionH relativeFrom="column">
+              <wp:posOffset>3216910</wp:posOffset>
+            </wp:positionH>
+            <wp:positionV relativeFrom="paragraph">
+              <wp:posOffset>45720</wp:posOffset>
+            </wp:positionV>
+            <wp:extent cx="1586230" cy="2379980"/>
+            <wp:effectExtent l="0" t="0" r="1270" b="0"/>
+            <wp:wrapSquare wrapText="bothSides"/>
+            <wp:docPr id="11" name="Picture 11"/>
+            <wp:cNvGraphicFramePr>
+              <a:graphicFrameLocks xmlns:a="http://schemas.openxmlformats.org/drawingml/2006/main" noChangeAspect="1"/>
+            </wp:cNvGraphicFramePr>
+            <a:graphic xmlns:a="http://schemas.openxmlformats.org/drawingml/2006/main">
+              <a:graphicData uri="http://schemas.openxmlformats.org/drawingml/2006/picture">
+                <pic:pic xmlns:pic="http://schemas.openxmlformats.org/drawingml/2006/picture">
+                  <pic:nvPicPr>
+                    <pic:cNvPr id="11" name="Picture 11"/>
+                    <pic:cNvPicPr>
+                      <a:picLocks noChangeAspect="1" noChangeArrowheads="1"/>
+                    </pic:cNvPicPr>
+                  </pic:nvPicPr>
+                  <pic:blipFill>
+                    <a:blip r:embed="rId14" cstate="print">
+                      <a:extLst>
+                        <a:ext uri="{28A0092B-C50C-407E-A947-70E740481C1C}">
+                          <a14:useLocalDpi xmlns:a14="http://schemas.microsoft.com/office/drawing/2010/main" val="0"/>
+                        </a:ext>
+                      </a:extLst>
+                    </a:blip>
+                    <a:stretch>
+                      <a:fillRect/>
+                    </a:stretch>
+                  </pic:blipFill>
+                  <pic:spPr bwMode="auto">
+                    <a:xfrm>
+                      <a:off x="0" y="0"/>
+                      <a:ext cx="1586230" cy="2379980"/>
+                    </a:xfrm>
+                    <a:prstGeom prst="rect">
+                      <a:avLst/>
+                    </a:prstGeom>
+                    <a:noFill/>
+                    <a:ln>
+                      <a:noFill/>
+                    </a:ln>
+                  </pic:spPr>
+                </pic:pic>
+              </a:graphicData>
+            </a:graphic>
+            <wp14:sizeRelH relativeFrom="margin">
+              <wp14:pctWidth>0</wp14:pctWidth>
+            </wp14:sizeRelH>
+            <wp14:sizeRelV relativeFrom="margin">
+              <wp14:pctHeight>0</wp14:pctHeight>
+            </wp14:sizeRelV>
+          </wp:anchor>
+        </w:drawing>
+      </w:r>
+      <w:r>
+        <w:rPr>
+          <w:rFonts w:eastAsia="Arial"/>
+          <w:noProof/>
+        </w:rPr>
+        <w:drawing>
+          <wp:anchor distT="0" distB="0" distL="114300" distR="114300" simplePos="0" relativeHeight="251663360" behindDoc="0" locked="0" layoutInCell="1" allowOverlap="1" wp14:anchorId="4AA4454A" wp14:editId="006C3F61">
+            <wp:simplePos x="0" y="0"/>
+            <wp:positionH relativeFrom="column">
+              <wp:posOffset>1306195</wp:posOffset>
+            </wp:positionH>
+            <wp:positionV relativeFrom="paragraph">
+              <wp:posOffset>49329</wp:posOffset>
+            </wp:positionV>
+            <wp:extent cx="1511300" cy="2267585"/>
+            <wp:effectExtent l="0" t="0" r="0" b="5715"/>
+            <wp:wrapSquare wrapText="bothSides"/>
+            <wp:docPr id="10" name="Picture 10"/>
+            <wp:cNvGraphicFramePr>
+              <a:graphicFrameLocks xmlns:a="http://schemas.openxmlformats.org/drawingml/2006/main" noChangeAspect="1"/>
+            </wp:cNvGraphicFramePr>
+            <a:graphic xmlns:a="http://schemas.openxmlformats.org/drawingml/2006/main">
+              <a:graphicData uri="http://schemas.openxmlformats.org/drawingml/2006/picture">
+                <pic:pic xmlns:pic="http://schemas.openxmlformats.org/drawingml/2006/picture">
+                  <pic:nvPicPr>
+                    <pic:cNvPr id="10" name="Picture 10"/>
+                    <pic:cNvPicPr>
+                      <a:picLocks noChangeAspect="1" noChangeArrowheads="1"/>
+                    </pic:cNvPicPr>
+                  </pic:nvPicPr>
+                  <pic:blipFill>
+                    <a:blip r:embed="rId15" cstate="print">
+                      <a:extLst>
+                        <a:ext uri="{28A0092B-C50C-407E-A947-70E740481C1C}">
+                          <a14:useLocalDpi xmlns:a14="http://schemas.microsoft.com/office/drawing/2010/main" val="0"/>
+                        </a:ext>
+                      </a:extLst>
+                    </a:blip>
+                    <a:stretch>
+                      <a:fillRect/>
+                    </a:stretch>
+                  </pic:blipFill>
+                  <pic:spPr bwMode="auto">
+                    <a:xfrm>
+                      <a:off x="0" y="0"/>
+                      <a:ext cx="1511300" cy="2267585"/>
+                    </a:xfrm>
+                    <a:prstGeom prst="rect">
+                      <a:avLst/>
+                    </a:prstGeom>
+                    <a:noFill/>
+                    <a:ln>
+                      <a:noFill/>
+                    </a:ln>
+                  </pic:spPr>
+                </pic:pic>
+              </a:graphicData>
+            </a:graphic>
+            <wp14:sizeRelH relativeFrom="margin">
+              <wp14:pctWidth>0</wp14:pctWidth>
+            </wp14:sizeRelH>
+            <wp14:sizeRelV relativeFrom="margin">
+              <wp14:pctHeight>0</wp14:pctHeight>
+            </wp14:sizeRelV>
+          </wp:anchor>
+        </w:drawing>
       </w:r>
     </w:p>
     <w:p>
       <w:pPr>
         <w:pStyle w:val="template"/>
         <w:jc w:val="both"/>
+        <w:rPr>
+          <w:i w:val="0"/>
+          <w:iCs w:val="0"/>
+        </w:rPr>
       </w:pPr>
     </w:p>
     <w:p>
@@ -3922,132 +4897,6 @@
           <w:iCs w:val="0"/>
         </w:rPr>
       </w:pPr>
-      <w:r>
-        <w:rPr>
-          <w:i w:val="0"/>
-          <w:iCs w:val="0"/>
-        </w:rPr>
-        <w:t xml:space="preserve">The user interface of JournalJay is designed to be minimalistic with light color schemes and basic styling to encourage a clean and de-stressed state of mind. </w:t>
-      </w:r>
-      <w:r>
-        <w:rPr>
-          <w:i w:val="0"/>
-          <w:iCs w:val="0"/>
-        </w:rPr>
-        <w:t xml:space="preserve">A user new to the web application </w:t>
-      </w:r>
-      <w:r>
-        <w:rPr>
-          <w:i w:val="0"/>
-          <w:iCs w:val="0"/>
-        </w:rPr>
-        <w:t>will</w:t>
-      </w:r>
-      <w:r>
-        <w:rPr>
-          <w:i w:val="0"/>
-          <w:iCs w:val="0"/>
-        </w:rPr>
-        <w:t xml:space="preserve"> first see </w:t>
-      </w:r>
-      <w:r>
-        <w:rPr>
-          <w:i w:val="0"/>
-          <w:iCs w:val="0"/>
-        </w:rPr>
-        <w:t>the L</w:t>
-      </w:r>
-      <w:r>
-        <w:rPr>
-          <w:i w:val="0"/>
-          <w:iCs w:val="0"/>
-        </w:rPr>
-        <w:t xml:space="preserve">og-in </w:t>
-      </w:r>
-      <w:r>
-        <w:rPr>
-          <w:i w:val="0"/>
-          <w:iCs w:val="0"/>
-        </w:rPr>
-        <w:t>P</w:t>
-      </w:r>
-      <w:r>
-        <w:rPr>
-          <w:i w:val="0"/>
-          <w:iCs w:val="0"/>
-        </w:rPr>
-        <w:t xml:space="preserve">age. To register, they will click a </w:t>
-      </w:r>
-      <w:r>
-        <w:rPr>
-          <w:i w:val="0"/>
-          <w:iCs w:val="0"/>
-        </w:rPr>
-        <w:t xml:space="preserve">marked </w:t>
-      </w:r>
-      <w:r>
-        <w:rPr>
-          <w:i w:val="0"/>
-          <w:iCs w:val="0"/>
-        </w:rPr>
-        <w:t xml:space="preserve">button to go to </w:t>
-      </w:r>
-      <w:r>
-        <w:rPr>
-          <w:i w:val="0"/>
-          <w:iCs w:val="0"/>
-        </w:rPr>
-        <w:t>the R</w:t>
-      </w:r>
-      <w:r>
-        <w:rPr>
-          <w:i w:val="0"/>
-          <w:iCs w:val="0"/>
-        </w:rPr>
-        <w:t xml:space="preserve">egistration page. </w:t>
-      </w:r>
-      <w:r>
-        <w:rPr>
-          <w:i w:val="0"/>
-          <w:iCs w:val="0"/>
-        </w:rPr>
-        <w:t>When signed in, a</w:t>
-      </w:r>
-      <w:r>
-        <w:rPr>
-          <w:i w:val="0"/>
-          <w:iCs w:val="0"/>
-        </w:rPr>
-        <w:t xml:space="preserve"> user will see the </w:t>
-      </w:r>
-      <w:r>
-        <w:rPr>
-          <w:i w:val="0"/>
-          <w:iCs w:val="0"/>
-        </w:rPr>
-        <w:t>L</w:t>
-      </w:r>
-      <w:r>
-        <w:rPr>
-          <w:i w:val="0"/>
-          <w:iCs w:val="0"/>
-        </w:rPr>
-        <w:t xml:space="preserve">anding </w:t>
-      </w:r>
-      <w:r>
-        <w:rPr>
-          <w:i w:val="0"/>
-          <w:iCs w:val="0"/>
-        </w:rPr>
-        <w:t>Page, where they can</w:t>
-      </w:r>
-      <w:r>
-        <w:rPr>
-          <w:i w:val="0"/>
-          <w:iCs w:val="0"/>
-        </w:rPr>
-        <w:t xml:space="preserve"> choose to create a new journal entry or view an old one. The “A” icon is the button the user presses to access their account page, and the “?” icon is the button the user presses to access the help menu.</w:t>
-      </w:r>
     </w:p>
     <w:p>
       <w:pPr>
@@ -4068,13 +4917,6 @@
           <w:iCs w:val="0"/>
         </w:rPr>
       </w:pPr>
-      <w:r>
-        <w:rPr>
-          <w:i w:val="0"/>
-          <w:iCs w:val="0"/>
-        </w:rPr>
-        <w:t>Every user’s account page will display their username, and password, and they will have the option to change these fields for their own account.</w:t>
-      </w:r>
     </w:p>
     <w:p>
       <w:pPr>
@@ -4095,62 +4937,6 @@
           <w:iCs w:val="0"/>
         </w:rPr>
       </w:pPr>
-      <w:r>
-        <w:rPr>
-          <w:i w:val="0"/>
-          <w:iCs w:val="0"/>
-        </w:rPr>
-        <w:t>The</w:t>
-      </w:r>
-      <w:r>
-        <w:rPr>
-          <w:i w:val="0"/>
-          <w:iCs w:val="0"/>
-        </w:rPr>
-        <w:t xml:space="preserve"> New Entry</w:t>
-      </w:r>
-      <w:r>
-        <w:rPr>
-          <w:i w:val="0"/>
-          <w:iCs w:val="0"/>
-        </w:rPr>
-        <w:t xml:space="preserve"> page </w:t>
-      </w:r>
-      <w:r>
-        <w:rPr>
-          <w:i w:val="0"/>
-          <w:iCs w:val="0"/>
-        </w:rPr>
-        <w:t xml:space="preserve">is the space </w:t>
-      </w:r>
-      <w:r>
-        <w:rPr>
-          <w:i w:val="0"/>
-          <w:iCs w:val="0"/>
-        </w:rPr>
-        <w:t>for creating a new journal entry</w:t>
-      </w:r>
-      <w:r>
-        <w:rPr>
-          <w:i w:val="0"/>
-          <w:iCs w:val="0"/>
-        </w:rPr>
-        <w:t>. It</w:t>
-      </w:r>
-      <w:r>
-        <w:rPr>
-          <w:i w:val="0"/>
-          <w:iCs w:val="0"/>
-        </w:rPr>
-        <w:t xml:space="preserve"> includes title, date, body text, and mood-tracker sections. This allows the user to name their journal entry and begin typing the content of the entry. The date will be generated by the web app; it will not be edit-able. The mood-tracker will be a gallery of emoticons portraying different moods. The user can select one for each journal entry.</w:t>
-      </w:r>
-      <w:r>
-        <w:rPr>
-          <w:i w:val="0"/>
-          <w:iCs w:val="0"/>
-        </w:rPr>
-        <w:t xml:space="preserve"> There will be a “Save” button for the user to save their work.</w:t>
-      </w:r>
     </w:p>
     <w:p>
       <w:pPr>
@@ -4171,6 +4957,1565 @@
           <w:iCs w:val="0"/>
         </w:rPr>
       </w:pPr>
+    </w:p>
+    <w:p>
+      <w:pPr>
+        <w:pStyle w:val="template"/>
+        <w:jc w:val="both"/>
+        <w:rPr>
+          <w:i w:val="0"/>
+          <w:iCs w:val="0"/>
+        </w:rPr>
+      </w:pPr>
+    </w:p>
+    <w:p>
+      <w:pPr>
+        <w:pStyle w:val="template"/>
+        <w:jc w:val="both"/>
+        <w:rPr>
+          <w:i w:val="0"/>
+          <w:iCs w:val="0"/>
+        </w:rPr>
+      </w:pPr>
+    </w:p>
+    <w:p>
+      <w:pPr>
+        <w:pStyle w:val="template"/>
+        <w:jc w:val="both"/>
+        <w:rPr>
+          <w:i w:val="0"/>
+          <w:iCs w:val="0"/>
+        </w:rPr>
+      </w:pPr>
+    </w:p>
+    <w:p>
+      <w:pPr>
+        <w:pStyle w:val="template"/>
+        <w:jc w:val="both"/>
+        <w:rPr>
+          <w:i w:val="0"/>
+          <w:iCs w:val="0"/>
+        </w:rPr>
+      </w:pPr>
+      <w:r>
+        <w:rPr>
+          <w:noProof/>
+        </w:rPr>
+        <mc:AlternateContent>
+          <mc:Choice Requires="wps">
+            <w:drawing>
+              <wp:anchor distT="0" distB="0" distL="114300" distR="114300" simplePos="0" relativeHeight="251675648" behindDoc="0" locked="0" layoutInCell="1" allowOverlap="1" wp14:anchorId="2D4D14AB" wp14:editId="04DA642B">
+                <wp:simplePos x="0" y="0"/>
+                <wp:positionH relativeFrom="column">
+                  <wp:posOffset>3215005</wp:posOffset>
+                </wp:positionH>
+                <wp:positionV relativeFrom="paragraph">
+                  <wp:posOffset>293370</wp:posOffset>
+                </wp:positionV>
+                <wp:extent cx="1538605" cy="301625"/>
+                <wp:effectExtent l="0" t="0" r="0" b="3175"/>
+                <wp:wrapSquare wrapText="bothSides"/>
+                <wp:docPr id="16" name="Text Box 16"/>
+                <wp:cNvGraphicFramePr/>
+                <a:graphic xmlns:a="http://schemas.openxmlformats.org/drawingml/2006/main">
+                  <a:graphicData uri="http://schemas.microsoft.com/office/word/2010/wordprocessingShape">
+                    <wps:wsp>
+                      <wps:cNvSpPr txBox="1"/>
+                      <wps:spPr>
+                        <a:xfrm>
+                          <a:off x="0" y="0"/>
+                          <a:ext cx="1538605" cy="301625"/>
+                        </a:xfrm>
+                        <a:prstGeom prst="rect">
+                          <a:avLst/>
+                        </a:prstGeom>
+                        <a:solidFill>
+                          <a:prstClr val="white"/>
+                        </a:solidFill>
+                        <a:ln>
+                          <a:noFill/>
+                        </a:ln>
+                      </wps:spPr>
+                      <wps:txbx>
+                        <w:txbxContent>
+                          <w:p>
+                            <w:pPr>
+                              <w:pStyle w:val="Caption"/>
+                              <w:jc w:val="center"/>
+                              <w:rPr>
+                                <w:rFonts w:ascii="Arial" w:eastAsia="Arial" w:hAnsi="Arial"/>
+                                <w:noProof/>
+                                <w:sz w:val="21"/>
+                                <w:szCs w:val="21"/>
+                              </w:rPr>
+                            </w:pPr>
+                            <w:r>
+                              <w:rPr>
+                                <w:rFonts w:ascii="Arial" w:hAnsi="Arial"/>
+                                <w:sz w:val="22"/>
+                                <w:szCs w:val="22"/>
+                              </w:rPr>
+                              <w:t xml:space="preserve">Figure </w:t>
+                            </w:r>
+                            <w:r>
+                              <w:rPr>
+                                <w:rFonts w:ascii="Arial" w:hAnsi="Arial"/>
+                                <w:sz w:val="22"/>
+                                <w:szCs w:val="22"/>
+                              </w:rPr>
+                              <w:fldChar w:fldCharType="begin"/>
+                            </w:r>
+                            <w:r>
+                              <w:rPr>
+                                <w:rFonts w:ascii="Arial" w:hAnsi="Arial"/>
+                                <w:sz w:val="22"/>
+                                <w:szCs w:val="22"/>
+                              </w:rPr>
+                              <w:instrText xml:space="preserve"> SEQ Figure \* ARABIC </w:instrText>
+                            </w:r>
+                            <w:r>
+                              <w:rPr>
+                                <w:rFonts w:ascii="Arial" w:hAnsi="Arial"/>
+                                <w:sz w:val="22"/>
+                                <w:szCs w:val="22"/>
+                              </w:rPr>
+                              <w:fldChar w:fldCharType="separate"/>
+                            </w:r>
+                            <w:r>
+                              <w:rPr>
+                                <w:rFonts w:ascii="Arial" w:hAnsi="Arial"/>
+                                <w:noProof/>
+                                <w:sz w:val="22"/>
+                                <w:szCs w:val="22"/>
+                              </w:rPr>
+                              <w:t>3</w:t>
+                            </w:r>
+                            <w:r>
+                              <w:rPr>
+                                <w:rFonts w:ascii="Arial" w:hAnsi="Arial"/>
+                                <w:sz w:val="22"/>
+                                <w:szCs w:val="22"/>
+                              </w:rPr>
+                              <w:fldChar w:fldCharType="end"/>
+                            </w:r>
+                            <w:r>
+                              <w:rPr>
+                                <w:rFonts w:ascii="Arial" w:hAnsi="Arial"/>
+                                <w:sz w:val="22"/>
+                                <w:szCs w:val="22"/>
+                              </w:rPr>
+                              <w:t xml:space="preserve"> - Registration</w:t>
+                            </w:r>
+                          </w:p>
+                        </w:txbxContent>
+                      </wps:txbx>
+                      <wps:bodyPr rot="0" spcFirstLastPara="0" vertOverflow="overflow" horzOverflow="overflow" vert="horz" wrap="square" lIns="0" tIns="0" rIns="0" bIns="0" numCol="1" spcCol="0" rtlCol="0" fromWordArt="0" anchor="t" anchorCtr="0" forceAA="0" compatLnSpc="1">
+                        <a:prstTxWarp prst="textNoShape">
+                          <a:avLst/>
+                        </a:prstTxWarp>
+                        <a:noAutofit/>
+                      </wps:bodyPr>
+                    </wps:wsp>
+                  </a:graphicData>
+                </a:graphic>
+                <wp14:sizeRelV relativeFrom="margin">
+                  <wp14:pctHeight>0</wp14:pctHeight>
+                </wp14:sizeRelV>
+              </wp:anchor>
+            </w:drawing>
+          </mc:Choice>
+          <mc:Fallback>
+            <w:pict>
+              <v:shape w14:anchorId="2D4D14AB" id="Text Box 16" o:spid="_x0000_s1028" type="#_x0000_t202" style="position:absolute;left:0;text-align:left;margin-left:253.15pt;margin-top:23.1pt;width:121.15pt;height:23.75pt;z-index:251675648;visibility:visible;mso-wrap-style:square;mso-height-percent:0;mso-wrap-distance-left:9pt;mso-wrap-distance-top:0;mso-wrap-distance-right:9pt;mso-wrap-distance-bottom:0;mso-position-horizontal:absolute;mso-position-horizontal-relative:text;mso-position-vertical:absolute;mso-position-vertical-relative:text;mso-height-percent:0;mso-height-relative:margin;v-text-anchor:top" o:gfxdata="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" stroked="f">
+                <v:textbox inset="0,0,0,0">
+                  <w:txbxContent>
+                    <w:p>
+                      <w:pPr>
+                        <w:pStyle w:val="Caption"/>
+                        <w:jc w:val="center"/>
+                        <w:rPr>
+                          <w:rFonts w:ascii="Arial" w:eastAsia="Arial" w:hAnsi="Arial"/>
+                          <w:noProof/>
+                          <w:sz w:val="21"/>
+                          <w:szCs w:val="21"/>
+                        </w:rPr>
+                      </w:pPr>
+                      <w:r>
+                        <w:rPr>
+                          <w:rFonts w:ascii="Arial" w:hAnsi="Arial"/>
+                          <w:sz w:val="22"/>
+                          <w:szCs w:val="22"/>
+                        </w:rPr>
+                        <w:t xml:space="preserve">Figure </w:t>
+                      </w:r>
+                      <w:r>
+                        <w:rPr>
+                          <w:rFonts w:ascii="Arial" w:hAnsi="Arial"/>
+                          <w:sz w:val="22"/>
+                          <w:szCs w:val="22"/>
+                        </w:rPr>
+                        <w:fldChar w:fldCharType="begin"/>
+                      </w:r>
+                      <w:r>
+                        <w:rPr>
+                          <w:rFonts w:ascii="Arial" w:hAnsi="Arial"/>
+                          <w:sz w:val="22"/>
+                          <w:szCs w:val="22"/>
+                        </w:rPr>
+                        <w:instrText xml:space="preserve"> SEQ Figure \* ARABIC </w:instrText>
+                      </w:r>
+                      <w:r>
+                        <w:rPr>
+                          <w:rFonts w:ascii="Arial" w:hAnsi="Arial"/>
+                          <w:sz w:val="22"/>
+                          <w:szCs w:val="22"/>
+                        </w:rPr>
+                        <w:fldChar w:fldCharType="separate"/>
+                      </w:r>
+                      <w:r>
+                        <w:rPr>
+                          <w:rFonts w:ascii="Arial" w:hAnsi="Arial"/>
+                          <w:noProof/>
+                          <w:sz w:val="22"/>
+                          <w:szCs w:val="22"/>
+                        </w:rPr>
+                        <w:t>3</w:t>
+                      </w:r>
+                      <w:r>
+                        <w:rPr>
+                          <w:rFonts w:ascii="Arial" w:hAnsi="Arial"/>
+                          <w:sz w:val="22"/>
+                          <w:szCs w:val="22"/>
+                        </w:rPr>
+                        <w:fldChar w:fldCharType="end"/>
+                      </w:r>
+                      <w:r>
+                        <w:rPr>
+                          <w:rFonts w:ascii="Arial" w:hAnsi="Arial"/>
+                          <w:sz w:val="22"/>
+                          <w:szCs w:val="22"/>
+                        </w:rPr>
+                        <w:t xml:space="preserve"> - Registration</w:t>
+                      </w:r>
+                    </w:p>
+                  </w:txbxContent>
+                </v:textbox>
+                <w10:wrap type="square"/>
+              </v:shape>
+            </w:pict>
+          </mc:Fallback>
+        </mc:AlternateContent>
+      </w:r>
+      <w:r>
+        <w:rPr>
+          <w:noProof/>
+        </w:rPr>
+        <mc:AlternateContent>
+          <mc:Choice Requires="wps">
+            <w:drawing>
+              <wp:anchor distT="0" distB="0" distL="114300" distR="114300" simplePos="0" relativeHeight="251673600" behindDoc="0" locked="0" layoutInCell="1" allowOverlap="1" wp14:anchorId="1AA86DDA" wp14:editId="6F68E997">
+                <wp:simplePos x="0" y="0"/>
+                <wp:positionH relativeFrom="column">
+                  <wp:posOffset>1258570</wp:posOffset>
+                </wp:positionH>
+                <wp:positionV relativeFrom="paragraph">
+                  <wp:posOffset>289391</wp:posOffset>
+                </wp:positionV>
+                <wp:extent cx="1511300" cy="635"/>
+                <wp:effectExtent l="0" t="0" r="0" b="12065"/>
+                <wp:wrapSquare wrapText="bothSides"/>
+                <wp:docPr id="15" name="Text Box 15"/>
+                <wp:cNvGraphicFramePr/>
+                <a:graphic xmlns:a="http://schemas.openxmlformats.org/drawingml/2006/main">
+                  <a:graphicData uri="http://schemas.microsoft.com/office/word/2010/wordprocessingShape">
+                    <wps:wsp>
+                      <wps:cNvSpPr txBox="1"/>
+                      <wps:spPr>
+                        <a:xfrm>
+                          <a:off x="0" y="0"/>
+                          <a:ext cx="1511300" cy="635"/>
+                        </a:xfrm>
+                        <a:prstGeom prst="rect">
+                          <a:avLst/>
+                        </a:prstGeom>
+                        <a:solidFill>
+                          <a:prstClr val="white"/>
+                        </a:solidFill>
+                        <a:ln>
+                          <a:noFill/>
+                        </a:ln>
+                      </wps:spPr>
+                      <wps:txbx>
+                        <w:txbxContent>
+                          <w:p>
+                            <w:pPr>
+                              <w:pStyle w:val="Caption"/>
+                              <w:jc w:val="center"/>
+                              <w:rPr>
+                                <w:rFonts w:ascii="Arial" w:eastAsia="Arial" w:hAnsi="Arial"/>
+                                <w:noProof/>
+                                <w:sz w:val="21"/>
+                                <w:szCs w:val="21"/>
+                              </w:rPr>
+                            </w:pPr>
+                            <w:r>
+                              <w:rPr>
+                                <w:rFonts w:ascii="Arial" w:hAnsi="Arial"/>
+                                <w:sz w:val="22"/>
+                                <w:szCs w:val="22"/>
+                              </w:rPr>
+                              <w:t xml:space="preserve">Figure </w:t>
+                            </w:r>
+                            <w:r>
+                              <w:rPr>
+                                <w:rFonts w:ascii="Arial" w:hAnsi="Arial"/>
+                                <w:sz w:val="22"/>
+                                <w:szCs w:val="22"/>
+                              </w:rPr>
+                              <w:fldChar w:fldCharType="begin"/>
+                            </w:r>
+                            <w:r>
+                              <w:rPr>
+                                <w:rFonts w:ascii="Arial" w:hAnsi="Arial"/>
+                                <w:sz w:val="22"/>
+                                <w:szCs w:val="22"/>
+                              </w:rPr>
+                              <w:instrText xml:space="preserve"> SEQ Figure \* ARABIC </w:instrText>
+                            </w:r>
+                            <w:r>
+                              <w:rPr>
+                                <w:rFonts w:ascii="Arial" w:hAnsi="Arial"/>
+                                <w:sz w:val="22"/>
+                                <w:szCs w:val="22"/>
+                              </w:rPr>
+                              <w:fldChar w:fldCharType="separate"/>
+                            </w:r>
+                            <w:r>
+                              <w:rPr>
+                                <w:rFonts w:ascii="Arial" w:hAnsi="Arial"/>
+                                <w:noProof/>
+                                <w:sz w:val="22"/>
+                                <w:szCs w:val="22"/>
+                              </w:rPr>
+                              <w:t>4</w:t>
+                            </w:r>
+                            <w:r>
+                              <w:rPr>
+                                <w:rFonts w:ascii="Arial" w:hAnsi="Arial"/>
+                                <w:sz w:val="22"/>
+                                <w:szCs w:val="22"/>
+                              </w:rPr>
+                              <w:fldChar w:fldCharType="end"/>
+                            </w:r>
+                            <w:r>
+                              <w:rPr>
+                                <w:rFonts w:ascii="Arial" w:hAnsi="Arial"/>
+                                <w:sz w:val="22"/>
+                                <w:szCs w:val="22"/>
+                              </w:rPr>
+                              <w:t xml:space="preserve"> - Log-in</w:t>
+                            </w:r>
+                          </w:p>
+                        </w:txbxContent>
+                      </wps:txbx>
+                      <wps:bodyPr rot="0" spcFirstLastPara="0" vertOverflow="overflow" horzOverflow="overflow" vert="horz" wrap="square" lIns="0" tIns="0" rIns="0" bIns="0" numCol="1" spcCol="0" rtlCol="0" fromWordArt="0" anchor="t" anchorCtr="0" forceAA="0" compatLnSpc="1">
+                        <a:prstTxWarp prst="textNoShape">
+                          <a:avLst/>
+                        </a:prstTxWarp>
+                        <a:spAutoFit/>
+                      </wps:bodyPr>
+                    </wps:wsp>
+                  </a:graphicData>
+                </a:graphic>
+              </wp:anchor>
+            </w:drawing>
+          </mc:Choice>
+          <mc:Fallback>
+            <w:pict>
+              <v:shape w14:anchorId="1AA86DDA" id="Text Box 15" o:spid="_x0000_s1029" type="#_x0000_t202" style="position:absolute;left:0;text-align:left;margin-left:99.1pt;margin-top:22.8pt;width:119pt;height:.05pt;z-index:251673600;visibility:visible;mso-wrap-style:square;mso-wrap-distance-left:9pt;mso-wrap-distance-top:0;mso-wrap-distance-right:9pt;mso-wrap-distance-bottom:0;mso-position-horizontal:absolute;mso-position-horizontal-relative:text;mso-position-vertical:absolute;mso-position-vertical-relative:text;v-text-anchor:top" o:gfxdata="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" stroked="f">
+                <v:textbox style="mso-fit-shape-to-text:t" inset="0,0,0,0">
+                  <w:txbxContent>
+                    <w:p>
+                      <w:pPr>
+                        <w:pStyle w:val="Caption"/>
+                        <w:jc w:val="center"/>
+                        <w:rPr>
+                          <w:rFonts w:ascii="Arial" w:eastAsia="Arial" w:hAnsi="Arial"/>
+                          <w:noProof/>
+                          <w:sz w:val="21"/>
+                          <w:szCs w:val="21"/>
+                        </w:rPr>
+                      </w:pPr>
+                      <w:r>
+                        <w:rPr>
+                          <w:rFonts w:ascii="Arial" w:hAnsi="Arial"/>
+                          <w:sz w:val="22"/>
+                          <w:szCs w:val="22"/>
+                        </w:rPr>
+                        <w:t xml:space="preserve">Figure </w:t>
+                      </w:r>
+                      <w:r>
+                        <w:rPr>
+                          <w:rFonts w:ascii="Arial" w:hAnsi="Arial"/>
+                          <w:sz w:val="22"/>
+                          <w:szCs w:val="22"/>
+                        </w:rPr>
+                        <w:fldChar w:fldCharType="begin"/>
+                      </w:r>
+                      <w:r>
+                        <w:rPr>
+                          <w:rFonts w:ascii="Arial" w:hAnsi="Arial"/>
+                          <w:sz w:val="22"/>
+                          <w:szCs w:val="22"/>
+                        </w:rPr>
+                        <w:instrText xml:space="preserve"> SEQ Figure \* ARABIC </w:instrText>
+                      </w:r>
+                      <w:r>
+                        <w:rPr>
+                          <w:rFonts w:ascii="Arial" w:hAnsi="Arial"/>
+                          <w:sz w:val="22"/>
+                          <w:szCs w:val="22"/>
+                        </w:rPr>
+                        <w:fldChar w:fldCharType="separate"/>
+                      </w:r>
+                      <w:r>
+                        <w:rPr>
+                          <w:rFonts w:ascii="Arial" w:hAnsi="Arial"/>
+                          <w:noProof/>
+                          <w:sz w:val="22"/>
+                          <w:szCs w:val="22"/>
+                        </w:rPr>
+                        <w:t>4</w:t>
+                      </w:r>
+                      <w:r>
+                        <w:rPr>
+                          <w:rFonts w:ascii="Arial" w:hAnsi="Arial"/>
+                          <w:sz w:val="22"/>
+                          <w:szCs w:val="22"/>
+                        </w:rPr>
+                        <w:fldChar w:fldCharType="end"/>
+                      </w:r>
+                      <w:r>
+                        <w:rPr>
+                          <w:rFonts w:ascii="Arial" w:hAnsi="Arial"/>
+                          <w:sz w:val="22"/>
+                          <w:szCs w:val="22"/>
+                        </w:rPr>
+                        <w:t xml:space="preserve"> - Log-in</w:t>
+                      </w:r>
+                    </w:p>
+                  </w:txbxContent>
+                </v:textbox>
+                <w10:wrap type="square"/>
+              </v:shape>
+            </w:pict>
+          </mc:Fallback>
+        </mc:AlternateContent>
+      </w:r>
+    </w:p>
+    <w:p>
+      <w:pPr>
+        <w:pStyle w:val="template"/>
+        <w:jc w:val="both"/>
+        <w:rPr>
+          <w:i w:val="0"/>
+          <w:iCs w:val="0"/>
+        </w:rPr>
+      </w:pPr>
+    </w:p>
+    <w:p>
+      <w:pPr>
+        <w:pStyle w:val="template"/>
+        <w:jc w:val="both"/>
+        <w:rPr>
+          <w:i w:val="0"/>
+          <w:iCs w:val="0"/>
+        </w:rPr>
+      </w:pPr>
+    </w:p>
+    <w:p>
+      <w:pPr>
+        <w:pStyle w:val="template"/>
+        <w:jc w:val="both"/>
+        <w:rPr>
+          <w:i w:val="0"/>
+          <w:iCs w:val="0"/>
+        </w:rPr>
+      </w:pPr>
+    </w:p>
+    <w:p>
+      <w:pPr>
+        <w:pStyle w:val="template"/>
+        <w:jc w:val="both"/>
+        <w:rPr>
+          <w:i w:val="0"/>
+          <w:iCs w:val="0"/>
+        </w:rPr>
+      </w:pPr>
+    </w:p>
+    <w:p>
+      <w:pPr>
+        <w:pStyle w:val="template"/>
+        <w:jc w:val="both"/>
+        <w:rPr>
+          <w:i w:val="0"/>
+          <w:iCs w:val="0"/>
+        </w:rPr>
+      </w:pPr>
+      <w:r>
+        <w:rPr>
+          <w:i w:val="0"/>
+          <w:iCs w:val="0"/>
+        </w:rPr>
+        <w:t>When signed in, a</w:t>
+      </w:r>
+      <w:r>
+        <w:rPr>
+          <w:i w:val="0"/>
+          <w:iCs w:val="0"/>
+        </w:rPr>
+        <w:t xml:space="preserve"> user will see the </w:t>
+      </w:r>
+      <w:r>
+        <w:rPr>
+          <w:i w:val="0"/>
+          <w:iCs w:val="0"/>
+        </w:rPr>
+        <w:t>L</w:t>
+      </w:r>
+      <w:r>
+        <w:rPr>
+          <w:i w:val="0"/>
+          <w:iCs w:val="0"/>
+        </w:rPr>
+        <w:t xml:space="preserve">anding </w:t>
+      </w:r>
+      <w:r>
+        <w:rPr>
+          <w:i w:val="0"/>
+          <w:iCs w:val="0"/>
+        </w:rPr>
+        <w:t>p</w:t>
+      </w:r>
+      <w:r>
+        <w:rPr>
+          <w:i w:val="0"/>
+          <w:iCs w:val="0"/>
+        </w:rPr>
+        <w:t>age</w:t>
+      </w:r>
+      <w:r>
+        <w:rPr>
+          <w:i w:val="0"/>
+          <w:iCs w:val="0"/>
+        </w:rPr>
+        <w:t xml:space="preserve"> (Figure 5)</w:t>
+      </w:r>
+      <w:r>
+        <w:rPr>
+          <w:i w:val="0"/>
+          <w:iCs w:val="0"/>
+        </w:rPr>
+        <w:t>, where they can</w:t>
+      </w:r>
+      <w:r>
+        <w:rPr>
+          <w:i w:val="0"/>
+          <w:iCs w:val="0"/>
+        </w:rPr>
+        <w:t xml:space="preserve"> choose to create a new journal entry or view an old one. The “</w:t>
+      </w:r>
+      <w:r>
+        <w:rPr>
+          <w:i w:val="0"/>
+          <w:iCs w:val="0"/>
+        </w:rPr>
+        <w:t>account</w:t>
+      </w:r>
+      <w:r>
+        <w:rPr>
+          <w:i w:val="0"/>
+          <w:iCs w:val="0"/>
+        </w:rPr>
+        <w:t>” icon is the button the user presses to access their account page, and the “</w:t>
+      </w:r>
+      <w:r>
+        <w:rPr>
+          <w:i w:val="0"/>
+          <w:iCs w:val="0"/>
+        </w:rPr>
+        <w:t>help</w:t>
+      </w:r>
+      <w:r>
+        <w:rPr>
+          <w:i w:val="0"/>
+          <w:iCs w:val="0"/>
+        </w:rPr>
+        <w:t>” icon is the button the user presses to access the help menu.</w:t>
+      </w:r>
+    </w:p>
+    <w:p>
+      <w:pPr>
+        <w:pStyle w:val="template"/>
+        <w:jc w:val="both"/>
+        <w:rPr>
+          <w:i w:val="0"/>
+          <w:iCs w:val="0"/>
+        </w:rPr>
+      </w:pPr>
+    </w:p>
+    <w:p>
+      <w:pPr>
+        <w:pStyle w:val="template"/>
+        <w:jc w:val="both"/>
+        <w:rPr>
+          <w:i w:val="0"/>
+          <w:iCs w:val="0"/>
+        </w:rPr>
+      </w:pPr>
+      <w:r>
+        <w:rPr>
+          <w:i w:val="0"/>
+          <w:iCs w:val="0"/>
+        </w:rPr>
+        <w:t xml:space="preserve">Every user’s </w:t>
+      </w:r>
+      <w:r>
+        <w:rPr>
+          <w:i w:val="0"/>
+          <w:iCs w:val="0"/>
+        </w:rPr>
+        <w:t>A</w:t>
+      </w:r>
+      <w:r>
+        <w:rPr>
+          <w:i w:val="0"/>
+          <w:iCs w:val="0"/>
+        </w:rPr>
+        <w:t>ccount page</w:t>
+      </w:r>
+      <w:r>
+        <w:rPr>
+          <w:i w:val="0"/>
+          <w:iCs w:val="0"/>
+        </w:rPr>
+        <w:t xml:space="preserve"> (Figure 6)</w:t>
+      </w:r>
+      <w:r>
+        <w:rPr>
+          <w:i w:val="0"/>
+          <w:iCs w:val="0"/>
+        </w:rPr>
+        <w:t xml:space="preserve"> will display their username</w:t>
+      </w:r>
+      <w:r>
+        <w:rPr>
+          <w:i w:val="0"/>
+          <w:iCs w:val="0"/>
+        </w:rPr>
+        <w:t xml:space="preserve"> </w:t>
+      </w:r>
+      <w:r>
+        <w:rPr>
+          <w:i w:val="0"/>
+          <w:iCs w:val="0"/>
+        </w:rPr>
+        <w:t xml:space="preserve">and they will have the option to change </w:t>
+      </w:r>
+      <w:r>
+        <w:rPr>
+          <w:i w:val="0"/>
+          <w:iCs w:val="0"/>
+        </w:rPr>
+        <w:t>it and their password</w:t>
+      </w:r>
+      <w:r>
+        <w:rPr>
+          <w:i w:val="0"/>
+          <w:iCs w:val="0"/>
+        </w:rPr>
+        <w:t xml:space="preserve"> for their own account.</w:t>
+      </w:r>
+    </w:p>
+    <w:p>
+      <w:pPr>
+        <w:pStyle w:val="template"/>
+        <w:jc w:val="both"/>
+        <w:rPr>
+          <w:i w:val="0"/>
+          <w:iCs w:val="0"/>
+        </w:rPr>
+      </w:pPr>
+      <w:r>
+        <w:rPr>
+          <w:rFonts w:eastAsia="Arial"/>
+          <w:noProof/>
+        </w:rPr>
+        <w:drawing>
+          <wp:anchor distT="0" distB="0" distL="114300" distR="114300" simplePos="0" relativeHeight="251683840" behindDoc="0" locked="0" layoutInCell="1" allowOverlap="1" wp14:anchorId="4709B8DA" wp14:editId="711A079E">
+            <wp:simplePos x="0" y="0"/>
+            <wp:positionH relativeFrom="column">
+              <wp:posOffset>3196590</wp:posOffset>
+            </wp:positionH>
+            <wp:positionV relativeFrom="paragraph">
+              <wp:posOffset>72390</wp:posOffset>
+            </wp:positionV>
+            <wp:extent cx="1484630" cy="2227580"/>
+            <wp:effectExtent l="0" t="0" r="1270" b="0"/>
+            <wp:wrapSquare wrapText="bothSides"/>
+            <wp:docPr id="22" name="Picture 22"/>
+            <wp:cNvGraphicFramePr>
+              <a:graphicFrameLocks xmlns:a="http://schemas.openxmlformats.org/drawingml/2006/main" noChangeAspect="1"/>
+            </wp:cNvGraphicFramePr>
+            <a:graphic xmlns:a="http://schemas.openxmlformats.org/drawingml/2006/main">
+              <a:graphicData uri="http://schemas.openxmlformats.org/drawingml/2006/picture">
+                <pic:pic xmlns:pic="http://schemas.openxmlformats.org/drawingml/2006/picture">
+                  <pic:nvPicPr>
+                    <pic:cNvPr id="22" name="Picture 22"/>
+                    <pic:cNvPicPr>
+                      <a:picLocks noChangeAspect="1" noChangeArrowheads="1"/>
+                    </pic:cNvPicPr>
+                  </pic:nvPicPr>
+                  <pic:blipFill>
+                    <a:blip r:embed="rId16" cstate="print">
+                      <a:extLst>
+                        <a:ext uri="{28A0092B-C50C-407E-A947-70E740481C1C}">
+                          <a14:useLocalDpi xmlns:a14="http://schemas.microsoft.com/office/drawing/2010/main" val="0"/>
+                        </a:ext>
+                      </a:extLst>
+                    </a:blip>
+                    <a:stretch>
+                      <a:fillRect/>
+                    </a:stretch>
+                  </pic:blipFill>
+                  <pic:spPr bwMode="auto">
+                    <a:xfrm>
+                      <a:off x="0" y="0"/>
+                      <a:ext cx="1484630" cy="2227580"/>
+                    </a:xfrm>
+                    <a:prstGeom prst="rect">
+                      <a:avLst/>
+                    </a:prstGeom>
+                    <a:noFill/>
+                    <a:ln>
+                      <a:noFill/>
+                    </a:ln>
+                  </pic:spPr>
+                </pic:pic>
+              </a:graphicData>
+            </a:graphic>
+            <wp14:sizeRelH relativeFrom="margin">
+              <wp14:pctWidth>0</wp14:pctWidth>
+            </wp14:sizeRelH>
+            <wp14:sizeRelV relativeFrom="margin">
+              <wp14:pctHeight>0</wp14:pctHeight>
+            </wp14:sizeRelV>
+          </wp:anchor>
+        </w:drawing>
+      </w:r>
+      <w:r>
+        <w:rPr>
+          <w:rFonts w:eastAsia="Arial"/>
+          <w:noProof/>
+        </w:rPr>
+        <w:drawing>
+          <wp:anchor distT="0" distB="0" distL="114300" distR="114300" simplePos="0" relativeHeight="251677696" behindDoc="0" locked="0" layoutInCell="1" allowOverlap="1" wp14:anchorId="4135411C" wp14:editId="390AC1E4">
+            <wp:simplePos x="0" y="0"/>
+            <wp:positionH relativeFrom="column">
+              <wp:posOffset>1276985</wp:posOffset>
+            </wp:positionH>
+            <wp:positionV relativeFrom="paragraph">
+              <wp:posOffset>72390</wp:posOffset>
+            </wp:positionV>
+            <wp:extent cx="1498600" cy="2247900"/>
+            <wp:effectExtent l="0" t="0" r="0" b="0"/>
+            <wp:wrapSquare wrapText="bothSides"/>
+            <wp:docPr id="17" name="Picture 17"/>
+            <wp:cNvGraphicFramePr>
+              <a:graphicFrameLocks xmlns:a="http://schemas.openxmlformats.org/drawingml/2006/main" noChangeAspect="1"/>
+            </wp:cNvGraphicFramePr>
+            <a:graphic xmlns:a="http://schemas.openxmlformats.org/drawingml/2006/main">
+              <a:graphicData uri="http://schemas.openxmlformats.org/drawingml/2006/picture">
+                <pic:pic xmlns:pic="http://schemas.openxmlformats.org/drawingml/2006/picture">
+                  <pic:nvPicPr>
+                    <pic:cNvPr id="17" name="Picture 17"/>
+                    <pic:cNvPicPr>
+                      <a:picLocks noChangeAspect="1" noChangeArrowheads="1"/>
+                    </pic:cNvPicPr>
+                  </pic:nvPicPr>
+                  <pic:blipFill>
+                    <a:blip r:embed="rId17" cstate="print">
+                      <a:extLst>
+                        <a:ext uri="{28A0092B-C50C-407E-A947-70E740481C1C}">
+                          <a14:useLocalDpi xmlns:a14="http://schemas.microsoft.com/office/drawing/2010/main" val="0"/>
+                        </a:ext>
+                      </a:extLst>
+                    </a:blip>
+                    <a:stretch>
+                      <a:fillRect/>
+                    </a:stretch>
+                  </pic:blipFill>
+                  <pic:spPr bwMode="auto">
+                    <a:xfrm>
+                      <a:off x="0" y="0"/>
+                      <a:ext cx="1498600" cy="2247900"/>
+                    </a:xfrm>
+                    <a:prstGeom prst="rect">
+                      <a:avLst/>
+                    </a:prstGeom>
+                    <a:noFill/>
+                    <a:ln>
+                      <a:noFill/>
+                    </a:ln>
+                  </pic:spPr>
+                </pic:pic>
+              </a:graphicData>
+            </a:graphic>
+            <wp14:sizeRelH relativeFrom="margin">
+              <wp14:pctWidth>0</wp14:pctWidth>
+            </wp14:sizeRelH>
+            <wp14:sizeRelV relativeFrom="margin">
+              <wp14:pctHeight>0</wp14:pctHeight>
+            </wp14:sizeRelV>
+          </wp:anchor>
+        </w:drawing>
+      </w:r>
+    </w:p>
+    <w:p>
+      <w:pPr>
+        <w:pStyle w:val="template"/>
+        <w:jc w:val="both"/>
+        <w:rPr>
+          <w:i w:val="0"/>
+          <w:iCs w:val="0"/>
+        </w:rPr>
+      </w:pPr>
+    </w:p>
+    <w:p>
+      <w:pPr>
+        <w:pStyle w:val="template"/>
+        <w:jc w:val="both"/>
+        <w:rPr>
+          <w:i w:val="0"/>
+          <w:iCs w:val="0"/>
+        </w:rPr>
+      </w:pPr>
+    </w:p>
+    <w:p>
+      <w:pPr>
+        <w:pStyle w:val="template"/>
+        <w:jc w:val="both"/>
+        <w:rPr>
+          <w:i w:val="0"/>
+          <w:iCs w:val="0"/>
+        </w:rPr>
+      </w:pPr>
+    </w:p>
+    <w:p>
+      <w:pPr>
+        <w:pStyle w:val="template"/>
+        <w:jc w:val="both"/>
+        <w:rPr>
+          <w:i w:val="0"/>
+          <w:iCs w:val="0"/>
+        </w:rPr>
+      </w:pPr>
+    </w:p>
+    <w:p>
+      <w:pPr>
+        <w:pStyle w:val="template"/>
+        <w:jc w:val="both"/>
+        <w:rPr>
+          <w:i w:val="0"/>
+          <w:iCs w:val="0"/>
+        </w:rPr>
+      </w:pPr>
+    </w:p>
+    <w:p>
+      <w:pPr>
+        <w:pStyle w:val="template"/>
+        <w:jc w:val="both"/>
+        <w:rPr>
+          <w:i w:val="0"/>
+          <w:iCs w:val="0"/>
+        </w:rPr>
+      </w:pPr>
+    </w:p>
+    <w:p>
+      <w:pPr>
+        <w:pStyle w:val="template"/>
+        <w:jc w:val="both"/>
+        <w:rPr>
+          <w:i w:val="0"/>
+          <w:iCs w:val="0"/>
+        </w:rPr>
+      </w:pPr>
+    </w:p>
+    <w:p>
+      <w:pPr>
+        <w:pStyle w:val="template"/>
+        <w:jc w:val="both"/>
+        <w:rPr>
+          <w:i w:val="0"/>
+          <w:iCs w:val="0"/>
+        </w:rPr>
+      </w:pPr>
+    </w:p>
+    <w:p>
+      <w:pPr>
+        <w:pStyle w:val="template"/>
+        <w:jc w:val="both"/>
+        <w:rPr>
+          <w:i w:val="0"/>
+          <w:iCs w:val="0"/>
+        </w:rPr>
+      </w:pPr>
+    </w:p>
+    <w:p>
+      <w:pPr>
+        <w:pStyle w:val="template"/>
+        <w:jc w:val="both"/>
+        <w:rPr>
+          <w:i w:val="0"/>
+          <w:iCs w:val="0"/>
+        </w:rPr>
+      </w:pPr>
+    </w:p>
+    <w:p>
+      <w:pPr>
+        <w:pStyle w:val="template"/>
+        <w:jc w:val="both"/>
+        <w:rPr>
+          <w:i w:val="0"/>
+          <w:iCs w:val="0"/>
+        </w:rPr>
+      </w:pPr>
+    </w:p>
+    <w:p>
+      <w:pPr>
+        <w:pStyle w:val="template"/>
+        <w:jc w:val="both"/>
+        <w:rPr>
+          <w:i w:val="0"/>
+          <w:iCs w:val="0"/>
+        </w:rPr>
+      </w:pPr>
+    </w:p>
+    <w:p>
+      <w:pPr>
+        <w:pStyle w:val="template"/>
+        <w:jc w:val="both"/>
+        <w:rPr>
+          <w:i w:val="0"/>
+          <w:iCs w:val="0"/>
+        </w:rPr>
+      </w:pPr>
+    </w:p>
+    <w:p>
+      <w:pPr>
+        <w:pStyle w:val="template"/>
+        <w:jc w:val="both"/>
+        <w:rPr>
+          <w:i w:val="0"/>
+          <w:iCs w:val="0"/>
+        </w:rPr>
+      </w:pPr>
+      <w:r>
+        <w:rPr>
+          <w:noProof/>
+        </w:rPr>
+        <mc:AlternateContent>
+          <mc:Choice Requires="wps">
+            <w:drawing>
+              <wp:anchor distT="0" distB="0" distL="114300" distR="114300" simplePos="0" relativeHeight="251685888" behindDoc="0" locked="0" layoutInCell="1" allowOverlap="1" wp14:anchorId="284D39A8" wp14:editId="7C05A05D">
+                <wp:simplePos x="0" y="0"/>
+                <wp:positionH relativeFrom="column">
+                  <wp:posOffset>3234055</wp:posOffset>
+                </wp:positionH>
+                <wp:positionV relativeFrom="paragraph">
+                  <wp:posOffset>78979</wp:posOffset>
+                </wp:positionV>
+                <wp:extent cx="1363345" cy="635"/>
+                <wp:effectExtent l="0" t="0" r="0" b="12065"/>
+                <wp:wrapSquare wrapText="bothSides"/>
+                <wp:docPr id="23" name="Text Box 23"/>
+                <wp:cNvGraphicFramePr/>
+                <a:graphic xmlns:a="http://schemas.openxmlformats.org/drawingml/2006/main">
+                  <a:graphicData uri="http://schemas.microsoft.com/office/word/2010/wordprocessingShape">
+                    <wps:wsp>
+                      <wps:cNvSpPr txBox="1"/>
+                      <wps:spPr>
+                        <a:xfrm>
+                          <a:off x="0" y="0"/>
+                          <a:ext cx="1363345" cy="635"/>
+                        </a:xfrm>
+                        <a:prstGeom prst="rect">
+                          <a:avLst/>
+                        </a:prstGeom>
+                        <a:solidFill>
+                          <a:prstClr val="white"/>
+                        </a:solidFill>
+                        <a:ln>
+                          <a:noFill/>
+                        </a:ln>
+                      </wps:spPr>
+                      <wps:txbx>
+                        <w:txbxContent>
+                          <w:p>
+                            <w:pPr>
+                              <w:pStyle w:val="Caption"/>
+                              <w:jc w:val="center"/>
+                              <w:rPr>
+                                <w:rFonts w:ascii="Arial" w:eastAsia="Arial" w:hAnsi="Arial"/>
+                                <w:noProof/>
+                                <w:sz w:val="21"/>
+                                <w:szCs w:val="21"/>
+                              </w:rPr>
+                            </w:pPr>
+                            <w:r>
+                              <w:rPr>
+                                <w:rFonts w:ascii="Arial" w:hAnsi="Arial"/>
+                                <w:sz w:val="22"/>
+                                <w:szCs w:val="22"/>
+                              </w:rPr>
+                              <w:t xml:space="preserve">Figure </w:t>
+                            </w:r>
+                            <w:r>
+                              <w:rPr>
+                                <w:rFonts w:ascii="Arial" w:hAnsi="Arial"/>
+                                <w:sz w:val="22"/>
+                                <w:szCs w:val="22"/>
+                              </w:rPr>
+                              <w:fldChar w:fldCharType="begin"/>
+                            </w:r>
+                            <w:r>
+                              <w:rPr>
+                                <w:rFonts w:ascii="Arial" w:hAnsi="Arial"/>
+                                <w:sz w:val="22"/>
+                                <w:szCs w:val="22"/>
+                              </w:rPr>
+                              <w:instrText xml:space="preserve"> SEQ Figure \* ARABIC </w:instrText>
+                            </w:r>
+                            <w:r>
+                              <w:rPr>
+                                <w:rFonts w:ascii="Arial" w:hAnsi="Arial"/>
+                                <w:sz w:val="22"/>
+                                <w:szCs w:val="22"/>
+                              </w:rPr>
+                              <w:fldChar w:fldCharType="separate"/>
+                            </w:r>
+                            <w:r>
+                              <w:rPr>
+                                <w:rFonts w:ascii="Arial" w:hAnsi="Arial"/>
+                                <w:noProof/>
+                                <w:sz w:val="22"/>
+                                <w:szCs w:val="22"/>
+                              </w:rPr>
+                              <w:t>5</w:t>
+                            </w:r>
+                            <w:r>
+                              <w:rPr>
+                                <w:rFonts w:ascii="Arial" w:hAnsi="Arial"/>
+                                <w:sz w:val="22"/>
+                                <w:szCs w:val="22"/>
+                              </w:rPr>
+                              <w:fldChar w:fldCharType="end"/>
+                            </w:r>
+                            <w:r>
+                              <w:rPr>
+                                <w:rFonts w:ascii="Arial" w:hAnsi="Arial"/>
+                                <w:sz w:val="22"/>
+                                <w:szCs w:val="22"/>
+                              </w:rPr>
+                              <w:t xml:space="preserve"> - Account</w:t>
+                            </w:r>
+                          </w:p>
+                        </w:txbxContent>
+                      </wps:txbx>
+                      <wps:bodyPr rot="0" spcFirstLastPara="0" vertOverflow="overflow" horzOverflow="overflow" vert="horz" wrap="square" lIns="0" tIns="0" rIns="0" bIns="0" numCol="1" spcCol="0" rtlCol="0" fromWordArt="0" anchor="t" anchorCtr="0" forceAA="0" compatLnSpc="1">
+                        <a:prstTxWarp prst="textNoShape">
+                          <a:avLst/>
+                        </a:prstTxWarp>
+                        <a:spAutoFit/>
+                      </wps:bodyPr>
+                    </wps:wsp>
+                  </a:graphicData>
+                </a:graphic>
+              </wp:anchor>
+            </w:drawing>
+          </mc:Choice>
+          <mc:Fallback>
+            <w:pict>
+              <v:shape w14:anchorId="284D39A8" id="Text Box 23" o:spid="_x0000_s1030" type="#_x0000_t202" style="position:absolute;left:0;text-align:left;margin-left:254.65pt;margin-top:6.2pt;width:107.35pt;height:.05pt;z-index:251685888;visibility:visible;mso-wrap-style:square;mso-wrap-distance-left:9pt;mso-wrap-distance-top:0;mso-wrap-distance-right:9pt;mso-wrap-distance-bottom:0;mso-position-horizontal:absolute;mso-position-horizontal-relative:text;mso-position-vertical:absolute;mso-position-vertical-relative:text;v-text-anchor:top" o:gfxdata="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" stroked="f">
+                <v:textbox style="mso-fit-shape-to-text:t" inset="0,0,0,0">
+                  <w:txbxContent>
+                    <w:p>
+                      <w:pPr>
+                        <w:pStyle w:val="Caption"/>
+                        <w:jc w:val="center"/>
+                        <w:rPr>
+                          <w:rFonts w:ascii="Arial" w:eastAsia="Arial" w:hAnsi="Arial"/>
+                          <w:noProof/>
+                          <w:sz w:val="21"/>
+                          <w:szCs w:val="21"/>
+                        </w:rPr>
+                      </w:pPr>
+                      <w:r>
+                        <w:rPr>
+                          <w:rFonts w:ascii="Arial" w:hAnsi="Arial"/>
+                          <w:sz w:val="22"/>
+                          <w:szCs w:val="22"/>
+                        </w:rPr>
+                        <w:t xml:space="preserve">Figure </w:t>
+                      </w:r>
+                      <w:r>
+                        <w:rPr>
+                          <w:rFonts w:ascii="Arial" w:hAnsi="Arial"/>
+                          <w:sz w:val="22"/>
+                          <w:szCs w:val="22"/>
+                        </w:rPr>
+                        <w:fldChar w:fldCharType="begin"/>
+                      </w:r>
+                      <w:r>
+                        <w:rPr>
+                          <w:rFonts w:ascii="Arial" w:hAnsi="Arial"/>
+                          <w:sz w:val="22"/>
+                          <w:szCs w:val="22"/>
+                        </w:rPr>
+                        <w:instrText xml:space="preserve"> SEQ Figure \* ARABIC </w:instrText>
+                      </w:r>
+                      <w:r>
+                        <w:rPr>
+                          <w:rFonts w:ascii="Arial" w:hAnsi="Arial"/>
+                          <w:sz w:val="22"/>
+                          <w:szCs w:val="22"/>
+                        </w:rPr>
+                        <w:fldChar w:fldCharType="separate"/>
+                      </w:r>
+                      <w:r>
+                        <w:rPr>
+                          <w:rFonts w:ascii="Arial" w:hAnsi="Arial"/>
+                          <w:noProof/>
+                          <w:sz w:val="22"/>
+                          <w:szCs w:val="22"/>
+                        </w:rPr>
+                        <w:t>5</w:t>
+                      </w:r>
+                      <w:r>
+                        <w:rPr>
+                          <w:rFonts w:ascii="Arial" w:hAnsi="Arial"/>
+                          <w:sz w:val="22"/>
+                          <w:szCs w:val="22"/>
+                        </w:rPr>
+                        <w:fldChar w:fldCharType="end"/>
+                      </w:r>
+                      <w:r>
+                        <w:rPr>
+                          <w:rFonts w:ascii="Arial" w:hAnsi="Arial"/>
+                          <w:sz w:val="22"/>
+                          <w:szCs w:val="22"/>
+                        </w:rPr>
+                        <w:t xml:space="preserve"> - Account</w:t>
+                      </w:r>
+                    </w:p>
+                  </w:txbxContent>
+                </v:textbox>
+                <w10:wrap type="square"/>
+              </v:shape>
+            </w:pict>
+          </mc:Fallback>
+        </mc:AlternateContent>
+      </w:r>
+      <w:r>
+        <w:rPr>
+          <w:noProof/>
+        </w:rPr>
+        <mc:AlternateContent>
+          <mc:Choice Requires="wps">
+            <w:drawing>
+              <wp:anchor distT="0" distB="0" distL="114300" distR="114300" simplePos="0" relativeHeight="251681792" behindDoc="0" locked="0" layoutInCell="1" allowOverlap="1" wp14:anchorId="060BF432" wp14:editId="2E287A64">
+                <wp:simplePos x="0" y="0"/>
+                <wp:positionH relativeFrom="column">
+                  <wp:posOffset>1412875</wp:posOffset>
+                </wp:positionH>
+                <wp:positionV relativeFrom="paragraph">
+                  <wp:posOffset>76438</wp:posOffset>
+                </wp:positionV>
+                <wp:extent cx="1363345" cy="635"/>
+                <wp:effectExtent l="0" t="0" r="0" b="12065"/>
+                <wp:wrapSquare wrapText="bothSides"/>
+                <wp:docPr id="19" name="Text Box 19"/>
+                <wp:cNvGraphicFramePr/>
+                <a:graphic xmlns:a="http://schemas.openxmlformats.org/drawingml/2006/main">
+                  <a:graphicData uri="http://schemas.microsoft.com/office/word/2010/wordprocessingShape">
+                    <wps:wsp>
+                      <wps:cNvSpPr txBox="1"/>
+                      <wps:spPr>
+                        <a:xfrm>
+                          <a:off x="0" y="0"/>
+                          <a:ext cx="1363345" cy="635"/>
+                        </a:xfrm>
+                        <a:prstGeom prst="rect">
+                          <a:avLst/>
+                        </a:prstGeom>
+                        <a:solidFill>
+                          <a:prstClr val="white"/>
+                        </a:solidFill>
+                        <a:ln>
+                          <a:noFill/>
+                        </a:ln>
+                      </wps:spPr>
+                      <wps:txbx>
+                        <w:txbxContent>
+                          <w:p>
+                            <w:pPr>
+                              <w:pStyle w:val="Caption"/>
+                              <w:jc w:val="center"/>
+                              <w:rPr>
+                                <w:rFonts w:ascii="Arial" w:eastAsia="Arial" w:hAnsi="Arial"/>
+                                <w:noProof/>
+                                <w:sz w:val="21"/>
+                                <w:szCs w:val="21"/>
+                              </w:rPr>
+                            </w:pPr>
+                            <w:r>
+                              <w:rPr>
+                                <w:rFonts w:ascii="Arial" w:hAnsi="Arial"/>
+                                <w:sz w:val="22"/>
+                                <w:szCs w:val="22"/>
+                              </w:rPr>
+                              <w:t xml:space="preserve">Figure </w:t>
+                            </w:r>
+                            <w:r>
+                              <w:rPr>
+                                <w:rFonts w:ascii="Arial" w:hAnsi="Arial"/>
+                                <w:sz w:val="22"/>
+                                <w:szCs w:val="22"/>
+                              </w:rPr>
+                              <w:fldChar w:fldCharType="begin"/>
+                            </w:r>
+                            <w:r>
+                              <w:rPr>
+                                <w:rFonts w:ascii="Arial" w:hAnsi="Arial"/>
+                                <w:sz w:val="22"/>
+                                <w:szCs w:val="22"/>
+                              </w:rPr>
+                              <w:instrText xml:space="preserve"> SEQ Figure \* ARABIC </w:instrText>
+                            </w:r>
+                            <w:r>
+                              <w:rPr>
+                                <w:rFonts w:ascii="Arial" w:hAnsi="Arial"/>
+                                <w:sz w:val="22"/>
+                                <w:szCs w:val="22"/>
+                              </w:rPr>
+                              <w:fldChar w:fldCharType="separate"/>
+                            </w:r>
+                            <w:r>
+                              <w:rPr>
+                                <w:rFonts w:ascii="Arial" w:hAnsi="Arial"/>
+                                <w:noProof/>
+                                <w:sz w:val="22"/>
+                                <w:szCs w:val="22"/>
+                              </w:rPr>
+                              <w:t>6</w:t>
+                            </w:r>
+                            <w:r>
+                              <w:rPr>
+                                <w:rFonts w:ascii="Arial" w:hAnsi="Arial"/>
+                                <w:sz w:val="22"/>
+                                <w:szCs w:val="22"/>
+                              </w:rPr>
+                              <w:fldChar w:fldCharType="end"/>
+                            </w:r>
+                            <w:r>
+                              <w:rPr>
+                                <w:rFonts w:ascii="Arial" w:hAnsi="Arial"/>
+                                <w:sz w:val="22"/>
+                                <w:szCs w:val="22"/>
+                              </w:rPr>
+                              <w:t xml:space="preserve"> </w:t>
+                            </w:r>
+                            <w:r>
+                              <w:rPr>
+                                <w:rFonts w:ascii="Arial" w:hAnsi="Arial"/>
+                                <w:sz w:val="22"/>
+                                <w:szCs w:val="22"/>
+                              </w:rPr>
+                              <w:t>-</w:t>
+                            </w:r>
+                            <w:r>
+                              <w:rPr>
+                                <w:rFonts w:ascii="Arial" w:hAnsi="Arial"/>
+                                <w:sz w:val="22"/>
+                                <w:szCs w:val="22"/>
+                              </w:rPr>
+                              <w:t xml:space="preserve"> Landing</w:t>
+                            </w:r>
+                          </w:p>
+                        </w:txbxContent>
+                      </wps:txbx>
+                      <wps:bodyPr rot="0" spcFirstLastPara="0" vertOverflow="overflow" horzOverflow="overflow" vert="horz" wrap="square" lIns="0" tIns="0" rIns="0" bIns="0" numCol="1" spcCol="0" rtlCol="0" fromWordArt="0" anchor="t" anchorCtr="0" forceAA="0" compatLnSpc="1">
+                        <a:prstTxWarp prst="textNoShape">
+                          <a:avLst/>
+                        </a:prstTxWarp>
+                        <a:spAutoFit/>
+                      </wps:bodyPr>
+                    </wps:wsp>
+                  </a:graphicData>
+                </a:graphic>
+              </wp:anchor>
+            </w:drawing>
+          </mc:Choice>
+          <mc:Fallback>
+            <w:pict>
+              <v:shape w14:anchorId="060BF432" id="Text Box 19" o:spid="_x0000_s1031" type="#_x0000_t202" style="position:absolute;left:0;text-align:left;margin-left:111.25pt;margin-top:6pt;width:107.35pt;height:.05pt;z-index:251681792;visibility:visible;mso-wrap-style:square;mso-wrap-distance-left:9pt;mso-wrap-distance-top:0;mso-wrap-distance-right:9pt;mso-wrap-distance-bottom:0;mso-position-horizontal:absolute;mso-position-horizontal-relative:text;mso-position-vertical:absolute;mso-position-vertical-relative:text;v-text-anchor:top" o:gfxdata="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" stroked="f">
+                <v:textbox style="mso-fit-shape-to-text:t" inset="0,0,0,0">
+                  <w:txbxContent>
+                    <w:p>
+                      <w:pPr>
+                        <w:pStyle w:val="Caption"/>
+                        <w:jc w:val="center"/>
+                        <w:rPr>
+                          <w:rFonts w:ascii="Arial" w:eastAsia="Arial" w:hAnsi="Arial"/>
+                          <w:noProof/>
+                          <w:sz w:val="21"/>
+                          <w:szCs w:val="21"/>
+                        </w:rPr>
+                      </w:pPr>
+                      <w:r>
+                        <w:rPr>
+                          <w:rFonts w:ascii="Arial" w:hAnsi="Arial"/>
+                          <w:sz w:val="22"/>
+                          <w:szCs w:val="22"/>
+                        </w:rPr>
+                        <w:t xml:space="preserve">Figure </w:t>
+                      </w:r>
+                      <w:r>
+                        <w:rPr>
+                          <w:rFonts w:ascii="Arial" w:hAnsi="Arial"/>
+                          <w:sz w:val="22"/>
+                          <w:szCs w:val="22"/>
+                        </w:rPr>
+                        <w:fldChar w:fldCharType="begin"/>
+                      </w:r>
+                      <w:r>
+                        <w:rPr>
+                          <w:rFonts w:ascii="Arial" w:hAnsi="Arial"/>
+                          <w:sz w:val="22"/>
+                          <w:szCs w:val="22"/>
+                        </w:rPr>
+                        <w:instrText xml:space="preserve"> SEQ Figure \* ARABIC </w:instrText>
+                      </w:r>
+                      <w:r>
+                        <w:rPr>
+                          <w:rFonts w:ascii="Arial" w:hAnsi="Arial"/>
+                          <w:sz w:val="22"/>
+                          <w:szCs w:val="22"/>
+                        </w:rPr>
+                        <w:fldChar w:fldCharType="separate"/>
+                      </w:r>
+                      <w:r>
+                        <w:rPr>
+                          <w:rFonts w:ascii="Arial" w:hAnsi="Arial"/>
+                          <w:noProof/>
+                          <w:sz w:val="22"/>
+                          <w:szCs w:val="22"/>
+                        </w:rPr>
+                        <w:t>6</w:t>
+                      </w:r>
+                      <w:r>
+                        <w:rPr>
+                          <w:rFonts w:ascii="Arial" w:hAnsi="Arial"/>
+                          <w:sz w:val="22"/>
+                          <w:szCs w:val="22"/>
+                        </w:rPr>
+                        <w:fldChar w:fldCharType="end"/>
+                      </w:r>
+                      <w:r>
+                        <w:rPr>
+                          <w:rFonts w:ascii="Arial" w:hAnsi="Arial"/>
+                          <w:sz w:val="22"/>
+                          <w:szCs w:val="22"/>
+                        </w:rPr>
+                        <w:t xml:space="preserve"> </w:t>
+                      </w:r>
+                      <w:r>
+                        <w:rPr>
+                          <w:rFonts w:ascii="Arial" w:hAnsi="Arial"/>
+                          <w:sz w:val="22"/>
+                          <w:szCs w:val="22"/>
+                        </w:rPr>
+                        <w:t>-</w:t>
+                      </w:r>
+                      <w:r>
+                        <w:rPr>
+                          <w:rFonts w:ascii="Arial" w:hAnsi="Arial"/>
+                          <w:sz w:val="22"/>
+                          <w:szCs w:val="22"/>
+                        </w:rPr>
+                        <w:t xml:space="preserve"> Landing</w:t>
+                      </w:r>
+                    </w:p>
+                  </w:txbxContent>
+                </v:textbox>
+                <w10:wrap type="square"/>
+              </v:shape>
+            </w:pict>
+          </mc:Fallback>
+        </mc:AlternateContent>
+      </w:r>
+    </w:p>
+    <w:p>
+      <w:pPr>
+        <w:pStyle w:val="template"/>
+        <w:jc w:val="both"/>
+        <w:rPr>
+          <w:i w:val="0"/>
+          <w:iCs w:val="0"/>
+        </w:rPr>
+      </w:pPr>
+    </w:p>
+    <w:p>
+      <w:pPr>
+        <w:pStyle w:val="template"/>
+        <w:jc w:val="both"/>
+        <w:rPr>
+          <w:i w:val="0"/>
+          <w:iCs w:val="0"/>
+        </w:rPr>
+      </w:pPr>
+    </w:p>
+    <w:p>
+      <w:pPr>
+        <w:pStyle w:val="template"/>
+        <w:jc w:val="both"/>
+        <w:rPr>
+          <w:i w:val="0"/>
+          <w:iCs w:val="0"/>
+        </w:rPr>
+      </w:pPr>
+      <w:r>
+        <w:rPr>
+          <w:i w:val="0"/>
+          <w:iCs w:val="0"/>
+        </w:rPr>
+        <w:t>The</w:t>
+      </w:r>
+      <w:r>
+        <w:rPr>
+          <w:i w:val="0"/>
+          <w:iCs w:val="0"/>
+        </w:rPr>
+        <w:t xml:space="preserve"> New Entry</w:t>
+      </w:r>
+      <w:r>
+        <w:rPr>
+          <w:i w:val="0"/>
+          <w:iCs w:val="0"/>
+        </w:rPr>
+        <w:t xml:space="preserve"> page</w:t>
+      </w:r>
+      <w:r>
+        <w:rPr>
+          <w:i w:val="0"/>
+          <w:iCs w:val="0"/>
+        </w:rPr>
+        <w:t xml:space="preserve"> (Figure 7)</w:t>
+      </w:r>
+      <w:r>
+        <w:rPr>
+          <w:i w:val="0"/>
+          <w:iCs w:val="0"/>
+        </w:rPr>
+        <w:t xml:space="preserve"> </w:t>
+      </w:r>
+      <w:r>
+        <w:rPr>
+          <w:i w:val="0"/>
+          <w:iCs w:val="0"/>
+        </w:rPr>
+        <w:t xml:space="preserve">is the space </w:t>
+      </w:r>
+      <w:r>
+        <w:rPr>
+          <w:i w:val="0"/>
+          <w:iCs w:val="0"/>
+        </w:rPr>
+        <w:t>for creating a new journal entry</w:t>
+      </w:r>
+      <w:r>
+        <w:rPr>
+          <w:i w:val="0"/>
+          <w:iCs w:val="0"/>
+        </w:rPr>
+        <w:t>. It</w:t>
+      </w:r>
+      <w:r>
+        <w:rPr>
+          <w:i w:val="0"/>
+          <w:iCs w:val="0"/>
+        </w:rPr>
+        <w:t xml:space="preserve"> includes </w:t>
+      </w:r>
+      <w:r>
+        <w:rPr>
+          <w:i w:val="0"/>
+          <w:iCs w:val="0"/>
+        </w:rPr>
+        <w:t xml:space="preserve">date, </w:t>
+      </w:r>
+      <w:r>
+        <w:rPr>
+          <w:i w:val="0"/>
+          <w:iCs w:val="0"/>
+        </w:rPr>
+        <w:t xml:space="preserve">title, body text, and mood-tracker sections. This allows the user to name their journal entry and begin typing the content of the entry. The date will be generated by the web app; it will not be edit-able. </w:t>
+      </w:r>
+    </w:p>
+    <w:p>
+      <w:pPr>
+        <w:pStyle w:val="template"/>
+        <w:jc w:val="both"/>
+        <w:rPr>
+          <w:i w:val="0"/>
+          <w:iCs w:val="0"/>
+        </w:rPr>
+      </w:pPr>
+      <w:r>
+        <w:rPr>
+          <w:i w:val="0"/>
+          <w:iCs w:val="0"/>
+        </w:rPr>
+        <w:lastRenderedPageBreak/>
+        <w:t>The mood-tracker will be a gallery of emoticons portraying different moods. The user can select one for each journal entry.</w:t>
+      </w:r>
+      <w:r>
+        <w:rPr>
+          <w:i w:val="0"/>
+          <w:iCs w:val="0"/>
+        </w:rPr>
+        <w:t xml:space="preserve"> There will be a “Save” button for the user to save their work.</w:t>
+      </w:r>
+    </w:p>
+    <w:p>
+      <w:pPr>
+        <w:pStyle w:val="template"/>
+        <w:jc w:val="both"/>
+        <w:rPr>
+          <w:i w:val="0"/>
+          <w:iCs w:val="0"/>
+        </w:rPr>
+      </w:pPr>
+    </w:p>
+    <w:p>
+      <w:pPr>
+        <w:pStyle w:val="template"/>
+        <w:jc w:val="both"/>
+        <w:rPr>
+          <w:i w:val="0"/>
+          <w:iCs w:val="0"/>
+        </w:rPr>
+      </w:pPr>
       <w:r>
         <w:rPr>
           <w:i w:val="0"/>
@@ -4190,7 +6535,21 @@
           <w:i w:val="0"/>
           <w:iCs w:val="0"/>
         </w:rPr>
-        <w:t xml:space="preserve">page will display each </w:t>
+        <w:t>page</w:t>
+      </w:r>
+      <w:r>
+        <w:rPr>
+          <w:i w:val="0"/>
+          <w:iCs w:val="0"/>
+        </w:rPr>
+        <w:t xml:space="preserve"> (Figure 8)</w:t>
+      </w:r>
+      <w:r>
+        <w:rPr>
+          <w:i w:val="0"/>
+          <w:iCs w:val="0"/>
+        </w:rPr>
+        <w:t xml:space="preserve"> will display each </w:t>
       </w:r>
       <w:r>
         <w:rPr>
@@ -4204,8 +6563,831 @@
           <w:i w:val="0"/>
           <w:iCs w:val="0"/>
         </w:rPr>
-        <w:t>entry as an icon. The icon will include the title given by the user, a picture of their mood if they selected one, and the date created. Upon pressing a journal entry, the user will be taken to the view-only journal entry page.</w:t>
-      </w:r>
+        <w:t xml:space="preserve">entry </w:t>
+      </w:r>
+      <w:r>
+        <w:rPr>
+          <w:i w:val="0"/>
+          <w:iCs w:val="0"/>
+        </w:rPr>
+        <w:t>in list-view</w:t>
+      </w:r>
+      <w:r>
+        <w:rPr>
+          <w:i w:val="0"/>
+          <w:iCs w:val="0"/>
+        </w:rPr>
+        <w:t xml:space="preserve">. </w:t>
+      </w:r>
+      <w:r>
+        <w:rPr>
+          <w:i w:val="0"/>
+          <w:iCs w:val="0"/>
+        </w:rPr>
+        <w:t>Each entry</w:t>
+      </w:r>
+      <w:r>
+        <w:rPr>
+          <w:i w:val="0"/>
+          <w:iCs w:val="0"/>
+        </w:rPr>
+        <w:t xml:space="preserve"> will include the </w:t>
+      </w:r>
+      <w:r>
+        <w:rPr>
+          <w:i w:val="0"/>
+          <w:iCs w:val="0"/>
+        </w:rPr>
+        <w:t xml:space="preserve">first 30 character of the </w:t>
+      </w:r>
+      <w:r>
+        <w:rPr>
+          <w:i w:val="0"/>
+          <w:iCs w:val="0"/>
+        </w:rPr>
+        <w:t>title given by the user, the</w:t>
+      </w:r>
+      <w:r>
+        <w:rPr>
+          <w:i w:val="0"/>
+          <w:iCs w:val="0"/>
+        </w:rPr>
+        <w:t>ir</w:t>
+      </w:r>
+      <w:r>
+        <w:rPr>
+          <w:i w:val="0"/>
+          <w:iCs w:val="0"/>
+        </w:rPr>
+        <w:t xml:space="preserve"> mood </w:t>
+      </w:r>
+      <w:r>
+        <w:rPr>
+          <w:i w:val="0"/>
+          <w:iCs w:val="0"/>
+        </w:rPr>
+        <w:t xml:space="preserve">emoji </w:t>
+      </w:r>
+      <w:r>
+        <w:rPr>
+          <w:i w:val="0"/>
+          <w:iCs w:val="0"/>
+        </w:rPr>
+        <w:t>if they selected one, and the date created. Upon pressing a journal entry, the user will be taken to the view-only journal entry page.</w:t>
+      </w:r>
+    </w:p>
+    <w:p>
+      <w:pPr>
+        <w:pStyle w:val="template"/>
+        <w:jc w:val="both"/>
+        <w:rPr>
+          <w:i w:val="0"/>
+          <w:iCs w:val="0"/>
+        </w:rPr>
+      </w:pPr>
+    </w:p>
+    <w:p>
+      <w:pPr>
+        <w:pStyle w:val="template"/>
+        <w:jc w:val="both"/>
+        <w:rPr>
+          <w:i w:val="0"/>
+          <w:iCs w:val="0"/>
+        </w:rPr>
+      </w:pPr>
+      <w:r>
+        <w:rPr>
+          <w:rFonts w:eastAsia="Arial"/>
+          <w:noProof/>
+        </w:rPr>
+        <w:drawing>
+          <wp:anchor distT="0" distB="0" distL="114300" distR="114300" simplePos="0" relativeHeight="251687936" behindDoc="0" locked="0" layoutInCell="1" allowOverlap="1" wp14:anchorId="1C39E642" wp14:editId="6BEDAD20">
+            <wp:simplePos x="0" y="0"/>
+            <wp:positionH relativeFrom="column">
+              <wp:posOffset>1195705</wp:posOffset>
+            </wp:positionH>
+            <wp:positionV relativeFrom="paragraph">
+              <wp:posOffset>46355</wp:posOffset>
+            </wp:positionV>
+            <wp:extent cx="1593215" cy="2433955"/>
+            <wp:effectExtent l="0" t="0" r="0" b="4445"/>
+            <wp:wrapSquare wrapText="bothSides"/>
+            <wp:docPr id="26" name="Picture 26"/>
+            <wp:cNvGraphicFramePr>
+              <a:graphicFrameLocks xmlns:a="http://schemas.openxmlformats.org/drawingml/2006/main" noChangeAspect="1"/>
+            </wp:cNvGraphicFramePr>
+            <a:graphic xmlns:a="http://schemas.openxmlformats.org/drawingml/2006/main">
+              <a:graphicData uri="http://schemas.openxmlformats.org/drawingml/2006/picture">
+                <pic:pic xmlns:pic="http://schemas.openxmlformats.org/drawingml/2006/picture">
+                  <pic:nvPicPr>
+                    <pic:cNvPr id="26" name="Picture 26"/>
+                    <pic:cNvPicPr>
+                      <a:picLocks noChangeAspect="1" noChangeArrowheads="1"/>
+                    </pic:cNvPicPr>
+                  </pic:nvPicPr>
+                  <pic:blipFill>
+                    <a:blip r:embed="rId18" cstate="print">
+                      <a:extLst>
+                        <a:ext uri="{28A0092B-C50C-407E-A947-70E740481C1C}">
+                          <a14:useLocalDpi xmlns:a14="http://schemas.microsoft.com/office/drawing/2010/main" val="0"/>
+                        </a:ext>
+                      </a:extLst>
+                    </a:blip>
+                    <a:stretch>
+                      <a:fillRect/>
+                    </a:stretch>
+                  </pic:blipFill>
+                  <pic:spPr bwMode="auto">
+                    <a:xfrm>
+                      <a:off x="0" y="0"/>
+                      <a:ext cx="1593215" cy="2433955"/>
+                    </a:xfrm>
+                    <a:prstGeom prst="rect">
+                      <a:avLst/>
+                    </a:prstGeom>
+                    <a:noFill/>
+                    <a:ln>
+                      <a:noFill/>
+                    </a:ln>
+                  </pic:spPr>
+                </pic:pic>
+              </a:graphicData>
+            </a:graphic>
+            <wp14:sizeRelH relativeFrom="margin">
+              <wp14:pctWidth>0</wp14:pctWidth>
+            </wp14:sizeRelH>
+            <wp14:sizeRelV relativeFrom="margin">
+              <wp14:pctHeight>0</wp14:pctHeight>
+            </wp14:sizeRelV>
+          </wp:anchor>
+        </w:drawing>
+      </w:r>
+      <w:r>
+        <w:rPr>
+          <w:rFonts w:eastAsia="Arial"/>
+          <w:noProof/>
+        </w:rPr>
+        <w:drawing>
+          <wp:anchor distT="0" distB="0" distL="114300" distR="114300" simplePos="0" relativeHeight="251692032" behindDoc="0" locked="0" layoutInCell="1" allowOverlap="1" wp14:anchorId="0D87E999" wp14:editId="0385EBAB">
+            <wp:simplePos x="0" y="0"/>
+            <wp:positionH relativeFrom="column">
+              <wp:posOffset>3187700</wp:posOffset>
+            </wp:positionH>
+            <wp:positionV relativeFrom="paragraph">
+              <wp:posOffset>46355</wp:posOffset>
+            </wp:positionV>
+            <wp:extent cx="1601470" cy="2426335"/>
+            <wp:effectExtent l="0" t="0" r="0" b="0"/>
+            <wp:wrapSquare wrapText="bothSides"/>
+            <wp:docPr id="28" name="Picture 28"/>
+            <wp:cNvGraphicFramePr>
+              <a:graphicFrameLocks xmlns:a="http://schemas.openxmlformats.org/drawingml/2006/main" noChangeAspect="1"/>
+            </wp:cNvGraphicFramePr>
+            <a:graphic xmlns:a="http://schemas.openxmlformats.org/drawingml/2006/main">
+              <a:graphicData uri="http://schemas.openxmlformats.org/drawingml/2006/picture">
+                <pic:pic xmlns:pic="http://schemas.openxmlformats.org/drawingml/2006/picture">
+                  <pic:nvPicPr>
+                    <pic:cNvPr id="28" name="Picture 28"/>
+                    <pic:cNvPicPr>
+                      <a:picLocks noChangeAspect="1" noChangeArrowheads="1"/>
+                    </pic:cNvPicPr>
+                  </pic:nvPicPr>
+                  <pic:blipFill>
+                    <a:blip r:embed="rId19" cstate="print">
+                      <a:extLst>
+                        <a:ext uri="{28A0092B-C50C-407E-A947-70E740481C1C}">
+                          <a14:useLocalDpi xmlns:a14="http://schemas.microsoft.com/office/drawing/2010/main" val="0"/>
+                        </a:ext>
+                      </a:extLst>
+                    </a:blip>
+                    <a:stretch>
+                      <a:fillRect/>
+                    </a:stretch>
+                  </pic:blipFill>
+                  <pic:spPr bwMode="auto">
+                    <a:xfrm>
+                      <a:off x="0" y="0"/>
+                      <a:ext cx="1601470" cy="2426335"/>
+                    </a:xfrm>
+                    <a:prstGeom prst="rect">
+                      <a:avLst/>
+                    </a:prstGeom>
+                    <a:noFill/>
+                    <a:ln>
+                      <a:noFill/>
+                    </a:ln>
+                  </pic:spPr>
+                </pic:pic>
+              </a:graphicData>
+            </a:graphic>
+            <wp14:sizeRelH relativeFrom="margin">
+              <wp14:pctWidth>0</wp14:pctWidth>
+            </wp14:sizeRelH>
+            <wp14:sizeRelV relativeFrom="margin">
+              <wp14:pctHeight>0</wp14:pctHeight>
+            </wp14:sizeRelV>
+          </wp:anchor>
+        </w:drawing>
+      </w:r>
+    </w:p>
+    <w:p>
+      <w:pPr>
+        <w:pStyle w:val="template"/>
+        <w:jc w:val="both"/>
+        <w:rPr>
+          <w:i w:val="0"/>
+          <w:iCs w:val="0"/>
+        </w:rPr>
+      </w:pPr>
+    </w:p>
+    <w:p>
+      <w:pPr>
+        <w:pStyle w:val="template"/>
+        <w:jc w:val="both"/>
+        <w:rPr>
+          <w:i w:val="0"/>
+          <w:iCs w:val="0"/>
+        </w:rPr>
+      </w:pPr>
+    </w:p>
+    <w:p>
+      <w:pPr>
+        <w:pStyle w:val="template"/>
+        <w:jc w:val="both"/>
+        <w:rPr>
+          <w:i w:val="0"/>
+          <w:iCs w:val="0"/>
+        </w:rPr>
+      </w:pPr>
+    </w:p>
+    <w:p>
+      <w:pPr>
+        <w:pStyle w:val="template"/>
+        <w:jc w:val="both"/>
+        <w:rPr>
+          <w:i w:val="0"/>
+          <w:iCs w:val="0"/>
+        </w:rPr>
+      </w:pPr>
+    </w:p>
+    <w:p>
+      <w:pPr>
+        <w:pStyle w:val="template"/>
+        <w:jc w:val="both"/>
+        <w:rPr>
+          <w:i w:val="0"/>
+          <w:iCs w:val="0"/>
+        </w:rPr>
+      </w:pPr>
+    </w:p>
+    <w:p>
+      <w:pPr>
+        <w:pStyle w:val="template"/>
+        <w:jc w:val="both"/>
+        <w:rPr>
+          <w:i w:val="0"/>
+          <w:iCs w:val="0"/>
+        </w:rPr>
+      </w:pPr>
+    </w:p>
+    <w:p>
+      <w:pPr>
+        <w:pStyle w:val="template"/>
+        <w:jc w:val="both"/>
+        <w:rPr>
+          <w:i w:val="0"/>
+          <w:iCs w:val="0"/>
+        </w:rPr>
+      </w:pPr>
+    </w:p>
+    <w:p>
+      <w:pPr>
+        <w:pStyle w:val="template"/>
+        <w:jc w:val="both"/>
+        <w:rPr>
+          <w:i w:val="0"/>
+          <w:iCs w:val="0"/>
+        </w:rPr>
+      </w:pPr>
+    </w:p>
+    <w:p>
+      <w:pPr>
+        <w:pStyle w:val="template"/>
+        <w:jc w:val="both"/>
+        <w:rPr>
+          <w:i w:val="0"/>
+          <w:iCs w:val="0"/>
+        </w:rPr>
+      </w:pPr>
+    </w:p>
+    <w:p>
+      <w:pPr>
+        <w:pStyle w:val="template"/>
+        <w:jc w:val="both"/>
+        <w:rPr>
+          <w:i w:val="0"/>
+          <w:iCs w:val="0"/>
+        </w:rPr>
+      </w:pPr>
+    </w:p>
+    <w:p>
+      <w:pPr>
+        <w:pStyle w:val="template"/>
+        <w:jc w:val="both"/>
+        <w:rPr>
+          <w:i w:val="0"/>
+          <w:iCs w:val="0"/>
+        </w:rPr>
+      </w:pPr>
+    </w:p>
+    <w:p>
+      <w:pPr>
+        <w:pStyle w:val="template"/>
+        <w:jc w:val="both"/>
+        <w:rPr>
+          <w:i w:val="0"/>
+          <w:iCs w:val="0"/>
+        </w:rPr>
+      </w:pPr>
+    </w:p>
+    <w:p>
+      <w:pPr>
+        <w:pStyle w:val="template"/>
+        <w:jc w:val="both"/>
+        <w:rPr>
+          <w:i w:val="0"/>
+          <w:iCs w:val="0"/>
+        </w:rPr>
+      </w:pPr>
+    </w:p>
+    <w:p>
+      <w:pPr>
+        <w:pStyle w:val="template"/>
+        <w:jc w:val="both"/>
+        <w:rPr>
+          <w:i w:val="0"/>
+          <w:iCs w:val="0"/>
+        </w:rPr>
+      </w:pPr>
+    </w:p>
+    <w:p>
+      <w:pPr>
+        <w:pStyle w:val="template"/>
+        <w:jc w:val="both"/>
+        <w:rPr>
+          <w:i w:val="0"/>
+          <w:iCs w:val="0"/>
+        </w:rPr>
+      </w:pPr>
+    </w:p>
+    <w:p>
+      <w:pPr>
+        <w:pStyle w:val="template"/>
+        <w:jc w:val="both"/>
+        <w:rPr>
+          <w:i w:val="0"/>
+          <w:iCs w:val="0"/>
+        </w:rPr>
+      </w:pPr>
+      <w:r>
+        <w:rPr>
+          <w:noProof/>
+        </w:rPr>
+        <mc:AlternateContent>
+          <mc:Choice Requires="wps">
+            <w:drawing>
+              <wp:anchor distT="0" distB="0" distL="114300" distR="114300" simplePos="0" relativeHeight="251694080" behindDoc="0" locked="0" layoutInCell="1" allowOverlap="1" wp14:anchorId="559EB6C3" wp14:editId="019FD4E3">
+                <wp:simplePos x="0" y="0"/>
+                <wp:positionH relativeFrom="column">
+                  <wp:posOffset>3078480</wp:posOffset>
+                </wp:positionH>
+                <wp:positionV relativeFrom="paragraph">
+                  <wp:posOffset>39288</wp:posOffset>
+                </wp:positionV>
+                <wp:extent cx="1710690" cy="635"/>
+                <wp:effectExtent l="0" t="0" r="3810" b="0"/>
+                <wp:wrapSquare wrapText="bothSides"/>
+                <wp:docPr id="29" name="Text Box 29"/>
+                <wp:cNvGraphicFramePr/>
+                <a:graphic xmlns:a="http://schemas.openxmlformats.org/drawingml/2006/main">
+                  <a:graphicData uri="http://schemas.microsoft.com/office/word/2010/wordprocessingShape">
+                    <wps:wsp>
+                      <wps:cNvSpPr txBox="1"/>
+                      <wps:spPr>
+                        <a:xfrm>
+                          <a:off x="0" y="0"/>
+                          <a:ext cx="1710690" cy="635"/>
+                        </a:xfrm>
+                        <a:prstGeom prst="rect">
+                          <a:avLst/>
+                        </a:prstGeom>
+                        <a:solidFill>
+                          <a:prstClr val="white"/>
+                        </a:solidFill>
+                        <a:ln>
+                          <a:noFill/>
+                        </a:ln>
+                      </wps:spPr>
+                      <wps:txbx>
+                        <w:txbxContent>
+                          <w:p>
+                            <w:pPr>
+                              <w:pStyle w:val="Caption"/>
+                              <w:jc w:val="center"/>
+                              <w:rPr>
+                                <w:rFonts w:ascii="Arial" w:eastAsia="Arial" w:hAnsi="Arial"/>
+                                <w:b/>
+                                <w:bCs/>
+                                <w:noProof/>
+                                <w:sz w:val="21"/>
+                                <w:szCs w:val="21"/>
+                              </w:rPr>
+                            </w:pPr>
+                            <w:r>
+                              <w:rPr>
+                                <w:rFonts w:ascii="Arial" w:hAnsi="Arial"/>
+                                <w:sz w:val="22"/>
+                                <w:szCs w:val="22"/>
+                              </w:rPr>
+                              <w:t xml:space="preserve">Figure </w:t>
+                            </w:r>
+                            <w:r>
+                              <w:rPr>
+                                <w:rFonts w:ascii="Arial" w:hAnsi="Arial"/>
+                                <w:sz w:val="22"/>
+                                <w:szCs w:val="22"/>
+                              </w:rPr>
+                              <w:fldChar w:fldCharType="begin"/>
+                            </w:r>
+                            <w:r>
+                              <w:rPr>
+                                <w:rFonts w:ascii="Arial" w:hAnsi="Arial"/>
+                                <w:sz w:val="22"/>
+                                <w:szCs w:val="22"/>
+                              </w:rPr>
+                              <w:instrText xml:space="preserve"> SEQ Figure \* ARABIC </w:instrText>
+                            </w:r>
+                            <w:r>
+                              <w:rPr>
+                                <w:rFonts w:ascii="Arial" w:hAnsi="Arial"/>
+                                <w:sz w:val="22"/>
+                                <w:szCs w:val="22"/>
+                              </w:rPr>
+                              <w:fldChar w:fldCharType="separate"/>
+                            </w:r>
+                            <w:r>
+                              <w:rPr>
+                                <w:rFonts w:ascii="Arial" w:hAnsi="Arial"/>
+                                <w:noProof/>
+                                <w:sz w:val="22"/>
+                                <w:szCs w:val="22"/>
+                              </w:rPr>
+                              <w:t>7</w:t>
+                            </w:r>
+                            <w:r>
+                              <w:rPr>
+                                <w:rFonts w:ascii="Arial" w:hAnsi="Arial"/>
+                                <w:sz w:val="22"/>
+                                <w:szCs w:val="22"/>
+                              </w:rPr>
+                              <w:fldChar w:fldCharType="end"/>
+                            </w:r>
+                            <w:r>
+                              <w:rPr>
+                                <w:rFonts w:ascii="Arial" w:hAnsi="Arial"/>
+                                <w:sz w:val="22"/>
+                                <w:szCs w:val="22"/>
+                              </w:rPr>
+                              <w:t xml:space="preserve"> - Previous Entries</w:t>
+                            </w:r>
+                          </w:p>
+                        </w:txbxContent>
+                      </wps:txbx>
+                      <wps:bodyPr rot="0" spcFirstLastPara="0" vertOverflow="overflow" horzOverflow="overflow" vert="horz" wrap="square" lIns="0" tIns="0" rIns="0" bIns="0" numCol="1" spcCol="0" rtlCol="0" fromWordArt="0" anchor="t" anchorCtr="0" forceAA="0" compatLnSpc="1">
+                        <a:prstTxWarp prst="textNoShape">
+                          <a:avLst/>
+                        </a:prstTxWarp>
+                        <a:spAutoFit/>
+                      </wps:bodyPr>
+                    </wps:wsp>
+                  </a:graphicData>
+                </a:graphic>
+                <wp14:sizeRelH relativeFrom="margin">
+                  <wp14:pctWidth>0</wp14:pctWidth>
+                </wp14:sizeRelH>
+              </wp:anchor>
+            </w:drawing>
+          </mc:Choice>
+          <mc:Fallback>
+            <w:pict>
+              <v:shape w14:anchorId="559EB6C3" id="Text Box 29" o:spid="_x0000_s1032" type="#_x0000_t202" style="position:absolute;left:0;text-align:left;margin-left:242.4pt;margin-top:3.1pt;width:134.7pt;height:.05pt;z-index:251694080;visibility:visible;mso-wrap-style:square;mso-width-percent:0;mso-wrap-distance-left:9pt;mso-wrap-distance-top:0;mso-wrap-distance-right:9pt;mso-wrap-distance-bottom:0;mso-position-horizontal:absolute;mso-position-horizontal-relative:text;mso-position-vertical:absolute;mso-position-vertical-relative:text;mso-width-percent:0;mso-width-relative:margin;v-text-anchor:top" o:gfxdata="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" stroked="f">
+                <v:textbox style="mso-fit-shape-to-text:t" inset="0,0,0,0">
+                  <w:txbxContent>
+                    <w:p>
+                      <w:pPr>
+                        <w:pStyle w:val="Caption"/>
+                        <w:jc w:val="center"/>
+                        <w:rPr>
+                          <w:rFonts w:ascii="Arial" w:eastAsia="Arial" w:hAnsi="Arial"/>
+                          <w:b/>
+                          <w:bCs/>
+                          <w:noProof/>
+                          <w:sz w:val="21"/>
+                          <w:szCs w:val="21"/>
+                        </w:rPr>
+                      </w:pPr>
+                      <w:r>
+                        <w:rPr>
+                          <w:rFonts w:ascii="Arial" w:hAnsi="Arial"/>
+                          <w:sz w:val="22"/>
+                          <w:szCs w:val="22"/>
+                        </w:rPr>
+                        <w:t xml:space="preserve">Figure </w:t>
+                      </w:r>
+                      <w:r>
+                        <w:rPr>
+                          <w:rFonts w:ascii="Arial" w:hAnsi="Arial"/>
+                          <w:sz w:val="22"/>
+                          <w:szCs w:val="22"/>
+                        </w:rPr>
+                        <w:fldChar w:fldCharType="begin"/>
+                      </w:r>
+                      <w:r>
+                        <w:rPr>
+                          <w:rFonts w:ascii="Arial" w:hAnsi="Arial"/>
+                          <w:sz w:val="22"/>
+                          <w:szCs w:val="22"/>
+                        </w:rPr>
+                        <w:instrText xml:space="preserve"> SEQ Figure \* ARABIC </w:instrText>
+                      </w:r>
+                      <w:r>
+                        <w:rPr>
+                          <w:rFonts w:ascii="Arial" w:hAnsi="Arial"/>
+                          <w:sz w:val="22"/>
+                          <w:szCs w:val="22"/>
+                        </w:rPr>
+                        <w:fldChar w:fldCharType="separate"/>
+                      </w:r>
+                      <w:r>
+                        <w:rPr>
+                          <w:rFonts w:ascii="Arial" w:hAnsi="Arial"/>
+                          <w:noProof/>
+                          <w:sz w:val="22"/>
+                          <w:szCs w:val="22"/>
+                        </w:rPr>
+                        <w:t>7</w:t>
+                      </w:r>
+                      <w:r>
+                        <w:rPr>
+                          <w:rFonts w:ascii="Arial" w:hAnsi="Arial"/>
+                          <w:sz w:val="22"/>
+                          <w:szCs w:val="22"/>
+                        </w:rPr>
+                        <w:fldChar w:fldCharType="end"/>
+                      </w:r>
+                      <w:r>
+                        <w:rPr>
+                          <w:rFonts w:ascii="Arial" w:hAnsi="Arial"/>
+                          <w:sz w:val="22"/>
+                          <w:szCs w:val="22"/>
+                        </w:rPr>
+                        <w:t xml:space="preserve"> - Previous Entries</w:t>
+                      </w:r>
+                    </w:p>
+                  </w:txbxContent>
+                </v:textbox>
+                <w10:wrap type="square"/>
+              </v:shape>
+            </w:pict>
+          </mc:Fallback>
+        </mc:AlternateContent>
+      </w:r>
+      <w:r>
+        <w:rPr>
+          <w:noProof/>
+        </w:rPr>
+        <mc:AlternateContent>
+          <mc:Choice Requires="wps">
+            <w:drawing>
+              <wp:anchor distT="0" distB="0" distL="114300" distR="114300" simplePos="0" relativeHeight="251689984" behindDoc="0" locked="0" layoutInCell="1" allowOverlap="1" wp14:anchorId="4531BBED" wp14:editId="55500A38">
+                <wp:simplePos x="0" y="0"/>
+                <wp:positionH relativeFrom="column">
+                  <wp:posOffset>1343534</wp:posOffset>
+                </wp:positionH>
+                <wp:positionV relativeFrom="paragraph">
+                  <wp:posOffset>31033</wp:posOffset>
+                </wp:positionV>
+                <wp:extent cx="1338580" cy="635"/>
+                <wp:effectExtent l="0" t="0" r="0" b="12065"/>
+                <wp:wrapSquare wrapText="bothSides"/>
+                <wp:docPr id="27" name="Text Box 27"/>
+                <wp:cNvGraphicFramePr/>
+                <a:graphic xmlns:a="http://schemas.openxmlformats.org/drawingml/2006/main">
+                  <a:graphicData uri="http://schemas.microsoft.com/office/word/2010/wordprocessingShape">
+                    <wps:wsp>
+                      <wps:cNvSpPr txBox="1"/>
+                      <wps:spPr>
+                        <a:xfrm>
+                          <a:off x="0" y="0"/>
+                          <a:ext cx="1338580" cy="635"/>
+                        </a:xfrm>
+                        <a:prstGeom prst="rect">
+                          <a:avLst/>
+                        </a:prstGeom>
+                        <a:solidFill>
+                          <a:prstClr val="white"/>
+                        </a:solidFill>
+                        <a:ln>
+                          <a:noFill/>
+                        </a:ln>
+                      </wps:spPr>
+                      <wps:txbx>
+                        <w:txbxContent>
+                          <w:p>
+                            <w:pPr>
+                              <w:pStyle w:val="Caption"/>
+                              <w:jc w:val="center"/>
+                              <w:rPr>
+                                <w:rFonts w:ascii="Arial" w:eastAsia="Arial" w:hAnsi="Arial"/>
+                                <w:noProof/>
+                                <w:sz w:val="21"/>
+                                <w:szCs w:val="21"/>
+                              </w:rPr>
+                            </w:pPr>
+                            <w:r>
+                              <w:rPr>
+                                <w:rFonts w:ascii="Arial" w:hAnsi="Arial"/>
+                                <w:sz w:val="22"/>
+                                <w:szCs w:val="22"/>
+                              </w:rPr>
+                              <w:t xml:space="preserve">Figure </w:t>
+                            </w:r>
+                            <w:r>
+                              <w:rPr>
+                                <w:rFonts w:ascii="Arial" w:hAnsi="Arial"/>
+                                <w:sz w:val="22"/>
+                                <w:szCs w:val="22"/>
+                              </w:rPr>
+                              <w:fldChar w:fldCharType="begin"/>
+                            </w:r>
+                            <w:r>
+                              <w:rPr>
+                                <w:rFonts w:ascii="Arial" w:hAnsi="Arial"/>
+                                <w:sz w:val="22"/>
+                                <w:szCs w:val="22"/>
+                              </w:rPr>
+                              <w:instrText xml:space="preserve"> SEQ Figure \* ARABIC </w:instrText>
+                            </w:r>
+                            <w:r>
+                              <w:rPr>
+                                <w:rFonts w:ascii="Arial" w:hAnsi="Arial"/>
+                                <w:sz w:val="22"/>
+                                <w:szCs w:val="22"/>
+                              </w:rPr>
+                              <w:fldChar w:fldCharType="separate"/>
+                            </w:r>
+                            <w:r>
+                              <w:rPr>
+                                <w:rFonts w:ascii="Arial" w:hAnsi="Arial"/>
+                                <w:noProof/>
+                                <w:sz w:val="22"/>
+                                <w:szCs w:val="22"/>
+                              </w:rPr>
+                              <w:t>8</w:t>
+                            </w:r>
+                            <w:r>
+                              <w:rPr>
+                                <w:rFonts w:ascii="Arial" w:hAnsi="Arial"/>
+                                <w:sz w:val="22"/>
+                                <w:szCs w:val="22"/>
+                              </w:rPr>
+                              <w:fldChar w:fldCharType="end"/>
+                            </w:r>
+                            <w:r>
+                              <w:rPr>
+                                <w:rFonts w:ascii="Arial" w:hAnsi="Arial"/>
+                                <w:sz w:val="22"/>
+                                <w:szCs w:val="22"/>
+                              </w:rPr>
+                              <w:t xml:space="preserve"> - New Entry</w:t>
+                            </w:r>
+                          </w:p>
+                        </w:txbxContent>
+                      </wps:txbx>
+                      <wps:bodyPr rot="0" spcFirstLastPara="0" vertOverflow="overflow" horzOverflow="overflow" vert="horz" wrap="square" lIns="0" tIns="0" rIns="0" bIns="0" numCol="1" spcCol="0" rtlCol="0" fromWordArt="0" anchor="t" anchorCtr="0" forceAA="0" compatLnSpc="1">
+                        <a:prstTxWarp prst="textNoShape">
+                          <a:avLst/>
+                        </a:prstTxWarp>
+                        <a:spAutoFit/>
+                      </wps:bodyPr>
+                    </wps:wsp>
+                  </a:graphicData>
+                </a:graphic>
+              </wp:anchor>
+            </w:drawing>
+          </mc:Choice>
+          <mc:Fallback>
+            <w:pict>
+              <v:shape w14:anchorId="4531BBED" id="Text Box 27" o:spid="_x0000_s1033" type="#_x0000_t202" style="position:absolute;left:0;text-align:left;margin-left:105.8pt;margin-top:2.45pt;width:105.4pt;height:.05pt;z-index:251689984;visibility:visible;mso-wrap-style:square;mso-wrap-distance-left:9pt;mso-wrap-distance-top:0;mso-wrap-distance-right:9pt;mso-wrap-distance-bottom:0;mso-position-horizontal:absolute;mso-position-horizontal-relative:text;mso-position-vertical:absolute;mso-position-vertical-relative:text;v-text-anchor:top" o:gfxdata="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" stroked="f">
+                <v:textbox style="mso-fit-shape-to-text:t" inset="0,0,0,0">
+                  <w:txbxContent>
+                    <w:p>
+                      <w:pPr>
+                        <w:pStyle w:val="Caption"/>
+                        <w:jc w:val="center"/>
+                        <w:rPr>
+                          <w:rFonts w:ascii="Arial" w:eastAsia="Arial" w:hAnsi="Arial"/>
+                          <w:noProof/>
+                          <w:sz w:val="21"/>
+                          <w:szCs w:val="21"/>
+                        </w:rPr>
+                      </w:pPr>
+                      <w:r>
+                        <w:rPr>
+                          <w:rFonts w:ascii="Arial" w:hAnsi="Arial"/>
+                          <w:sz w:val="22"/>
+                          <w:szCs w:val="22"/>
+                        </w:rPr>
+                        <w:t xml:space="preserve">Figure </w:t>
+                      </w:r>
+                      <w:r>
+                        <w:rPr>
+                          <w:rFonts w:ascii="Arial" w:hAnsi="Arial"/>
+                          <w:sz w:val="22"/>
+                          <w:szCs w:val="22"/>
+                        </w:rPr>
+                        <w:fldChar w:fldCharType="begin"/>
+                      </w:r>
+                      <w:r>
+                        <w:rPr>
+                          <w:rFonts w:ascii="Arial" w:hAnsi="Arial"/>
+                          <w:sz w:val="22"/>
+                          <w:szCs w:val="22"/>
+                        </w:rPr>
+                        <w:instrText xml:space="preserve"> SEQ Figure \* ARABIC </w:instrText>
+                      </w:r>
+                      <w:r>
+                        <w:rPr>
+                          <w:rFonts w:ascii="Arial" w:hAnsi="Arial"/>
+                          <w:sz w:val="22"/>
+                          <w:szCs w:val="22"/>
+                        </w:rPr>
+                        <w:fldChar w:fldCharType="separate"/>
+                      </w:r>
+                      <w:r>
+                        <w:rPr>
+                          <w:rFonts w:ascii="Arial" w:hAnsi="Arial"/>
+                          <w:noProof/>
+                          <w:sz w:val="22"/>
+                          <w:szCs w:val="22"/>
+                        </w:rPr>
+                        <w:t>8</w:t>
+                      </w:r>
+                      <w:r>
+                        <w:rPr>
+                          <w:rFonts w:ascii="Arial" w:hAnsi="Arial"/>
+                          <w:sz w:val="22"/>
+                          <w:szCs w:val="22"/>
+                        </w:rPr>
+                        <w:fldChar w:fldCharType="end"/>
+                      </w:r>
+                      <w:r>
+                        <w:rPr>
+                          <w:rFonts w:ascii="Arial" w:hAnsi="Arial"/>
+                          <w:sz w:val="22"/>
+                          <w:szCs w:val="22"/>
+                        </w:rPr>
+                        <w:t xml:space="preserve"> - New Entry</w:t>
+                      </w:r>
+                    </w:p>
+                  </w:txbxContent>
+                </v:textbox>
+                <w10:wrap type="square"/>
+              </v:shape>
+            </w:pict>
+          </mc:Fallback>
+        </mc:AlternateContent>
+      </w:r>
+    </w:p>
+    <w:p>
+      <w:pPr>
+        <w:pStyle w:val="template"/>
+        <w:jc w:val="both"/>
+        <w:rPr>
+          <w:i w:val="0"/>
+          <w:iCs w:val="0"/>
+        </w:rPr>
+      </w:pPr>
+    </w:p>
+    <w:p>
+      <w:pPr>
+        <w:pStyle w:val="template"/>
+        <w:jc w:val="both"/>
+        <w:rPr>
+          <w:i w:val="0"/>
+          <w:iCs w:val="0"/>
+        </w:rPr>
+      </w:pPr>
     </w:p>
     <w:p>
       <w:pPr>
@@ -4252,14 +7434,6 @@
     </w:p>
     <w:p>
       <w:pPr>
-        <w:jc w:val="both"/>
-        <w:rPr>
-          <w:iCs/>
-        </w:rPr>
-      </w:pPr>
-    </w:p>
-    <w:p>
-      <w:pPr>
         <w:pStyle w:val="Heading3"/>
         <w:numPr>
           <w:ilvl w:val="2"/>
@@ -4387,6 +7561,7 @@
         <w:rPr>
           <w:rFonts w:ascii="Arial" w:hAnsi="Arial"/>
         </w:rPr>
+        <w:lastRenderedPageBreak/>
         <w:t>Functional Requirements</w:t>
       </w:r>
       <w:bookmarkEnd w:id="46"/>
@@ -4531,6 +7706,7 @@
         <w:t xml:space="preserve">crypt. </w:t>
       </w:r>
     </w:p>
+    <w:p/>
     <w:p>
       <w:r>
         <w:rPr>
@@ -4538,17 +7714,7 @@
           <w:sz w:val="22"/>
           <w:szCs w:val="22"/>
         </w:rPr>
-        <w:t xml:space="preserve"> </w:t>
-      </w:r>
-    </w:p>
-    <w:p>
-      <w:r>
-        <w:rPr>
-          <w:rFonts w:ascii="Arial" w:eastAsia="Arial" w:hAnsi="Arial" w:cs="Arial"/>
-          <w:sz w:val="22"/>
-          <w:szCs w:val="22"/>
-        </w:rPr>
-        <w:t xml:space="preserve">Interface Requirements: </w:t>
+        <w:t>Interface Requirements:</w:t>
       </w:r>
     </w:p>
     <w:p>
@@ -4648,7 +7814,23 @@
           <w:sz w:val="22"/>
           <w:szCs w:val="22"/>
         </w:rPr>
+        <w:t xml:space="preserve">either </w:t>
+      </w:r>
+      <w:r>
+        <w:rPr>
+          <w:rFonts w:ascii="Arial" w:eastAsia="Arial" w:hAnsi="Arial" w:cs="Arial"/>
+          <w:sz w:val="22"/>
+          <w:szCs w:val="22"/>
+        </w:rPr>
         <w:t>Karla</w:t>
+      </w:r>
+      <w:r>
+        <w:rPr>
+          <w:rFonts w:ascii="Arial" w:eastAsia="Arial" w:hAnsi="Arial" w:cs="Arial"/>
+          <w:sz w:val="22"/>
+          <w:szCs w:val="22"/>
+        </w:rPr>
+        <w:t xml:space="preserve"> or Roboto</w:t>
       </w:r>
       <w:r>
         <w:rPr>
@@ -4960,7 +8142,6 @@
           <w:sz w:val="22"/>
           <w:szCs w:val="22"/>
         </w:rPr>
-        <w:lastRenderedPageBreak/>
         <w:t xml:space="preserve">While the user is creating the journal entry, they </w:t>
       </w:r>
       <w:r>
@@ -5113,55 +8294,19 @@
       </w:pPr>
       <w:r>
         <w:rPr>
-          <w:rFonts w:ascii="Arial" w:hAnsi="Arial"/>
-        </w:rPr>
-        <w:t>Use Case View</w:t>
-      </w:r>
-    </w:p>
-    <w:p>
-      <w:pPr>
-        <w:pStyle w:val="template"/>
-        <w:spacing w:line="240" w:lineRule="auto"/>
-        <w:jc w:val="both"/>
-        <w:rPr>
-          <w:i w:val="0"/>
-          <w:iCs w:val="0"/>
-        </w:rPr>
-      </w:pPr>
-      <w:r>
-        <w:rPr>
-          <w:i w:val="0"/>
-          <w:iCs w:val="0"/>
-        </w:rPr>
-        <w:t xml:space="preserve">The actors in this use case diagram are the new user, the returning user, and the system administrators. When a new user navigates to JournalJay, they will be prompted to input a username and password or instructed to create a new password. Once a new user creates their username and password, they are considered a returning user. Returning users can create a journal entry, customize their journal entry, choose a “mood of the day”, submit and review old journal entries. System administrators will be able to change the look of the site or the internal data of the site. Admins can also observe, remove, or change user imputed data. </w:t>
-      </w:r>
-    </w:p>
-    <w:p>
-      <w:pPr>
-        <w:pStyle w:val="template"/>
-        <w:spacing w:line="240" w:lineRule="auto"/>
-        <w:jc w:val="both"/>
-      </w:pPr>
-    </w:p>
-    <w:p>
-      <w:pPr>
-        <w:jc w:val="center"/>
-      </w:pPr>
-      <w:r>
-        <w:rPr>
           <w:noProof/>
         </w:rPr>
         <w:drawing>
-          <wp:anchor distT="0" distB="0" distL="114300" distR="114300" simplePos="0" relativeHeight="251659264" behindDoc="0" locked="0" layoutInCell="1" allowOverlap="1" wp14:anchorId="6E07DCE8" wp14:editId="3EB299A1">
+          <wp:anchor distT="0" distB="0" distL="114300" distR="114300" simplePos="0" relativeHeight="251659264" behindDoc="0" locked="0" layoutInCell="1" allowOverlap="1" wp14:anchorId="6E07DCE8" wp14:editId="7176F57C">
             <wp:simplePos x="0" y="0"/>
             <wp:positionH relativeFrom="column">
-              <wp:posOffset>777240</wp:posOffset>
+              <wp:posOffset>2869565</wp:posOffset>
             </wp:positionH>
             <wp:positionV relativeFrom="paragraph">
-              <wp:posOffset>4445</wp:posOffset>
+              <wp:posOffset>177102</wp:posOffset>
             </wp:positionV>
-            <wp:extent cx="4572000" cy="4352925"/>
-            <wp:effectExtent l="0" t="0" r="0" b="9525"/>
+            <wp:extent cx="3611880" cy="3439160"/>
+            <wp:effectExtent l="0" t="0" r="0" b="2540"/>
             <wp:wrapSquare wrapText="bothSides"/>
             <wp:docPr id="1089828420" name="Picture 1089828420" descr="http://www.plantuml.com/plantuml/png/XP1FRzim3CNl-XH4xZqiRThRq3JRW1NO7pJehHVMucoXCjbHr0oto7UVuzYPiWse0SFFr8-FrBjEXcgvZIuz1Nv6nHPoeWeJmQkxmUgfLidiDn95eMk2aRiHzQI7ocCS4BTMbQuix5pXb-Xd9gxsXbYPwDRwI80T9MdftzxrdYbcbEM_5ugXRkmnPZgTg5GPSXtfrNqIjcru8LYkzemxh02BhzJ1VI9T02RWF9VloB9ouFhFeHuFONosVJ9g7nZMlWqSaYcQ7D24xZWQRcLmmdYB_N1nEAQws2YXqUZFsD9WXEpXEwRKYVhHvtxphkpupC_PtcXO_cV4i05ZX8zisa_O-GcMaqaRNkPTJz6B4xGHsN-_Y7YG7s0DWST-CR6hahsZNu4w-1RzxFl0etEWDF6N9J_dI0fLWrnJ6dYJCa1aFzuVFg3Xv77bTeupd9sz7_FIMIxTy5levQJFtV1E-gBGguAvT0adUUMkYNrkusy0"/>
             <wp:cNvGraphicFramePr>
@@ -5175,7 +8320,7 @@
                     <pic:cNvPicPr/>
                   </pic:nvPicPr>
                   <pic:blipFill>
-                    <a:blip r:embed="rId13">
+                    <a:blip r:embed="rId20">
                       <a:extLst>
                         <a:ext uri="{28A0092B-C50C-407E-A947-70E740481C1C}">
                           <a14:useLocalDpi xmlns:a14="http://schemas.microsoft.com/office/drawing/2010/main" val="0"/>
@@ -5189,7 +8334,7 @@
                   <pic:spPr>
                     <a:xfrm>
                       <a:off x="0" y="0"/>
-                      <a:ext cx="4572000" cy="4352925"/>
+                      <a:ext cx="3611880" cy="3439160"/>
                     </a:xfrm>
                     <a:prstGeom prst="rect">
                       <a:avLst/>
@@ -5198,39 +8343,329 @@
                 </pic:pic>
               </a:graphicData>
             </a:graphic>
+            <wp14:sizeRelH relativeFrom="margin">
+              <wp14:pctWidth>0</wp14:pctWidth>
+            </wp14:sizeRelH>
+            <wp14:sizeRelV relativeFrom="margin">
+              <wp14:pctHeight>0</wp14:pctHeight>
+            </wp14:sizeRelV>
           </wp:anchor>
         </w:drawing>
       </w:r>
-    </w:p>
-    <w:p/>
-    <w:p/>
-    <w:p/>
-    <w:p/>
-    <w:p/>
-    <w:p/>
-    <w:p/>
-    <w:p/>
-    <w:p/>
-    <w:p/>
-    <w:p/>
-    <w:p/>
-    <w:p/>
-    <w:p/>
-    <w:p/>
-    <w:p/>
-    <w:p/>
-    <w:p/>
-    <w:p/>
-    <w:p/>
-    <w:p/>
-    <w:p/>
-    <w:p/>
-    <w:p/>
-    <w:p/>
-    <w:p/>
-    <w:p/>
-    <w:p/>
-    <w:p/>
+      <w:r>
+        <w:rPr>
+          <w:rFonts w:ascii="Arial" w:hAnsi="Arial"/>
+        </w:rPr>
+        <w:t>Use Case View</w:t>
+      </w:r>
+    </w:p>
+    <w:p>
+      <w:pPr>
+        <w:pStyle w:val="template"/>
+        <w:spacing w:line="240" w:lineRule="auto"/>
+        <w:jc w:val="both"/>
+        <w:rPr>
+          <w:i w:val="0"/>
+          <w:iCs w:val="0"/>
+        </w:rPr>
+      </w:pPr>
+      <w:r>
+        <w:rPr>
+          <w:i w:val="0"/>
+          <w:iCs w:val="0"/>
+        </w:rPr>
+        <w:t xml:space="preserve">The actors in this use case diagram are the new user, the returning user, and the system administrator. </w:t>
+      </w:r>
+    </w:p>
+    <w:p>
+      <w:pPr>
+        <w:pStyle w:val="template"/>
+        <w:spacing w:line="240" w:lineRule="auto"/>
+        <w:jc w:val="both"/>
+        <w:rPr>
+          <w:i w:val="0"/>
+          <w:iCs w:val="0"/>
+        </w:rPr>
+      </w:pPr>
+    </w:p>
+    <w:p>
+      <w:pPr>
+        <w:pStyle w:val="template"/>
+        <w:spacing w:line="240" w:lineRule="auto"/>
+        <w:jc w:val="both"/>
+        <w:rPr>
+          <w:i w:val="0"/>
+          <w:iCs w:val="0"/>
+        </w:rPr>
+      </w:pPr>
+      <w:r>
+        <w:rPr>
+          <w:i w:val="0"/>
+          <w:iCs w:val="0"/>
+        </w:rPr>
+        <w:t xml:space="preserve">When a new user navigates to JournalJay, they will be prompted to input a username and password or instructed to create a new password. Once a new user creates their username and password, they are considered a returning user. </w:t>
+      </w:r>
+    </w:p>
+    <w:p>
+      <w:pPr>
+        <w:pStyle w:val="template"/>
+        <w:spacing w:line="240" w:lineRule="auto"/>
+        <w:jc w:val="both"/>
+        <w:rPr>
+          <w:i w:val="0"/>
+          <w:iCs w:val="0"/>
+        </w:rPr>
+      </w:pPr>
+    </w:p>
+    <w:p>
+      <w:pPr>
+        <w:pStyle w:val="template"/>
+        <w:spacing w:line="240" w:lineRule="auto"/>
+        <w:jc w:val="both"/>
+        <w:rPr>
+          <w:i w:val="0"/>
+          <w:iCs w:val="0"/>
+        </w:rPr>
+      </w:pPr>
+      <w:r>
+        <w:rPr>
+          <w:i w:val="0"/>
+          <w:iCs w:val="0"/>
+        </w:rPr>
+        <w:t xml:space="preserve">Returning users can create a journal entry, customize their journal entry, choose a “mood of the day”, submit and review old journal entries. </w:t>
+      </w:r>
+    </w:p>
+    <w:p>
+      <w:pPr>
+        <w:pStyle w:val="template"/>
+        <w:spacing w:line="240" w:lineRule="auto"/>
+        <w:jc w:val="both"/>
+        <w:rPr>
+          <w:i w:val="0"/>
+          <w:iCs w:val="0"/>
+        </w:rPr>
+      </w:pPr>
+    </w:p>
+    <w:p>
+      <w:pPr>
+        <w:pStyle w:val="template"/>
+        <w:spacing w:line="240" w:lineRule="auto"/>
+        <w:jc w:val="both"/>
+        <w:rPr>
+          <w:i w:val="0"/>
+          <w:iCs w:val="0"/>
+        </w:rPr>
+      </w:pPr>
+      <w:r>
+        <w:rPr>
+          <w:i w:val="0"/>
+          <w:iCs w:val="0"/>
+        </w:rPr>
+        <w:t xml:space="preserve">System administrators will be able to change the look of the site or the internal data of the site. Admins can also observe, remove, or change user imputed data. </w:t>
+      </w:r>
+    </w:p>
+    <w:p>
+      <w:pPr>
+        <w:pStyle w:val="template"/>
+        <w:spacing w:line="240" w:lineRule="auto"/>
+        <w:jc w:val="both"/>
+      </w:pPr>
+      <w:r>
+        <w:rPr>
+          <w:noProof/>
+        </w:rPr>
+        <mc:AlternateContent>
+          <mc:Choice Requires="wps">
+            <w:drawing>
+              <wp:anchor distT="0" distB="0" distL="114300" distR="114300" simplePos="0" relativeHeight="251696128" behindDoc="0" locked="0" layoutInCell="1" allowOverlap="1" wp14:anchorId="460F563C" wp14:editId="2E506FDE">
+                <wp:simplePos x="0" y="0"/>
+                <wp:positionH relativeFrom="column">
+                  <wp:posOffset>2052955</wp:posOffset>
+                </wp:positionH>
+                <wp:positionV relativeFrom="paragraph">
+                  <wp:posOffset>95250</wp:posOffset>
+                </wp:positionV>
+                <wp:extent cx="4572000" cy="635"/>
+                <wp:effectExtent l="0" t="0" r="0" b="12065"/>
+                <wp:wrapSquare wrapText="bothSides"/>
+                <wp:docPr id="30" name="Text Box 30"/>
+                <wp:cNvGraphicFramePr/>
+                <a:graphic xmlns:a="http://schemas.openxmlformats.org/drawingml/2006/main">
+                  <a:graphicData uri="http://schemas.microsoft.com/office/word/2010/wordprocessingShape">
+                    <wps:wsp>
+                      <wps:cNvSpPr txBox="1"/>
+                      <wps:spPr>
+                        <a:xfrm>
+                          <a:off x="0" y="0"/>
+                          <a:ext cx="4572000" cy="635"/>
+                        </a:xfrm>
+                        <a:prstGeom prst="rect">
+                          <a:avLst/>
+                        </a:prstGeom>
+                        <a:solidFill>
+                          <a:prstClr val="white"/>
+                        </a:solidFill>
+                        <a:ln>
+                          <a:noFill/>
+                        </a:ln>
+                      </wps:spPr>
+                      <wps:txbx>
+                        <w:txbxContent>
+                          <w:p>
+                            <w:pPr>
+                              <w:pStyle w:val="Caption"/>
+                              <w:jc w:val="center"/>
+                              <w:rPr>
+                                <w:rFonts w:ascii="Arial" w:hAnsi="Arial"/>
+                                <w:noProof/>
+                                <w:sz w:val="22"/>
+                                <w:szCs w:val="22"/>
+                              </w:rPr>
+                            </w:pPr>
+                            <w:r>
+                              <w:rPr>
+                                <w:rFonts w:ascii="Arial" w:hAnsi="Arial"/>
+                                <w:sz w:val="22"/>
+                                <w:szCs w:val="22"/>
+                              </w:rPr>
+                              <w:t xml:space="preserve">Figure </w:t>
+                            </w:r>
+                            <w:r>
+                              <w:rPr>
+                                <w:rFonts w:ascii="Arial" w:hAnsi="Arial"/>
+                                <w:sz w:val="22"/>
+                                <w:szCs w:val="22"/>
+                              </w:rPr>
+                              <w:fldChar w:fldCharType="begin"/>
+                            </w:r>
+                            <w:r>
+                              <w:rPr>
+                                <w:rFonts w:ascii="Arial" w:hAnsi="Arial"/>
+                                <w:sz w:val="22"/>
+                                <w:szCs w:val="22"/>
+                              </w:rPr>
+                              <w:instrText xml:space="preserve"> SEQ Figure \* ARABIC </w:instrText>
+                            </w:r>
+                            <w:r>
+                              <w:rPr>
+                                <w:rFonts w:ascii="Arial" w:hAnsi="Arial"/>
+                                <w:sz w:val="22"/>
+                                <w:szCs w:val="22"/>
+                              </w:rPr>
+                              <w:fldChar w:fldCharType="separate"/>
+                            </w:r>
+                            <w:r>
+                              <w:rPr>
+                                <w:rFonts w:ascii="Arial" w:hAnsi="Arial"/>
+                                <w:noProof/>
+                                <w:sz w:val="22"/>
+                                <w:szCs w:val="22"/>
+                              </w:rPr>
+                              <w:t>9</w:t>
+                            </w:r>
+                            <w:r>
+                              <w:rPr>
+                                <w:rFonts w:ascii="Arial" w:hAnsi="Arial"/>
+                                <w:sz w:val="22"/>
+                                <w:szCs w:val="22"/>
+                              </w:rPr>
+                              <w:fldChar w:fldCharType="end"/>
+                            </w:r>
+                          </w:p>
+                        </w:txbxContent>
+                      </wps:txbx>
+                      <wps:bodyPr rot="0" spcFirstLastPara="0" vertOverflow="overflow" horzOverflow="overflow" vert="horz" wrap="square" lIns="0" tIns="0" rIns="0" bIns="0" numCol="1" spcCol="0" rtlCol="0" fromWordArt="0" anchor="t" anchorCtr="0" forceAA="0" compatLnSpc="1">
+                        <a:prstTxWarp prst="textNoShape">
+                          <a:avLst/>
+                        </a:prstTxWarp>
+                        <a:spAutoFit/>
+                      </wps:bodyPr>
+                    </wps:wsp>
+                  </a:graphicData>
+                </a:graphic>
+              </wp:anchor>
+            </w:drawing>
+          </mc:Choice>
+          <mc:Fallback>
+            <w:pict>
+              <v:shape w14:anchorId="460F563C" id="Text Box 30" o:spid="_x0000_s1034" type="#_x0000_t202" style="position:absolute;left:0;text-align:left;margin-left:161.65pt;margin-top:7.5pt;width:5in;height:.05pt;z-index:251696128;visibility:visible;mso-wrap-style:square;mso-wrap-distance-left:9pt;mso-wrap-distance-top:0;mso-wrap-distance-right:9pt;mso-wrap-distance-bottom:0;mso-position-horizontal:absolute;mso-position-horizontal-relative:text;mso-position-vertical:absolute;mso-position-vertical-relative:text;v-text-anchor:top" o:gfxdata="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" stroked="f">
+                <v:textbox style="mso-fit-shape-to-text:t" inset="0,0,0,0">
+                  <w:txbxContent>
+                    <w:p>
+                      <w:pPr>
+                        <w:pStyle w:val="Caption"/>
+                        <w:jc w:val="center"/>
+                        <w:rPr>
+                          <w:rFonts w:ascii="Arial" w:hAnsi="Arial"/>
+                          <w:noProof/>
+                          <w:sz w:val="22"/>
+                          <w:szCs w:val="22"/>
+                        </w:rPr>
+                      </w:pPr>
+                      <w:r>
+                        <w:rPr>
+                          <w:rFonts w:ascii="Arial" w:hAnsi="Arial"/>
+                          <w:sz w:val="22"/>
+                          <w:szCs w:val="22"/>
+                        </w:rPr>
+                        <w:t xml:space="preserve">Figure </w:t>
+                      </w:r>
+                      <w:r>
+                        <w:rPr>
+                          <w:rFonts w:ascii="Arial" w:hAnsi="Arial"/>
+                          <w:sz w:val="22"/>
+                          <w:szCs w:val="22"/>
+                        </w:rPr>
+                        <w:fldChar w:fldCharType="begin"/>
+                      </w:r>
+                      <w:r>
+                        <w:rPr>
+                          <w:rFonts w:ascii="Arial" w:hAnsi="Arial"/>
+                          <w:sz w:val="22"/>
+                          <w:szCs w:val="22"/>
+                        </w:rPr>
+                        <w:instrText xml:space="preserve"> SEQ Figure \* ARABIC </w:instrText>
+                      </w:r>
+                      <w:r>
+                        <w:rPr>
+                          <w:rFonts w:ascii="Arial" w:hAnsi="Arial"/>
+                          <w:sz w:val="22"/>
+                          <w:szCs w:val="22"/>
+                        </w:rPr>
+                        <w:fldChar w:fldCharType="separate"/>
+                      </w:r>
+                      <w:r>
+                        <w:rPr>
+                          <w:rFonts w:ascii="Arial" w:hAnsi="Arial"/>
+                          <w:noProof/>
+                          <w:sz w:val="22"/>
+                          <w:szCs w:val="22"/>
+                        </w:rPr>
+                        <w:t>9</w:t>
+                      </w:r>
+                      <w:r>
+                        <w:rPr>
+                          <w:rFonts w:ascii="Arial" w:hAnsi="Arial"/>
+                          <w:sz w:val="22"/>
+                          <w:szCs w:val="22"/>
+                        </w:rPr>
+                        <w:fldChar w:fldCharType="end"/>
+                      </w:r>
+                    </w:p>
+                  </w:txbxContent>
+                </v:textbox>
+                <w10:wrap type="square"/>
+              </v:shape>
+            </w:pict>
+          </mc:Fallback>
+        </mc:AlternateContent>
+      </w:r>
+    </w:p>
+    <w:p>
+      <w:pPr>
+        <w:jc w:val="center"/>
+      </w:pPr>
+    </w:p>
     <w:p/>
     <w:p/>
     <w:p>
@@ -5338,6 +8773,16 @@
           <w:iCs w:val="0"/>
         </w:rPr>
       </w:pPr>
+    </w:p>
+    <w:p>
+      <w:pPr>
+        <w:pStyle w:val="template"/>
+        <w:jc w:val="both"/>
+        <w:rPr>
+          <w:i w:val="0"/>
+          <w:iCs w:val="0"/>
+        </w:rPr>
+      </w:pPr>
       <w:r>
         <w:rPr>
           <w:i w:val="0"/>
@@ -5485,7 +8930,23 @@
           <w:sz w:val="22"/>
           <w:szCs w:val="22"/>
         </w:rPr>
-        <w:t xml:space="preserve">JournalJay will use HTTPS, that will take care of the general web security. </w:t>
+        <w:t>JournalJay will use HTTPS</w:t>
+      </w:r>
+      <w:r>
+        <w:rPr>
+          <w:rFonts w:ascii="Arial" w:eastAsia="Arial" w:hAnsi="Arial" w:cs="Arial"/>
+          <w:sz w:val="22"/>
+          <w:szCs w:val="22"/>
+        </w:rPr>
+        <w:t>;</w:t>
+      </w:r>
+      <w:r>
+        <w:rPr>
+          <w:rFonts w:ascii="Arial" w:eastAsia="Arial" w:hAnsi="Arial" w:cs="Arial"/>
+          <w:sz w:val="22"/>
+          <w:szCs w:val="22"/>
+        </w:rPr>
+        <w:t xml:space="preserve"> that will take care of the general web security. </w:t>
       </w:r>
     </w:p>
     <w:p>
@@ -5777,7 +9238,14 @@
     </w:p>
     <w:bookmarkEnd w:id="55"/>
     <w:p/>
-    <w:p/>
+    <w:p>
+      <w:pPr>
+        <w:spacing w:line="240" w:lineRule="auto"/>
+      </w:pPr>
+      <w:r>
+        <w:br w:type="page"/>
+      </w:r>
+    </w:p>
     <w:p>
       <w:pPr>
         <w:pStyle w:val="TOCEntry"/>
@@ -5800,6 +9268,7 @@
           <w:rFonts w:ascii="Arial" w:hAnsi="Arial"/>
           <w:color w:val="FFFFFF"/>
         </w:rPr>
+        <w:lastRenderedPageBreak/>
         <w:t>Appendix A – Data Dictionary</w:t>
       </w:r>
       <w:bookmarkEnd w:id="56"/>
@@ -6663,7 +10132,14 @@
     <w:p/>
     <w:p/>
     <w:p/>
-    <w:p/>
+    <w:p>
+      <w:pPr>
+        <w:spacing w:line="240" w:lineRule="auto"/>
+      </w:pPr>
+      <w:r>
+        <w:br w:type="page"/>
+      </w:r>
+    </w:p>
     <w:p>
       <w:pPr>
         <w:pStyle w:val="TOCEntry"/>
@@ -6829,7 +10305,21 @@
           <w:i w:val="0"/>
           <w:iCs w:val="0"/>
         </w:rPr>
-        <w:t>Discussed final needed changes and set up GitHub repo for teamwork.</w:t>
+        <w:t xml:space="preserve">Discussed </w:t>
+      </w:r>
+      <w:r>
+        <w:rPr>
+          <w:i w:val="0"/>
+          <w:iCs w:val="0"/>
+        </w:rPr>
+        <w:t>outstanding</w:t>
+      </w:r>
+      <w:r>
+        <w:rPr>
+          <w:i w:val="0"/>
+          <w:iCs w:val="0"/>
+        </w:rPr>
+        <w:t xml:space="preserve"> changes and set up GitHub repo for teamwork.</w:t>
       </w:r>
     </w:p>
     <w:p/>
@@ -6848,12 +10338,20 @@
           <w:szCs w:val="22"/>
         </w:rPr>
         <w:t>11-06-20 12:00pm-</w:t>
+      </w:r>
+      <w:r>
+        <w:rPr>
+          <w:rFonts w:ascii="Arial" w:hAnsi="Arial" w:cs="Arial"/>
+          <w:sz w:val="22"/>
+          <w:szCs w:val="22"/>
+        </w:rPr>
+        <w:t>1:00pm Made final necessary adjustments.</w:t>
       </w:r>
     </w:p>
     <w:p/>
     <w:sectPr>
-      <w:headerReference w:type="default" r:id="rId14"/>
-      <w:footerReference w:type="default" r:id="rId15"/>
+      <w:headerReference w:type="default" r:id="rId21"/>
+      <w:footerReference w:type="default" r:id="rId22"/>
       <w:pgSz w:w="12240" w:h="15840"/>
       <w:pgMar w:top="1440" w:right="1296" w:bottom="1440" w:left="1296" w:header="720" w:footer="720" w:gutter="0"/>
       <w:pgNumType w:start="1"/>

</xml_diff>